<commit_message>
Aggiutna parte nella relazione
</commit_message>
<xml_diff>
--- a/RelazionePMO.docx
+++ b/RelazionePMO.docx
@@ -149,7 +149,6 @@
           <w:szCs w:val="28"/>
         </w:rPr>
       </w:pPr>
-      <w:proofErr w:type="spellStart"/>
       <w:r>
         <w:rPr>
           <w:rFonts w:ascii="Century Gothic" w:hAnsi="Century Gothic" w:cstheme="minorHAnsi"/>
@@ -160,7 +159,6 @@
         </w:rPr>
         <w:t>Dragne</w:t>
       </w:r>
-      <w:proofErr w:type="spellEnd"/>
       <w:r>
         <w:rPr>
           <w:rFonts w:ascii="Century Gothic" w:hAnsi="Century Gothic" w:cstheme="minorHAnsi"/>
@@ -194,7 +192,6 @@
           <w:szCs w:val="28"/>
         </w:rPr>
       </w:pPr>
-      <w:proofErr w:type="spellStart"/>
       <w:r>
         <w:rPr>
           <w:rFonts w:ascii="Century Gothic" w:hAnsi="Century Gothic" w:cstheme="minorHAnsi"/>
@@ -203,31 +200,8 @@
           <w:sz w:val="28"/>
           <w:szCs w:val="28"/>
         </w:rPr>
-        <w:t>Pecmarkaj</w:t>
-      </w:r>
-      <w:proofErr w:type="spellEnd"/>
-      <w:r>
-        <w:rPr>
-          <w:rFonts w:ascii="Century Gothic" w:hAnsi="Century Gothic" w:cstheme="minorHAnsi"/>
-          <w:i/>
-          <w:iCs/>
-          <w:sz w:val="28"/>
-          <w:szCs w:val="28"/>
-        </w:rPr>
-        <w:t xml:space="preserve"> </w:t>
-      </w:r>
-      <w:proofErr w:type="spellStart"/>
-      <w:r>
-        <w:rPr>
-          <w:rFonts w:ascii="Century Gothic" w:hAnsi="Century Gothic" w:cstheme="minorHAnsi"/>
-          <w:i/>
-          <w:iCs/>
-          <w:sz w:val="28"/>
-          <w:szCs w:val="28"/>
-        </w:rPr>
-        <w:t>Arlind</w:t>
-      </w:r>
-      <w:proofErr w:type="spellEnd"/>
+        <w:t>Pecmarkaj Arlind</w:t>
+      </w:r>
     </w:p>
     <w:p>
       <w:pPr>
@@ -1366,13 +1340,8 @@
                         <w:txbxContent>
                           <w:p>
                             <w:r>
-                              <w:t xml:space="preserve">Use Case </w:t>
+                              <w:t>Use Case Diagram</w:t>
                             </w:r>
-                            <w:proofErr w:type="spellStart"/>
-                            <w:r>
-                              <w:t>Diagram</w:t>
-                            </w:r>
-                            <w:proofErr w:type="spellEnd"/>
                           </w:p>
                         </w:txbxContent>
                       </wps:txbx>
@@ -1873,43 +1842,7 @@
           <w:sz w:val="28"/>
           <w:szCs w:val="28"/>
         </w:rPr>
-        <w:t xml:space="preserve">La classe principale della struttura è Parcheggio. In essa vengono istanziati i vari posti per le auto e quelli per le moto, quest’ultimi definiti tramite delle classi apposite, </w:t>
-      </w:r>
-      <w:proofErr w:type="spellStart"/>
-      <w:r>
-        <w:rPr>
-          <w:rFonts w:cstheme="minorHAnsi"/>
-          <w:sz w:val="28"/>
-          <w:szCs w:val="28"/>
-        </w:rPr>
-        <w:t>PostoAuto</w:t>
-      </w:r>
-      <w:proofErr w:type="spellEnd"/>
-      <w:r>
-        <w:rPr>
-          <w:rFonts w:cstheme="minorHAnsi"/>
-          <w:sz w:val="28"/>
-          <w:szCs w:val="28"/>
-        </w:rPr>
-        <w:t xml:space="preserve"> e </w:t>
-      </w:r>
-      <w:proofErr w:type="spellStart"/>
-      <w:r>
-        <w:rPr>
-          <w:rFonts w:cstheme="minorHAnsi"/>
-          <w:sz w:val="28"/>
-          <w:szCs w:val="28"/>
-        </w:rPr>
-        <w:t>PostoMoto</w:t>
-      </w:r>
-      <w:proofErr w:type="spellEnd"/>
-      <w:r>
-        <w:rPr>
-          <w:rFonts w:cstheme="minorHAnsi"/>
-          <w:sz w:val="28"/>
-          <w:szCs w:val="28"/>
-        </w:rPr>
-        <w:t>, esse sono realizzate partendo da una classe astratta utilizzata come template (Posto). La scelta di utilizzare uno scheletro di questo tipo è dat</w:t>
+        <w:t>La classe principale della struttura è Parcheggio. In essa vengono istanziati i vari posti per le auto e quelli per le moto, quest’ultimi definiti tramite delle classi apposite, PostoAuto e PostoMoto, esse sono realizzate partendo da una classe astratta utilizzata come template (Posto). La scelta di utilizzare uno scheletro di questo tipo è dat</w:t>
       </w:r>
       <w:r>
         <w:rPr>
@@ -2062,7 +1995,6 @@
         </w:rPr>
         <w:t>. La creazione delle Auto e delle Moto è data dall’estensione (</w:t>
       </w:r>
-      <w:proofErr w:type="spellStart"/>
       <w:r>
         <w:rPr>
           <w:rFonts w:ascii="Courier New" w:hAnsi="Courier New" w:cs="Courier New"/>
@@ -2071,7 +2003,6 @@
         </w:rPr>
         <w:t>extends</w:t>
       </w:r>
-      <w:proofErr w:type="spellEnd"/>
       <w:r>
         <w:rPr>
           <w:rFonts w:cstheme="minorHAnsi"/>
@@ -2080,7 +2011,6 @@
         </w:rPr>
         <w:t xml:space="preserve">) della classe Veicolo. Per rappresentare tutti i possibili tipi di carburante è stato scelto di utilizzare un tipo </w:t>
       </w:r>
-      <w:proofErr w:type="spellStart"/>
       <w:r>
         <w:rPr>
           <w:rFonts w:ascii="Courier New" w:hAnsi="Courier New" w:cs="Courier New"/>
@@ -2089,7 +2019,6 @@
         </w:rPr>
         <w:t>enum</w:t>
       </w:r>
-      <w:proofErr w:type="spellEnd"/>
       <w:r>
         <w:rPr>
           <w:rFonts w:ascii="Courier New" w:hAnsi="Courier New" w:cs="Courier New"/>
@@ -2201,6 +2130,29 @@
     </w:p>
     <w:p>
       <w:pPr>
+        <w:jc w:val="center"/>
+        <w:rPr>
+          <w:rFonts w:cstheme="minorHAnsi"/>
+          <w:b/>
+          <w:bCs/>
+          <w:sz w:val="36"/>
+          <w:szCs w:val="36"/>
+        </w:rPr>
+      </w:pPr>
+      <w:r>
+        <w:rPr>
+          <w:rFonts w:cstheme="minorHAnsi"/>
+          <w:b/>
+          <w:bCs/>
+          <w:sz w:val="36"/>
+          <w:szCs w:val="36"/>
+        </w:rPr>
+        <w:lastRenderedPageBreak/>
+        <w:t>2.1 Architettura</w:t>
+      </w:r>
+    </w:p>
+    <w:p>
+      <w:pPr>
         <w:jc w:val="both"/>
         <w:rPr>
           <w:rFonts w:cstheme="minorHAnsi"/>
@@ -2208,6 +2160,364 @@
           <w:szCs w:val="28"/>
         </w:rPr>
       </w:pPr>
+    </w:p>
+    <w:p>
+      <w:pPr>
+        <w:jc w:val="both"/>
+        <w:rPr>
+          <w:rFonts w:cstheme="minorHAnsi"/>
+          <w:sz w:val="28"/>
+          <w:szCs w:val="28"/>
+        </w:rPr>
+      </w:pPr>
+    </w:p>
+    <w:p>
+      <w:pPr>
+        <w:jc w:val="both"/>
+        <w:rPr>
+          <w:rFonts w:cstheme="minorHAnsi"/>
+          <w:sz w:val="28"/>
+          <w:szCs w:val="28"/>
+        </w:rPr>
+      </w:pPr>
+    </w:p>
+    <w:p>
+      <w:pPr>
+        <w:jc w:val="center"/>
+        <w:rPr>
+          <w:rFonts w:cstheme="minorHAnsi"/>
+          <w:b/>
+          <w:bCs/>
+          <w:sz w:val="36"/>
+          <w:szCs w:val="36"/>
+        </w:rPr>
+      </w:pPr>
+      <w:r>
+        <w:rPr>
+          <w:rFonts w:cstheme="minorHAnsi"/>
+          <w:b/>
+          <w:bCs/>
+          <w:sz w:val="36"/>
+          <w:szCs w:val="36"/>
+        </w:rPr>
+        <w:t>2.2 design dettagliato</w:t>
+      </w:r>
+    </w:p>
+    <w:p>
+      <w:pPr>
+        <w:jc w:val="center"/>
+        <w:rPr>
+          <w:rFonts w:cstheme="minorHAnsi"/>
+          <w:sz w:val="32"/>
+          <w:szCs w:val="32"/>
+        </w:rPr>
+      </w:pPr>
+      <w:r>
+        <w:rPr>
+          <w:rFonts w:cstheme="minorHAnsi"/>
+          <w:sz w:val="32"/>
+          <w:szCs w:val="32"/>
+        </w:rPr>
+        <w:t>Arlind Pecmarkaj</w:t>
+      </w:r>
+    </w:p>
+    <w:p>
+      <w:pPr>
+        <w:jc w:val="both"/>
+        <w:rPr>
+          <w:rFonts w:cstheme="minorHAnsi"/>
+          <w:sz w:val="28"/>
+          <w:szCs w:val="28"/>
+        </w:rPr>
+      </w:pPr>
+      <w:r>
+        <w:rPr>
+          <w:rFonts w:cstheme="minorHAnsi"/>
+          <w:sz w:val="28"/>
+          <w:szCs w:val="28"/>
+        </w:rPr>
+        <w:t>Classi realizzate:</w:t>
+      </w:r>
+    </w:p>
+    <w:p>
+      <w:pPr>
+        <w:pStyle w:val="Paragrafoelenco"/>
+        <w:numPr>
+          <w:ilvl w:val="0"/>
+          <w:numId w:val="21"/>
+        </w:numPr>
+        <w:jc w:val="both"/>
+        <w:rPr>
+          <w:rFonts w:cstheme="minorHAnsi"/>
+          <w:sz w:val="28"/>
+          <w:szCs w:val="28"/>
+        </w:rPr>
+      </w:pPr>
+      <w:r>
+        <w:rPr>
+          <w:rFonts w:cstheme="minorHAnsi"/>
+          <w:sz w:val="28"/>
+          <w:szCs w:val="28"/>
+        </w:rPr>
+        <w:t>GestioneParcheggi.java</w:t>
+      </w:r>
+    </w:p>
+    <w:p>
+      <w:pPr>
+        <w:pStyle w:val="Paragrafoelenco"/>
+        <w:numPr>
+          <w:ilvl w:val="0"/>
+          <w:numId w:val="21"/>
+        </w:numPr>
+        <w:jc w:val="both"/>
+        <w:rPr>
+          <w:rFonts w:cstheme="minorHAnsi"/>
+          <w:sz w:val="28"/>
+          <w:szCs w:val="28"/>
+        </w:rPr>
+      </w:pPr>
+      <w:r>
+        <w:rPr>
+          <w:rFonts w:cstheme="minorHAnsi"/>
+          <w:sz w:val="28"/>
+          <w:szCs w:val="28"/>
+        </w:rPr>
+        <w:t>Reader</w:t>
+      </w:r>
+      <w:r>
+        <w:rPr>
+          <w:rFonts w:cstheme="minorHAnsi"/>
+          <w:sz w:val="28"/>
+          <w:szCs w:val="28"/>
+        </w:rPr>
+        <w:t>Writer</w:t>
+      </w:r>
+      <w:r>
+        <w:rPr>
+          <w:rFonts w:cstheme="minorHAnsi"/>
+          <w:sz w:val="28"/>
+          <w:szCs w:val="28"/>
+        </w:rPr>
+        <w:t>.java e sottotipi</w:t>
+      </w:r>
+    </w:p>
+    <w:p>
+      <w:pPr>
+        <w:pStyle w:val="Paragrafoelenco"/>
+        <w:numPr>
+          <w:ilvl w:val="0"/>
+          <w:numId w:val="21"/>
+        </w:numPr>
+        <w:jc w:val="both"/>
+        <w:rPr>
+          <w:rFonts w:cstheme="minorHAnsi"/>
+          <w:sz w:val="28"/>
+          <w:szCs w:val="28"/>
+        </w:rPr>
+      </w:pPr>
+      <w:r>
+        <w:rPr>
+          <w:rFonts w:cstheme="minorHAnsi"/>
+          <w:sz w:val="28"/>
+          <w:szCs w:val="28"/>
+        </w:rPr>
+        <w:t>Controller.java</w:t>
+      </w:r>
+    </w:p>
+    <w:p>
+      <w:pPr>
+        <w:spacing w:after="0"/>
+        <w:jc w:val="both"/>
+        <w:rPr>
+          <w:rFonts w:cstheme="minorHAnsi"/>
+          <w:sz w:val="28"/>
+          <w:szCs w:val="28"/>
+        </w:rPr>
+      </w:pPr>
+      <w:r>
+        <w:rPr>
+          <w:rFonts w:cstheme="minorHAnsi"/>
+          <w:sz w:val="28"/>
+          <w:szCs w:val="28"/>
+        </w:rPr>
+        <w:t>Per prima cosa abbiamo bisogno della classe fondamentale che tiene traccia di tutti i parcheggi e che tenga in memoria gli abbonamenti che vengono inseriti.</w:t>
+      </w:r>
+    </w:p>
+    <w:p>
+      <w:pPr>
+        <w:spacing w:after="0"/>
+        <w:jc w:val="both"/>
+        <w:rPr>
+          <w:rFonts w:cstheme="minorHAnsi"/>
+          <w:sz w:val="28"/>
+          <w:szCs w:val="28"/>
+        </w:rPr>
+      </w:pPr>
+      <w:r>
+        <w:rPr>
+          <w:rFonts w:cstheme="minorHAnsi"/>
+          <w:sz w:val="28"/>
+          <w:szCs w:val="28"/>
+        </w:rPr>
+        <w:t>Come pattern si usa il singleton, ossia per l’intero software si tiene una singola istanza di Gestione</w:t>
+      </w:r>
+      <w:r>
+        <w:rPr>
+          <w:rFonts w:cstheme="minorHAnsi"/>
+          <w:sz w:val="28"/>
+          <w:szCs w:val="28"/>
+        </w:rPr>
+        <w:t xml:space="preserve"> in quanto tenersi più Gestionali per gli stessi parcheggi sarebbe inutile.</w:t>
+      </w:r>
+    </w:p>
+    <w:p>
+      <w:pPr>
+        <w:spacing w:after="0"/>
+        <w:jc w:val="both"/>
+        <w:rPr>
+          <w:rFonts w:cstheme="minorHAnsi"/>
+          <w:sz w:val="28"/>
+          <w:szCs w:val="28"/>
+        </w:rPr>
+      </w:pPr>
+      <w:r>
+        <w:rPr>
+          <w:rFonts w:cstheme="minorHAnsi"/>
+          <w:sz w:val="28"/>
+          <w:szCs w:val="28"/>
+        </w:rPr>
+        <w:t xml:space="preserve">La classe fornisce i metodi per inserire Parcheggi e per inserire abbonamenti e per ottenere tutta la lista di essi o una singola istanza. </w:t>
+      </w:r>
+    </w:p>
+    <w:p>
+      <w:pPr>
+        <w:spacing w:after="0"/>
+        <w:jc w:val="both"/>
+        <w:rPr>
+          <w:rFonts w:cstheme="minorHAnsi"/>
+          <w:sz w:val="28"/>
+          <w:szCs w:val="28"/>
+        </w:rPr>
+      </w:pPr>
+      <w:r>
+        <w:rPr>
+          <w:rFonts w:cstheme="minorHAnsi"/>
+          <w:sz w:val="28"/>
+          <w:szCs w:val="28"/>
+        </w:rPr>
+        <w:t>Per memorizzare sia gli abbonamenti che i parcheggi si è scelti di usare gli ArrayList in quanto si combinano i vantaggi delle Collections con quelle degli array.</w:t>
+      </w:r>
+    </w:p>
+    <w:p>
+      <w:pPr>
+        <w:spacing w:after="0"/>
+        <w:jc w:val="both"/>
+        <w:rPr>
+          <w:rFonts w:cstheme="minorHAnsi"/>
+          <w:sz w:val="28"/>
+          <w:szCs w:val="28"/>
+        </w:rPr>
+      </w:pPr>
+      <w:r>
+        <w:rPr>
+          <w:rFonts w:cstheme="minorHAnsi"/>
+          <w:sz w:val="28"/>
+          <w:szCs w:val="28"/>
+        </w:rPr>
+        <w:t>La classe si occupa anche di aggiornare</w:t>
+      </w:r>
+      <w:r>
+        <w:rPr>
+          <w:rFonts w:cstheme="minorHAnsi"/>
+          <w:sz w:val="28"/>
+          <w:szCs w:val="28"/>
+        </w:rPr>
+        <w:t xml:space="preserve"> gli abbonamenti (eliminando quelli scaduti) e di trasferirli ai vari parcheggi.</w:t>
+      </w:r>
+    </w:p>
+    <w:p>
+      <w:pPr>
+        <w:spacing w:after="0"/>
+        <w:jc w:val="both"/>
+        <w:rPr>
+          <w:rFonts w:cstheme="minorHAnsi"/>
+          <w:sz w:val="28"/>
+          <w:szCs w:val="28"/>
+        </w:rPr>
+      </w:pPr>
+      <w:r>
+        <w:rPr>
+          <w:rFonts w:cstheme="minorHAnsi"/>
+          <w:sz w:val="28"/>
+          <w:szCs w:val="28"/>
+        </w:rPr>
+        <w:t>Si è deciso che i parcheggi alla fine vengono inseriti solo tramite file. Per questo si è reso necessario l’uso di un</w:t>
+      </w:r>
+      <w:r>
+        <w:rPr>
+          <w:rFonts w:cstheme="minorHAnsi"/>
+          <w:sz w:val="28"/>
+          <w:szCs w:val="28"/>
+        </w:rPr>
+        <w:t xml:space="preserve"> interfaccia che si occupa di ciò: ReaderWriter.java;</w:t>
+      </w:r>
+    </w:p>
+    <w:p>
+      <w:pPr>
+        <w:spacing w:after="0"/>
+        <w:jc w:val="both"/>
+        <w:rPr>
+          <w:rFonts w:cstheme="minorHAnsi"/>
+          <w:sz w:val="28"/>
+          <w:szCs w:val="28"/>
+        </w:rPr>
+      </w:pPr>
+      <w:r>
+        <w:rPr>
+          <w:rFonts w:cstheme="minorHAnsi"/>
+          <w:sz w:val="28"/>
+          <w:szCs w:val="28"/>
+        </w:rPr>
+        <w:t xml:space="preserve">L’interfaccia è fondamentale in quanto oltre a leggere i parcheggi da un file seguendo una stretta formattazione (si assume che il file sia ben formattato al primo avvio) li riscrive, permettendo un riutilizzo consono dei parcheggi che vengono gestiti. L’interfaccia è parametrizzata in caso in futuro si voglia leggere da file nuovi tipi di oggetti e come interfaccia permette alle classi che la implementano di gestire autonomamente la lettura (basti pensare nel caso volessimo aggiornare </w:t>
+      </w:r>
+      <w:r>
+        <w:rPr>
+          <w:rFonts w:cstheme="minorHAnsi"/>
+          <w:sz w:val="28"/>
+          <w:szCs w:val="28"/>
+        </w:rPr>
+        <w:t>l’intero software con la lettura da database).</w:t>
+      </w:r>
+    </w:p>
+    <w:p>
+      <w:pPr>
+        <w:spacing w:after="0"/>
+        <w:jc w:val="both"/>
+        <w:rPr>
+          <w:rFonts w:cstheme="minorHAnsi"/>
+          <w:sz w:val="28"/>
+          <w:szCs w:val="28"/>
+        </w:rPr>
+      </w:pPr>
+      <w:r>
+        <w:rPr>
+          <w:rFonts w:cstheme="minorHAnsi"/>
+          <w:sz w:val="28"/>
+          <w:szCs w:val="28"/>
+        </w:rPr>
+        <w:t>Chi si occupa di gestire entrambe le cose è la classe Controller.java che si tiene una istanza del lettore e del gestore e passa all’interfaccia grafica (spiegato successivamente) gli oggetti necessari al funzionamento. Infatti il controller si occupa pure di far partire l’interfaccia grafica.</w:t>
+      </w:r>
+    </w:p>
+    <w:p>
+      <w:pPr>
+        <w:spacing w:after="0"/>
+        <w:jc w:val="both"/>
+        <w:rPr>
+          <w:rFonts w:cstheme="minorHAnsi"/>
+          <w:sz w:val="28"/>
+          <w:szCs w:val="28"/>
+        </w:rPr>
+      </w:pPr>
       <w:r>
         <w:rPr>
           <w:rFonts w:cstheme="minorHAnsi"/>
@@ -2215,79 +2525,23 @@
           <w:szCs w:val="28"/>
         </w:rPr>
         <w:lastRenderedPageBreak/>
-        <w:t xml:space="preserve">/*2.1 </w:t>
-      </w:r>
-      <w:r>
-        <w:rPr>
-          <w:rFonts w:cstheme="minorHAnsi"/>
-          <w:sz w:val="28"/>
-          <w:szCs w:val="28"/>
-        </w:rPr>
-        <w:t>Architettura*/</w:t>
-      </w:r>
-    </w:p>
-    <w:p>
-      <w:pPr>
-        <w:jc w:val="both"/>
-        <w:rPr>
-          <w:rFonts w:cstheme="minorHAnsi"/>
-          <w:sz w:val="28"/>
-          <w:szCs w:val="28"/>
-        </w:rPr>
-      </w:pPr>
-    </w:p>
-    <w:p>
-      <w:pPr>
-        <w:jc w:val="both"/>
-        <w:rPr>
-          <w:rFonts w:cstheme="minorHAnsi"/>
-          <w:sz w:val="28"/>
-          <w:szCs w:val="28"/>
-        </w:rPr>
-      </w:pPr>
-    </w:p>
-    <w:p>
-      <w:pPr>
-        <w:jc w:val="both"/>
-        <w:rPr>
-          <w:rFonts w:cstheme="minorHAnsi"/>
-          <w:sz w:val="28"/>
-          <w:szCs w:val="28"/>
-        </w:rPr>
-      </w:pPr>
-    </w:p>
-    <w:p>
-      <w:pPr>
-        <w:jc w:val="both"/>
-        <w:rPr>
-          <w:rFonts w:cstheme="minorHAnsi"/>
-          <w:sz w:val="28"/>
-          <w:szCs w:val="28"/>
-        </w:rPr>
-      </w:pPr>
-      <w:r>
-        <w:rPr>
-          <w:rFonts w:cstheme="minorHAnsi"/>
-          <w:sz w:val="28"/>
-          <w:szCs w:val="28"/>
-        </w:rPr>
-        <w:t>2.2 design dettagliato</w:t>
-      </w:r>
-    </w:p>
-    <w:p>
-      <w:pPr>
-        <w:jc w:val="both"/>
-        <w:rPr>
-          <w:rFonts w:cstheme="minorHAnsi"/>
-          <w:sz w:val="28"/>
-          <w:szCs w:val="28"/>
-        </w:rPr>
-      </w:pPr>
-      <w:r>
-        <w:rPr>
-          <w:rFonts w:cstheme="minorHAnsi"/>
-          <w:sz w:val="28"/>
-          <w:szCs w:val="28"/>
+        <w:t>Sia GestioneParcheggi che Controller non sono interfacce in quanto si è decisi che l’utilità di questi tipi risiede principalmente nel fatto che sono scolpiti per il problema iniziale e non prevedono l’utilizzo in altre casistiche.</w:t>
+      </w:r>
+    </w:p>
+    <w:p>
+      <w:pPr>
+        <w:jc w:val="center"/>
+        <w:rPr>
+          <w:rFonts w:cstheme="minorHAnsi"/>
+          <w:sz w:val="32"/>
+          <w:szCs w:val="32"/>
+        </w:rPr>
+      </w:pPr>
+      <w:r>
+        <w:rPr>
+          <w:rFonts w:cstheme="minorHAnsi"/>
+          <w:sz w:val="32"/>
+          <w:szCs w:val="32"/>
         </w:rPr>
         <w:t>Leonardo Bigelli</w:t>
       </w:r>
@@ -2425,18 +2679,8 @@
           <w:sz w:val="28"/>
           <w:szCs w:val="28"/>
         </w:rPr>
-        <w:t xml:space="preserve"> e </w:t>
-      </w:r>
-      <w:proofErr w:type="spellStart"/>
-      <w:r>
-        <w:rPr>
-          <w:rFonts w:cstheme="minorHAnsi"/>
-          <w:sz w:val="28"/>
-          <w:szCs w:val="28"/>
-        </w:rPr>
-        <w:t>ParcheggioImpl</w:t>
-      </w:r>
-      <w:proofErr w:type="spellEnd"/>
+        <w:t xml:space="preserve"> e ParcheggioImpl</w:t>
+      </w:r>
     </w:p>
     <w:p>
       <w:pPr>
@@ -2495,7 +2739,6 @@
         </w:rPr>
         <w:t xml:space="preserve">a cui veniva applicato un filtro. Alcuni filtri sono stati implementati seguendo il Pattern Strategy, infatti ad essi gli viene passata una strategia generica permettendo al singolo metodo di funzionare per diverse situazioni (es. </w:t>
       </w:r>
-      <w:proofErr w:type="spellStart"/>
       <w:r>
         <w:rPr>
           <w:rFonts w:cstheme="minorHAnsi"/>
@@ -2504,18 +2747,7 @@
           <w:sz w:val="28"/>
           <w:szCs w:val="28"/>
         </w:rPr>
-        <w:t>getNPostiSpecifici</w:t>
-      </w:r>
-      <w:proofErr w:type="spellEnd"/>
-      <w:r>
-        <w:rPr>
-          <w:rFonts w:cstheme="minorHAnsi"/>
-          <w:i/>
-          <w:iCs/>
-          <w:sz w:val="28"/>
-          <w:szCs w:val="28"/>
-        </w:rPr>
-        <w:t>(Predicate&lt;Posto&gt; filtro)</w:t>
+        <w:t>getNPostiSpecifici(Predicate&lt;Posto&gt; filtro)</w:t>
       </w:r>
       <w:r>
         <w:rPr>
@@ -2676,6 +2908,119 @@
 <file path=word/numbering.xml><?xml version="1.0" encoding="utf-8"?>
 <w:numbering xmlns:wpc="http://schemas.microsoft.com/office/word/2010/wordprocessingCanvas" xmlns:cx="http://schemas.microsoft.com/office/drawing/2014/chartex" xmlns:cx1="http://schemas.microsoft.com/office/drawing/2015/9/8/chartex" xmlns:cx2="http://schemas.microsoft.com/office/drawing/2015/10/21/chartex" xmlns:cx3="http://schemas.microsoft.com/office/drawing/2016/5/9/chartex" xmlns:cx4="http://schemas.microsoft.com/office/drawing/2016/5/10/chartex" xmlns:cx5="http://schemas.microsoft.com/office/drawing/2016/5/11/chartex" xmlns:cx6="http://schemas.microsoft.com/office/drawing/2016/5/12/chartex" xmlns:cx7="http://schemas.microsoft.com/office/drawing/2016/5/13/chartex" xmlns:cx8="http://schemas.microsoft.com/office/drawing/2016/5/14/chartex" xmlns:mc="http://schemas.openxmlformats.org/markup-compatibility/2006" xmlns:aink="http://schemas.microsoft.com/office/drawing/2016/ink" xmlns:am3d="http://schemas.microsoft.com/office/drawing/2017/model3d" xmlns:o="urn:schemas-microsoft-com:office:office" xmlns:r="http://schemas.openxmlformats.org/officeDocument/2006/relationships" xmlns:m="http://schemas.openxmlformats.org/officeDocument/2006/math" xmlns:v="urn:schemas-microsoft-com:vml" xmlns:wp14="http://schemas.microsoft.com/office/word/2010/wordprocessingDrawing" xmlns:wp="http://schemas.openxmlformats.org/drawingml/2006/wordprocessingDrawing" xmlns:w10="urn:schemas-microsoft-com:office:word" xmlns:w="http://schemas.openxmlformats.org/wordprocessingml/2006/main" xmlns:w14="http://schemas.microsoft.com/office/word/2010/wordml" xmlns:w15="http://schemas.microsoft.com/office/word/2012/wordml" xmlns:w16cex="http://schemas.microsoft.com/office/word/2018/wordml/cex" xmlns:w16cid="http://schemas.microsoft.com/office/word/2016/wordml/cid" xmlns:w16="http://schemas.microsoft.com/office/word/2018/wordml" xmlns:w16sdtdh="http://schemas.microsoft.com/office/word/2020/wordml/sdtdatahash" xmlns:w16se="http://schemas.microsoft.com/office/word/2015/wordml/symex" xmlns:wpg="http://schemas.microsoft.com/office/word/2010/wordprocessingGroup" xmlns:wpi="http://schemas.microsoft.com/office/word/2010/wordprocessingInk" xmlns:wne="http://schemas.microsoft.com/office/word/2006/wordml" xmlns:wps="http://schemas.microsoft.com/office/word/2010/wordprocessingShape" mc:Ignorable="w14 w15 w16se w16cid w16 w16cex w16sdtdh wp14">
   <w:abstractNum w:abstractNumId="0" w15:restartNumberingAfterBreak="0">
+    <w:nsid w:val="00DD5BBA"/>
+    <w:multiLevelType w:val="hybridMultilevel"/>
+    <w:tmpl w:val="81A4D410"/>
+    <w:lvl w:ilvl="0" w:tplc="04100001">
+      <w:start w:val="1"/>
+      <w:numFmt w:val="bullet"/>
+      <w:lvlText w:val=""/>
+      <w:lvlJc w:val="left"/>
+      <w:pPr>
+        <w:ind w:left="720" w:hanging="360"/>
+      </w:pPr>
+      <w:rPr>
+        <w:rFonts w:ascii="Symbol" w:hAnsi="Symbol" w:hint="default"/>
+      </w:rPr>
+    </w:lvl>
+    <w:lvl w:ilvl="1" w:tplc="04100003" w:tentative="1">
+      <w:start w:val="1"/>
+      <w:numFmt w:val="bullet"/>
+      <w:lvlText w:val="o"/>
+      <w:lvlJc w:val="left"/>
+      <w:pPr>
+        <w:ind w:left="1440" w:hanging="360"/>
+      </w:pPr>
+      <w:rPr>
+        <w:rFonts w:ascii="Courier New" w:hAnsi="Courier New" w:cs="Courier New" w:hint="default"/>
+      </w:rPr>
+    </w:lvl>
+    <w:lvl w:ilvl="2" w:tplc="04100005" w:tentative="1">
+      <w:start w:val="1"/>
+      <w:numFmt w:val="bullet"/>
+      <w:lvlText w:val=""/>
+      <w:lvlJc w:val="left"/>
+      <w:pPr>
+        <w:ind w:left="2160" w:hanging="360"/>
+      </w:pPr>
+      <w:rPr>
+        <w:rFonts w:ascii="Wingdings" w:hAnsi="Wingdings" w:hint="default"/>
+      </w:rPr>
+    </w:lvl>
+    <w:lvl w:ilvl="3" w:tplc="04100001" w:tentative="1">
+      <w:start w:val="1"/>
+      <w:numFmt w:val="bullet"/>
+      <w:lvlText w:val=""/>
+      <w:lvlJc w:val="left"/>
+      <w:pPr>
+        <w:ind w:left="2880" w:hanging="360"/>
+      </w:pPr>
+      <w:rPr>
+        <w:rFonts w:ascii="Symbol" w:hAnsi="Symbol" w:hint="default"/>
+      </w:rPr>
+    </w:lvl>
+    <w:lvl w:ilvl="4" w:tplc="04100003" w:tentative="1">
+      <w:start w:val="1"/>
+      <w:numFmt w:val="bullet"/>
+      <w:lvlText w:val="o"/>
+      <w:lvlJc w:val="left"/>
+      <w:pPr>
+        <w:ind w:left="3600" w:hanging="360"/>
+      </w:pPr>
+      <w:rPr>
+        <w:rFonts w:ascii="Courier New" w:hAnsi="Courier New" w:cs="Courier New" w:hint="default"/>
+      </w:rPr>
+    </w:lvl>
+    <w:lvl w:ilvl="5" w:tplc="04100005" w:tentative="1">
+      <w:start w:val="1"/>
+      <w:numFmt w:val="bullet"/>
+      <w:lvlText w:val=""/>
+      <w:lvlJc w:val="left"/>
+      <w:pPr>
+        <w:ind w:left="4320" w:hanging="360"/>
+      </w:pPr>
+      <w:rPr>
+        <w:rFonts w:ascii="Wingdings" w:hAnsi="Wingdings" w:hint="default"/>
+      </w:rPr>
+    </w:lvl>
+    <w:lvl w:ilvl="6" w:tplc="04100001" w:tentative="1">
+      <w:start w:val="1"/>
+      <w:numFmt w:val="bullet"/>
+      <w:lvlText w:val=""/>
+      <w:lvlJc w:val="left"/>
+      <w:pPr>
+        <w:ind w:left="5040" w:hanging="360"/>
+      </w:pPr>
+      <w:rPr>
+        <w:rFonts w:ascii="Symbol" w:hAnsi="Symbol" w:hint="default"/>
+      </w:rPr>
+    </w:lvl>
+    <w:lvl w:ilvl="7" w:tplc="04100003" w:tentative="1">
+      <w:start w:val="1"/>
+      <w:numFmt w:val="bullet"/>
+      <w:lvlText w:val="o"/>
+      <w:lvlJc w:val="left"/>
+      <w:pPr>
+        <w:ind w:left="5760" w:hanging="360"/>
+      </w:pPr>
+      <w:rPr>
+        <w:rFonts w:ascii="Courier New" w:hAnsi="Courier New" w:cs="Courier New" w:hint="default"/>
+      </w:rPr>
+    </w:lvl>
+    <w:lvl w:ilvl="8" w:tplc="04100005" w:tentative="1">
+      <w:start w:val="1"/>
+      <w:numFmt w:val="bullet"/>
+      <w:lvlText w:val=""/>
+      <w:lvlJc w:val="left"/>
+      <w:pPr>
+        <w:ind w:left="6480" w:hanging="360"/>
+      </w:pPr>
+      <w:rPr>
+        <w:rFonts w:ascii="Wingdings" w:hAnsi="Wingdings" w:hint="default"/>
+      </w:rPr>
+    </w:lvl>
+  </w:abstractNum>
+  <w:abstractNum w:abstractNumId="1" w15:restartNumberingAfterBreak="0">
     <w:nsid w:val="0BF61B10"/>
     <w:multiLevelType w:val="hybridMultilevel"/>
     <w:tmpl w:val="E7F2EDA2"/>
@@ -2788,7 +3133,7 @@
       </w:rPr>
     </w:lvl>
   </w:abstractNum>
-  <w:abstractNum w:abstractNumId="1" w15:restartNumberingAfterBreak="0">
+  <w:abstractNum w:abstractNumId="2" w15:restartNumberingAfterBreak="0">
     <w:nsid w:val="18CA228D"/>
     <w:multiLevelType w:val="hybridMultilevel"/>
     <w:tmpl w:val="969E976C"/>
@@ -2877,7 +3222,7 @@
       </w:pPr>
     </w:lvl>
   </w:abstractNum>
-  <w:abstractNum w:abstractNumId="2" w15:restartNumberingAfterBreak="0">
+  <w:abstractNum w:abstractNumId="3" w15:restartNumberingAfterBreak="0">
     <w:nsid w:val="1B0D6BEF"/>
     <w:multiLevelType w:val="multilevel"/>
     <w:tmpl w:val="0410001F"/>
@@ -2963,7 +3308,7 @@
       </w:pPr>
     </w:lvl>
   </w:abstractNum>
-  <w:abstractNum w:abstractNumId="3" w15:restartNumberingAfterBreak="0">
+  <w:abstractNum w:abstractNumId="4" w15:restartNumberingAfterBreak="0">
     <w:nsid w:val="1CE12A93"/>
     <w:multiLevelType w:val="multilevel"/>
     <w:tmpl w:val="0E9845D8"/>
@@ -3076,7 +3421,7 @@
       </w:rPr>
     </w:lvl>
   </w:abstractNum>
-  <w:abstractNum w:abstractNumId="4" w15:restartNumberingAfterBreak="0">
+  <w:abstractNum w:abstractNumId="5" w15:restartNumberingAfterBreak="0">
     <w:nsid w:val="20EF15DE"/>
     <w:multiLevelType w:val="multilevel"/>
     <w:tmpl w:val="D3F61AE0"/>
@@ -3197,7 +3542,7 @@
       </w:rPr>
     </w:lvl>
   </w:abstractNum>
-  <w:abstractNum w:abstractNumId="5" w15:restartNumberingAfterBreak="0">
+  <w:abstractNum w:abstractNumId="6" w15:restartNumberingAfterBreak="0">
     <w:nsid w:val="22C35772"/>
     <w:multiLevelType w:val="multilevel"/>
     <w:tmpl w:val="0410001F"/>
@@ -3310,7 +3655,7 @@
       </w:rPr>
     </w:lvl>
   </w:abstractNum>
-  <w:abstractNum w:abstractNumId="6" w15:restartNumberingAfterBreak="0">
+  <w:abstractNum w:abstractNumId="7" w15:restartNumberingAfterBreak="0">
     <w:nsid w:val="2DA67654"/>
     <w:multiLevelType w:val="hybridMultilevel"/>
     <w:tmpl w:val="7AD48F60"/>
@@ -3396,7 +3741,7 @@
       </w:pPr>
     </w:lvl>
   </w:abstractNum>
-  <w:abstractNum w:abstractNumId="7" w15:restartNumberingAfterBreak="0">
+  <w:abstractNum w:abstractNumId="8" w15:restartNumberingAfterBreak="0">
     <w:nsid w:val="384312AD"/>
     <w:multiLevelType w:val="hybridMultilevel"/>
     <w:tmpl w:val="557E5C54"/>
@@ -3509,7 +3854,7 @@
       </w:rPr>
     </w:lvl>
   </w:abstractNum>
-  <w:abstractNum w:abstractNumId="8" w15:restartNumberingAfterBreak="0">
+  <w:abstractNum w:abstractNumId="9" w15:restartNumberingAfterBreak="0">
     <w:nsid w:val="48603DB1"/>
     <w:multiLevelType w:val="hybridMultilevel"/>
     <w:tmpl w:val="2C82EB5C"/>
@@ -3598,7 +3943,120 @@
       </w:pPr>
     </w:lvl>
   </w:abstractNum>
-  <w:abstractNum w:abstractNumId="9" w15:restartNumberingAfterBreak="0">
+  <w:abstractNum w:abstractNumId="10" w15:restartNumberingAfterBreak="0">
+    <w:nsid w:val="489551E7"/>
+    <w:multiLevelType w:val="hybridMultilevel"/>
+    <w:tmpl w:val="1478ADD4"/>
+    <w:lvl w:ilvl="0" w:tplc="BBB83ACC">
+      <w:start w:val="2"/>
+      <w:numFmt w:val="bullet"/>
+      <w:lvlText w:val="-"/>
+      <w:lvlJc w:val="left"/>
+      <w:pPr>
+        <w:ind w:left="720" w:hanging="360"/>
+      </w:pPr>
+      <w:rPr>
+        <w:rFonts w:ascii="Calibri" w:eastAsiaTheme="minorHAnsi" w:hAnsi="Calibri" w:cs="Calibri" w:hint="default"/>
+      </w:rPr>
+    </w:lvl>
+    <w:lvl w:ilvl="1" w:tplc="04100003" w:tentative="1">
+      <w:start w:val="1"/>
+      <w:numFmt w:val="bullet"/>
+      <w:lvlText w:val="o"/>
+      <w:lvlJc w:val="left"/>
+      <w:pPr>
+        <w:ind w:left="1440" w:hanging="360"/>
+      </w:pPr>
+      <w:rPr>
+        <w:rFonts w:ascii="Courier New" w:hAnsi="Courier New" w:cs="Courier New" w:hint="default"/>
+      </w:rPr>
+    </w:lvl>
+    <w:lvl w:ilvl="2" w:tplc="04100005" w:tentative="1">
+      <w:start w:val="1"/>
+      <w:numFmt w:val="bullet"/>
+      <w:lvlText w:val=""/>
+      <w:lvlJc w:val="left"/>
+      <w:pPr>
+        <w:ind w:left="2160" w:hanging="360"/>
+      </w:pPr>
+      <w:rPr>
+        <w:rFonts w:ascii="Wingdings" w:hAnsi="Wingdings" w:hint="default"/>
+      </w:rPr>
+    </w:lvl>
+    <w:lvl w:ilvl="3" w:tplc="04100001" w:tentative="1">
+      <w:start w:val="1"/>
+      <w:numFmt w:val="bullet"/>
+      <w:lvlText w:val=""/>
+      <w:lvlJc w:val="left"/>
+      <w:pPr>
+        <w:ind w:left="2880" w:hanging="360"/>
+      </w:pPr>
+      <w:rPr>
+        <w:rFonts w:ascii="Symbol" w:hAnsi="Symbol" w:hint="default"/>
+      </w:rPr>
+    </w:lvl>
+    <w:lvl w:ilvl="4" w:tplc="04100003" w:tentative="1">
+      <w:start w:val="1"/>
+      <w:numFmt w:val="bullet"/>
+      <w:lvlText w:val="o"/>
+      <w:lvlJc w:val="left"/>
+      <w:pPr>
+        <w:ind w:left="3600" w:hanging="360"/>
+      </w:pPr>
+      <w:rPr>
+        <w:rFonts w:ascii="Courier New" w:hAnsi="Courier New" w:cs="Courier New" w:hint="default"/>
+      </w:rPr>
+    </w:lvl>
+    <w:lvl w:ilvl="5" w:tplc="04100005" w:tentative="1">
+      <w:start w:val="1"/>
+      <w:numFmt w:val="bullet"/>
+      <w:lvlText w:val=""/>
+      <w:lvlJc w:val="left"/>
+      <w:pPr>
+        <w:ind w:left="4320" w:hanging="360"/>
+      </w:pPr>
+      <w:rPr>
+        <w:rFonts w:ascii="Wingdings" w:hAnsi="Wingdings" w:hint="default"/>
+      </w:rPr>
+    </w:lvl>
+    <w:lvl w:ilvl="6" w:tplc="04100001" w:tentative="1">
+      <w:start w:val="1"/>
+      <w:numFmt w:val="bullet"/>
+      <w:lvlText w:val=""/>
+      <w:lvlJc w:val="left"/>
+      <w:pPr>
+        <w:ind w:left="5040" w:hanging="360"/>
+      </w:pPr>
+      <w:rPr>
+        <w:rFonts w:ascii="Symbol" w:hAnsi="Symbol" w:hint="default"/>
+      </w:rPr>
+    </w:lvl>
+    <w:lvl w:ilvl="7" w:tplc="04100003" w:tentative="1">
+      <w:start w:val="1"/>
+      <w:numFmt w:val="bullet"/>
+      <w:lvlText w:val="o"/>
+      <w:lvlJc w:val="left"/>
+      <w:pPr>
+        <w:ind w:left="5760" w:hanging="360"/>
+      </w:pPr>
+      <w:rPr>
+        <w:rFonts w:ascii="Courier New" w:hAnsi="Courier New" w:cs="Courier New" w:hint="default"/>
+      </w:rPr>
+    </w:lvl>
+    <w:lvl w:ilvl="8" w:tplc="04100005" w:tentative="1">
+      <w:start w:val="1"/>
+      <w:numFmt w:val="bullet"/>
+      <w:lvlText w:val=""/>
+      <w:lvlJc w:val="left"/>
+      <w:pPr>
+        <w:ind w:left="6480" w:hanging="360"/>
+      </w:pPr>
+      <w:rPr>
+        <w:rFonts w:ascii="Wingdings" w:hAnsi="Wingdings" w:hint="default"/>
+      </w:rPr>
+    </w:lvl>
+  </w:abstractNum>
+  <w:abstractNum w:abstractNumId="11" w15:restartNumberingAfterBreak="0">
     <w:nsid w:val="53E820C4"/>
     <w:multiLevelType w:val="hybridMultilevel"/>
     <w:tmpl w:val="5F26B530"/>
@@ -3711,7 +4169,7 @@
       </w:rPr>
     </w:lvl>
   </w:abstractNum>
-  <w:abstractNum w:abstractNumId="10" w15:restartNumberingAfterBreak="0">
+  <w:abstractNum w:abstractNumId="12" w15:restartNumberingAfterBreak="0">
     <w:nsid w:val="58E471DD"/>
     <w:multiLevelType w:val="multilevel"/>
     <w:tmpl w:val="0E9845D8"/>
@@ -3824,7 +4282,7 @@
       </w:rPr>
     </w:lvl>
   </w:abstractNum>
-  <w:abstractNum w:abstractNumId="11" w15:restartNumberingAfterBreak="0">
+  <w:abstractNum w:abstractNumId="13" w15:restartNumberingAfterBreak="0">
     <w:nsid w:val="5B411E90"/>
     <w:multiLevelType w:val="hybridMultilevel"/>
     <w:tmpl w:val="13620F82"/>
@@ -3913,7 +4371,7 @@
       </w:pPr>
     </w:lvl>
   </w:abstractNum>
-  <w:abstractNum w:abstractNumId="12" w15:restartNumberingAfterBreak="0">
+  <w:abstractNum w:abstractNumId="14" w15:restartNumberingAfterBreak="0">
     <w:nsid w:val="630D2817"/>
     <w:multiLevelType w:val="hybridMultilevel"/>
     <w:tmpl w:val="9200768C"/>
@@ -4023,7 +4481,7 @@
       </w:rPr>
     </w:lvl>
   </w:abstractNum>
-  <w:abstractNum w:abstractNumId="13" w15:restartNumberingAfterBreak="0">
+  <w:abstractNum w:abstractNumId="15" w15:restartNumberingAfterBreak="0">
     <w:nsid w:val="65455885"/>
     <w:multiLevelType w:val="hybridMultilevel"/>
     <w:tmpl w:val="5726D9BC"/>
@@ -4136,7 +4594,7 @@
       </w:rPr>
     </w:lvl>
   </w:abstractNum>
-  <w:abstractNum w:abstractNumId="14" w15:restartNumberingAfterBreak="0">
+  <w:abstractNum w:abstractNumId="16" w15:restartNumberingAfterBreak="0">
     <w:nsid w:val="6813623F"/>
     <w:multiLevelType w:val="multilevel"/>
     <w:tmpl w:val="BC2EE5B8"/>
@@ -4285,7 +4743,7 @@
       </w:rPr>
     </w:lvl>
   </w:abstractNum>
-  <w:abstractNum w:abstractNumId="15" w15:restartNumberingAfterBreak="0">
+  <w:abstractNum w:abstractNumId="17" w15:restartNumberingAfterBreak="0">
     <w:nsid w:val="72200125"/>
     <w:multiLevelType w:val="multilevel"/>
     <w:tmpl w:val="0410001F"/>
@@ -4371,7 +4829,7 @@
       </w:pPr>
     </w:lvl>
   </w:abstractNum>
-  <w:abstractNum w:abstractNumId="16" w15:restartNumberingAfterBreak="0">
+  <w:abstractNum w:abstractNumId="18" w15:restartNumberingAfterBreak="0">
     <w:nsid w:val="73472FF8"/>
     <w:multiLevelType w:val="multilevel"/>
     <w:tmpl w:val="090AFE78"/>
@@ -4492,7 +4950,7 @@
       </w:rPr>
     </w:lvl>
   </w:abstractNum>
-  <w:abstractNum w:abstractNumId="17" w15:restartNumberingAfterBreak="0">
+  <w:abstractNum w:abstractNumId="19" w15:restartNumberingAfterBreak="0">
     <w:nsid w:val="7879179B"/>
     <w:multiLevelType w:val="multilevel"/>
     <w:tmpl w:val="BA6405C6"/>
@@ -4605,7 +5063,7 @@
       </w:rPr>
     </w:lvl>
   </w:abstractNum>
-  <w:abstractNum w:abstractNumId="18" w15:restartNumberingAfterBreak="0">
+  <w:abstractNum w:abstractNumId="20" w15:restartNumberingAfterBreak="0">
     <w:nsid w:val="7F70354F"/>
     <w:multiLevelType w:val="hybridMultilevel"/>
     <w:tmpl w:val="A678BFC8"/>
@@ -4719,61 +5177,67 @@
     </w:lvl>
   </w:abstractNum>
   <w:num w:numId="1">
+    <w:abstractNumId w:val="16"/>
+  </w:num>
+  <w:num w:numId="2">
+    <w:abstractNumId w:val="15"/>
+  </w:num>
+  <w:num w:numId="3">
+    <w:abstractNumId w:val="1"/>
+  </w:num>
+  <w:num w:numId="4">
+    <w:abstractNumId w:val="6"/>
+  </w:num>
+  <w:num w:numId="5">
+    <w:abstractNumId w:val="18"/>
+  </w:num>
+  <w:num w:numId="6">
+    <w:abstractNumId w:val="13"/>
+  </w:num>
+  <w:num w:numId="7">
+    <w:abstractNumId w:val="19"/>
+  </w:num>
+  <w:num w:numId="8">
+    <w:abstractNumId w:val="4"/>
+  </w:num>
+  <w:num w:numId="9">
+    <w:abstractNumId w:val="12"/>
+  </w:num>
+  <w:num w:numId="10">
+    <w:abstractNumId w:val="17"/>
+  </w:num>
+  <w:num w:numId="11">
+    <w:abstractNumId w:val="3"/>
+  </w:num>
+  <w:num w:numId="12">
+    <w:abstractNumId w:val="7"/>
+  </w:num>
+  <w:num w:numId="13">
+    <w:abstractNumId w:val="2"/>
+  </w:num>
+  <w:num w:numId="14">
+    <w:abstractNumId w:val="5"/>
+  </w:num>
+  <w:num w:numId="15">
+    <w:abstractNumId w:val="9"/>
+  </w:num>
+  <w:num w:numId="16">
+    <w:abstractNumId w:val="11"/>
+  </w:num>
+  <w:num w:numId="17">
     <w:abstractNumId w:val="14"/>
   </w:num>
-  <w:num w:numId="2">
-    <w:abstractNumId w:val="13"/>
+  <w:num w:numId="18">
+    <w:abstractNumId w:val="20"/>
   </w:num>
-  <w:num w:numId="3">
-    <w:abstractNumId w:val="0"/>
+  <w:num w:numId="19">
+    <w:abstractNumId w:val="8"/>
   </w:num>
-  <w:num w:numId="4">
-    <w:abstractNumId w:val="5"/>
-  </w:num>
-  <w:num w:numId="5">
-    <w:abstractNumId w:val="16"/>
-  </w:num>
-  <w:num w:numId="6">
-    <w:abstractNumId w:val="11"/>
-  </w:num>
-  <w:num w:numId="7">
-    <w:abstractNumId w:val="17"/>
-  </w:num>
-  <w:num w:numId="8">
-    <w:abstractNumId w:val="3"/>
-  </w:num>
-  <w:num w:numId="9">
+  <w:num w:numId="20">
     <w:abstractNumId w:val="10"/>
   </w:num>
-  <w:num w:numId="10">
-    <w:abstractNumId w:val="15"/>
-  </w:num>
-  <w:num w:numId="11">
-    <w:abstractNumId w:val="2"/>
-  </w:num>
-  <w:num w:numId="12">
-    <w:abstractNumId w:val="6"/>
-  </w:num>
-  <w:num w:numId="13">
-    <w:abstractNumId w:val="1"/>
-  </w:num>
-  <w:num w:numId="14">
-    <w:abstractNumId w:val="4"/>
-  </w:num>
-  <w:num w:numId="15">
-    <w:abstractNumId w:val="8"/>
-  </w:num>
-  <w:num w:numId="16">
-    <w:abstractNumId w:val="9"/>
-  </w:num>
-  <w:num w:numId="17">
-    <w:abstractNumId w:val="12"/>
-  </w:num>
-  <w:num w:numId="18">
-    <w:abstractNumId w:val="18"/>
-  </w:num>
-  <w:num w:numId="19">
-    <w:abstractNumId w:val="7"/>
+  <w:num w:numId="21">
+    <w:abstractNumId w:val="0"/>
   </w:num>
 </w:numbering>
 </file>

</xml_diff>

<commit_message>
Implementato meglio il meccanismo di Subtyping
Ora il parcheggio si basa sul tipo dell'interfaccia Pers, quindi su una generica persona.
</commit_message>
<xml_diff>
--- a/RelazionePMO.docx
+++ b/RelazionePMO.docx
@@ -149,6 +149,7 @@
           <w:szCs w:val="28"/>
         </w:rPr>
       </w:pPr>
+      <w:proofErr w:type="spellStart"/>
       <w:r>
         <w:rPr>
           <w:rFonts w:ascii="Century Gothic" w:hAnsi="Century Gothic" w:cstheme="minorHAnsi"/>
@@ -159,6 +160,7 @@
         </w:rPr>
         <w:t>Dragne</w:t>
       </w:r>
+      <w:proofErr w:type="spellEnd"/>
       <w:r>
         <w:rPr>
           <w:rFonts w:ascii="Century Gothic" w:hAnsi="Century Gothic" w:cstheme="minorHAnsi"/>
@@ -192,6 +194,7 @@
           <w:szCs w:val="28"/>
         </w:rPr>
       </w:pPr>
+      <w:proofErr w:type="spellStart"/>
       <w:r>
         <w:rPr>
           <w:rFonts w:ascii="Century Gothic" w:hAnsi="Century Gothic" w:cstheme="minorHAnsi"/>
@@ -200,8 +203,31 @@
           <w:sz w:val="28"/>
           <w:szCs w:val="28"/>
         </w:rPr>
-        <w:t>Pecmarkaj Arlind</w:t>
-      </w:r>
+        <w:t>Pecmarkaj</w:t>
+      </w:r>
+      <w:proofErr w:type="spellEnd"/>
+      <w:r>
+        <w:rPr>
+          <w:rFonts w:ascii="Century Gothic" w:hAnsi="Century Gothic" w:cstheme="minorHAnsi"/>
+          <w:i/>
+          <w:iCs/>
+          <w:sz w:val="28"/>
+          <w:szCs w:val="28"/>
+        </w:rPr>
+        <w:t xml:space="preserve"> </w:t>
+      </w:r>
+      <w:proofErr w:type="spellStart"/>
+      <w:r>
+        <w:rPr>
+          <w:rFonts w:ascii="Century Gothic" w:hAnsi="Century Gothic" w:cstheme="minorHAnsi"/>
+          <w:i/>
+          <w:iCs/>
+          <w:sz w:val="28"/>
+          <w:szCs w:val="28"/>
+        </w:rPr>
+        <w:t>Arlind</w:t>
+      </w:r>
+      <w:proofErr w:type="spellEnd"/>
     </w:p>
     <w:p>
       <w:pPr>
@@ -1070,12 +1096,21 @@
           <w:szCs w:val="28"/>
         </w:rPr>
       </w:pPr>
-      <w:r>
-        <w:rPr>
-          <w:sz w:val="28"/>
-          <w:szCs w:val="28"/>
-        </w:rPr>
-        <w:t>E' previsto l'utilizzo di un'interfaccia grafica (GUI).</w:t>
+      <w:proofErr w:type="gramStart"/>
+      <w:r>
+        <w:rPr>
+          <w:sz w:val="28"/>
+          <w:szCs w:val="28"/>
+        </w:rPr>
+        <w:t>E'</w:t>
+      </w:r>
+      <w:proofErr w:type="gramEnd"/>
+      <w:r>
+        <w:rPr>
+          <w:sz w:val="28"/>
+          <w:szCs w:val="28"/>
+        </w:rPr>
+        <w:t xml:space="preserve"> previsto l'utilizzo di un'interfaccia grafica (GUI).</w:t>
       </w:r>
     </w:p>
     <w:p>
@@ -1808,7 +1843,45 @@
           <w:sz w:val="28"/>
           <w:szCs w:val="28"/>
         </w:rPr>
-        <w:t>La classe principale della struttura è Parcheggio. In essa vengono istanziati i vari posti per le auto e quelli per le moto, quest’ultimi definiti tramite delle classi apposite, PostoAuto e PostoMoto, esse sono realizzate partendo da una classe astratta utilizzata come template (Posto). La scelta di utilizzare uno scheletro di questo tipo è dat</w:t>
+        <w:t xml:space="preserve">La classe principale della struttura è Parcheggio. In essa vengono istanziati i vari posti per le auto e quelli per le moto, quest’ultimi definiti tramite delle classi apposite, </w:t>
+      </w:r>
+      <w:proofErr w:type="spellStart"/>
+      <w:r>
+        <w:rPr>
+          <w:rFonts w:cstheme="minorHAnsi"/>
+          <w:sz w:val="28"/>
+          <w:szCs w:val="28"/>
+        </w:rPr>
+        <w:t>PostoAuto</w:t>
+      </w:r>
+      <w:proofErr w:type="spellEnd"/>
+      <w:r>
+        <w:rPr>
+          <w:rFonts w:cstheme="minorHAnsi"/>
+          <w:sz w:val="28"/>
+          <w:szCs w:val="28"/>
+        </w:rPr>
+        <w:t xml:space="preserve"> e </w:t>
+      </w:r>
+      <w:proofErr w:type="spellStart"/>
+      <w:proofErr w:type="gramStart"/>
+      <w:r>
+        <w:rPr>
+          <w:rFonts w:cstheme="minorHAnsi"/>
+          <w:sz w:val="28"/>
+          <w:szCs w:val="28"/>
+        </w:rPr>
+        <w:t>PostoMoto</w:t>
+      </w:r>
+      <w:proofErr w:type="spellEnd"/>
+      <w:proofErr w:type="gramEnd"/>
+      <w:r>
+        <w:rPr>
+          <w:rFonts w:cstheme="minorHAnsi"/>
+          <w:sz w:val="28"/>
+          <w:szCs w:val="28"/>
+        </w:rPr>
+        <w:t>, esse sono realizzate partendo da una classe astratta utilizzata come template (Posto). La scelta di utilizzare uno scheletro di questo tipo è dat</w:t>
       </w:r>
       <w:r>
         <w:rPr>
@@ -1961,6 +2034,7 @@
         </w:rPr>
         <w:t>. La creazione delle Auto e delle Moto è data dall’estensione (</w:t>
       </w:r>
+      <w:proofErr w:type="spellStart"/>
       <w:r>
         <w:rPr>
           <w:rFonts w:ascii="Courier New" w:hAnsi="Courier New" w:cs="Courier New"/>
@@ -1969,6 +2043,7 @@
         </w:rPr>
         <w:t>extends</w:t>
       </w:r>
+      <w:proofErr w:type="spellEnd"/>
       <w:r>
         <w:rPr>
           <w:rFonts w:cstheme="minorHAnsi"/>
@@ -1977,6 +2052,7 @@
         </w:rPr>
         <w:t xml:space="preserve">) della classe Veicolo. Per rappresentare tutti i possibili tipi di carburante è stato scelto di utilizzare un tipo </w:t>
       </w:r>
+      <w:proofErr w:type="spellStart"/>
       <w:r>
         <w:rPr>
           <w:rFonts w:ascii="Courier New" w:hAnsi="Courier New" w:cs="Courier New"/>
@@ -1985,6 +2061,7 @@
         </w:rPr>
         <w:t>enum</w:t>
       </w:r>
+      <w:proofErr w:type="spellEnd"/>
       <w:r>
         <w:rPr>
           <w:rFonts w:ascii="Courier New" w:hAnsi="Courier New" w:cs="Courier New"/>
@@ -2178,14 +2255,34 @@
           <w:szCs w:val="32"/>
         </w:rPr>
       </w:pPr>
+      <w:proofErr w:type="spellStart"/>
       <w:r>
         <w:rPr>
           <w:rFonts w:cstheme="minorHAnsi"/>
           <w:sz w:val="32"/>
           <w:szCs w:val="32"/>
         </w:rPr>
-        <w:t>Arlind Pecmarkaj</w:t>
-      </w:r>
+        <w:t>Arlind</w:t>
+      </w:r>
+      <w:proofErr w:type="spellEnd"/>
+      <w:r>
+        <w:rPr>
+          <w:rFonts w:cstheme="minorHAnsi"/>
+          <w:sz w:val="32"/>
+          <w:szCs w:val="32"/>
+        </w:rPr>
+        <w:t xml:space="preserve"> </w:t>
+      </w:r>
+      <w:proofErr w:type="spellStart"/>
+      <w:r>
+        <w:rPr>
+          <w:rFonts w:cstheme="minorHAnsi"/>
+          <w:sz w:val="32"/>
+          <w:szCs w:val="32"/>
+        </w:rPr>
+        <w:t>Pecmarkaj</w:t>
+      </w:r>
+      <w:proofErr w:type="spellEnd"/>
     </w:p>
     <w:p>
       <w:pPr>
@@ -2371,7 +2468,43 @@
           <w:sz w:val="28"/>
           <w:szCs w:val="28"/>
         </w:rPr>
-        <w:t>Per memorizzare sia gli abbonamenti che i parcheggi si è scelti di usare gli ArrayList in quanto si combinano i vantaggi delle Collections con quelle degli array.</w:t>
+        <w:t xml:space="preserve">Per memorizzare sia gli abbonamenti che i parcheggi si è scelti di usare gli </w:t>
+      </w:r>
+      <w:proofErr w:type="spellStart"/>
+      <w:r>
+        <w:rPr>
+          <w:rFonts w:cstheme="minorHAnsi"/>
+          <w:sz w:val="28"/>
+          <w:szCs w:val="28"/>
+        </w:rPr>
+        <w:t>ArrayList</w:t>
+      </w:r>
+      <w:proofErr w:type="spellEnd"/>
+      <w:r>
+        <w:rPr>
+          <w:rFonts w:cstheme="minorHAnsi"/>
+          <w:sz w:val="28"/>
+          <w:szCs w:val="28"/>
+        </w:rPr>
+        <w:t xml:space="preserve"> in quanto si combinano i vantaggi delle </w:t>
+      </w:r>
+      <w:proofErr w:type="spellStart"/>
+      <w:r>
+        <w:rPr>
+          <w:rFonts w:cstheme="minorHAnsi"/>
+          <w:sz w:val="28"/>
+          <w:szCs w:val="28"/>
+        </w:rPr>
+        <w:t>Collections</w:t>
+      </w:r>
+      <w:proofErr w:type="spellEnd"/>
+      <w:r>
+        <w:rPr>
+          <w:rFonts w:cstheme="minorHAnsi"/>
+          <w:sz w:val="28"/>
+          <w:szCs w:val="28"/>
+        </w:rPr>
+        <w:t xml:space="preserve"> con quelle degli array.</w:t>
       </w:r>
     </w:p>
     <w:p>
@@ -2417,15 +2550,33 @@
           <w:sz w:val="28"/>
           <w:szCs w:val="28"/>
         </w:rPr>
-        <w:t>Si è deciso che i parcheggi alla fine vengono inseriti solo tramite file. Per questo si è reso necessario l’uso di un</w:t>
-      </w:r>
-      <w:r>
-        <w:rPr>
-          <w:rFonts w:cstheme="minorHAnsi"/>
-          <w:sz w:val="28"/>
-          <w:szCs w:val="28"/>
-        </w:rPr>
-        <w:t xml:space="preserve"> interfaccia che si occupa di ciò: ReaderWriter.java;</w:t>
+        <w:t xml:space="preserve">Si è deciso che i parcheggi alla fine vengono inseriti solo tramite file. Per questo si è reso necessario l’uso di </w:t>
+      </w:r>
+      <w:proofErr w:type="gramStart"/>
+      <w:r>
+        <w:rPr>
+          <w:rFonts w:cstheme="minorHAnsi"/>
+          <w:sz w:val="28"/>
+          <w:szCs w:val="28"/>
+        </w:rPr>
+        <w:t>un</w:t>
+      </w:r>
+      <w:r>
+        <w:rPr>
+          <w:rFonts w:cstheme="minorHAnsi"/>
+          <w:sz w:val="28"/>
+          <w:szCs w:val="28"/>
+        </w:rPr>
+        <w:t xml:space="preserve"> interfaccia</w:t>
+      </w:r>
+      <w:proofErr w:type="gramEnd"/>
+      <w:r>
+        <w:rPr>
+          <w:rFonts w:cstheme="minorHAnsi"/>
+          <w:sz w:val="28"/>
+          <w:szCs w:val="28"/>
+        </w:rPr>
+        <w:t xml:space="preserve"> che si occupa di ciò: ReaderWriter.java;</w:t>
       </w:r>
     </w:p>
     <w:p>
@@ -2471,7 +2622,25 @@
           <w:sz w:val="28"/>
           <w:szCs w:val="28"/>
         </w:rPr>
-        <w:t>Chi si occupa di gestire entrambe le cose è la classe Controller.java che si tiene una istanza del lettore e del gestore e passa all’interfaccia grafica (spiegato successivamente) gli oggetti necessari al funzionamento. Infatti il controller si occupa pure di far partire l’interfaccia grafica.</w:t>
+        <w:t xml:space="preserve">Chi si occupa di gestire entrambe le cose è la classe Controller.java che si tiene una istanza del lettore e del gestore e passa all’interfaccia grafica (spiegato successivamente) gli oggetti necessari al funzionamento. </w:t>
+      </w:r>
+      <w:proofErr w:type="gramStart"/>
+      <w:r>
+        <w:rPr>
+          <w:rFonts w:cstheme="minorHAnsi"/>
+          <w:sz w:val="28"/>
+          <w:szCs w:val="28"/>
+        </w:rPr>
+        <w:t>Infatti</w:t>
+      </w:r>
+      <w:proofErr w:type="gramEnd"/>
+      <w:r>
+        <w:rPr>
+          <w:rFonts w:cstheme="minorHAnsi"/>
+          <w:sz w:val="28"/>
+          <w:szCs w:val="28"/>
+        </w:rPr>
+        <w:t xml:space="preserve"> il controller si occupa pure di far partire l’interfaccia grafica.</w:t>
       </w:r>
     </w:p>
     <w:p>
@@ -2491,7 +2660,27 @@
           <w:szCs w:val="28"/>
         </w:rPr>
         <w:lastRenderedPageBreak/>
-        <w:t>Sia GestioneParcheggi che Controller non sono interfacce in quanto si è decisi che l’utilità di questi tipi risiede principalmente nel fatto che sono scolpiti per il problema iniziale e non prevedono l’utilizzo in altre casistiche.</w:t>
+        <w:t xml:space="preserve">Sia </w:t>
+      </w:r>
+      <w:proofErr w:type="spellStart"/>
+      <w:proofErr w:type="gramStart"/>
+      <w:r>
+        <w:rPr>
+          <w:rFonts w:cstheme="minorHAnsi"/>
+          <w:sz w:val="28"/>
+          <w:szCs w:val="28"/>
+        </w:rPr>
+        <w:t>GestioneParcheggi</w:t>
+      </w:r>
+      <w:proofErr w:type="spellEnd"/>
+      <w:proofErr w:type="gramEnd"/>
+      <w:r>
+        <w:rPr>
+          <w:rFonts w:cstheme="minorHAnsi"/>
+          <w:sz w:val="28"/>
+          <w:szCs w:val="28"/>
+        </w:rPr>
+        <w:t xml:space="preserve"> che Controller non sono interfacce in quanto si è decisi che l’utilità di questi tipi risiede principalmente nel fatto che sono scolpiti per il problema iniziale e non prevedono l’utilizzo in altre casistiche.</w:t>
       </w:r>
     </w:p>
     <w:p>
@@ -2676,7 +2865,43 @@
           <w:sz w:val="28"/>
           <w:szCs w:val="28"/>
         </w:rPr>
-        <w:t>GUIParcheggio.java (in collaborazione con Arlind Pecmarkaj e Tommaso Petrelli)</w:t>
+        <w:t xml:space="preserve">GUIParcheggio.java (in collaborazione con </w:t>
+      </w:r>
+      <w:proofErr w:type="spellStart"/>
+      <w:r>
+        <w:rPr>
+          <w:rFonts w:cstheme="minorHAnsi"/>
+          <w:sz w:val="28"/>
+          <w:szCs w:val="28"/>
+        </w:rPr>
+        <w:t>Arlind</w:t>
+      </w:r>
+      <w:proofErr w:type="spellEnd"/>
+      <w:r>
+        <w:rPr>
+          <w:rFonts w:cstheme="minorHAnsi"/>
+          <w:sz w:val="28"/>
+          <w:szCs w:val="28"/>
+        </w:rPr>
+        <w:t xml:space="preserve"> </w:t>
+      </w:r>
+      <w:proofErr w:type="spellStart"/>
+      <w:r>
+        <w:rPr>
+          <w:rFonts w:cstheme="minorHAnsi"/>
+          <w:sz w:val="28"/>
+          <w:szCs w:val="28"/>
+        </w:rPr>
+        <w:t>Pecmarkaj</w:t>
+      </w:r>
+      <w:proofErr w:type="spellEnd"/>
+      <w:r>
+        <w:rPr>
+          <w:rFonts w:cstheme="minorHAnsi"/>
+          <w:sz w:val="28"/>
+          <w:szCs w:val="28"/>
+        </w:rPr>
+        <w:t xml:space="preserve"> e Tommaso Petrelli)</w:t>
       </w:r>
     </w:p>
     <w:p>
@@ -2712,7 +2937,33 @@
           <w:szCs w:val="28"/>
           <w:u w:val="single"/>
         </w:rPr>
-        <w:t>Parcheggio e ParcheggioImpl:</w:t>
+        <w:t xml:space="preserve">Parcheggio e </w:t>
+      </w:r>
+      <w:proofErr w:type="spellStart"/>
+      <w:r>
+        <w:rPr>
+          <w:rFonts w:cstheme="minorHAnsi"/>
+          <w:b/>
+          <w:bCs/>
+          <w:color w:val="FF0000"/>
+          <w:sz w:val="28"/>
+          <w:szCs w:val="28"/>
+          <w:u w:val="single"/>
+        </w:rPr>
+        <w:t>ParcheggioImpl</w:t>
+      </w:r>
+      <w:proofErr w:type="spellEnd"/>
+      <w:r>
+        <w:rPr>
+          <w:rFonts w:cstheme="minorHAnsi"/>
+          <w:b/>
+          <w:bCs/>
+          <w:color w:val="FF0000"/>
+          <w:sz w:val="28"/>
+          <w:szCs w:val="28"/>
+          <w:u w:val="single"/>
+        </w:rPr>
+        <w:t>:</w:t>
       </w:r>
     </w:p>
     <w:p>
@@ -2746,7 +2997,25 @@
           <w:sz w:val="28"/>
           <w:szCs w:val="28"/>
         </w:rPr>
-        <w:t xml:space="preserve"> (per le auto o per le moto), un insieme di abbonamenti e anche un numero di monopattini disponibili per il noleggio. Tutte queste componenti che vanno ad astrarre il parcheggio in sé sono gestite in maniere dinamica, tramite l’utilizzo di collezioni che il linguaggio ci mette a disposizione. Il parcheggio è definito con caratteristiche il cui numero può variare a seconda di come viene richiesta l’istanza di un nuovo oggetto. La classe Parcheggio.java non è altro che l’interfaccia dove al suo interno sono presenti i messaggi che più comunemente un parcheggio scambierà con altre entità.  Un parcheggio permette di aggiungere un nuovo veicolo e quindi di parcheggiarlo, liberare un posto occupato, noleggiare un monopattino e, di conseguenza, anche di restituirlo, fornire una lista di veicoli parcheggiati in esso e fornire anche il numero di posti specifici al suo interno. In particolare quest</w:t>
+        <w:t xml:space="preserve"> (per le auto o per le moto), un insieme di abbonamenti e anche un numero di monopattini disponibili per il noleggio. Tutte queste componenti che vanno ad astrarre il parcheggio in sé sono gestite in maniere dinamica, tramite l’utilizzo di collezioni che il linguaggio ci mette a disposizione. Il parcheggio è definito con caratteristiche il cui numero può variare a seconda di come viene richiesta l’istanza di un nuovo oggetto. La classe Parcheggio.java non è altro che l’interfaccia dove al suo interno sono presenti i messaggi che più comunemente un parcheggio scambierà con altre entità.  Un parcheggio permette di aggiungere un nuovo veicolo e quindi di parcheggiarlo, liberare un posto occupato, noleggiare un monopattino e, di conseguenza, anche di restituirlo, fornire una lista di veicoli parcheggiati in esso e fornire anche il numero di posti specifici al suo interno. </w:t>
+      </w:r>
+      <w:proofErr w:type="gramStart"/>
+      <w:r>
+        <w:rPr>
+          <w:rFonts w:cstheme="minorHAnsi"/>
+          <w:sz w:val="28"/>
+          <w:szCs w:val="28"/>
+        </w:rPr>
+        <w:t>In particolare</w:t>
+      </w:r>
+      <w:proofErr w:type="gramEnd"/>
+      <w:r>
+        <w:rPr>
+          <w:rFonts w:cstheme="minorHAnsi"/>
+          <w:sz w:val="28"/>
+          <w:szCs w:val="28"/>
+        </w:rPr>
+        <w:t xml:space="preserve"> quest</w:t>
       </w:r>
       <w:r>
         <w:rPr>
@@ -2780,6 +3049,8 @@
         </w:rPr>
         <w:t xml:space="preserve">tream a cui veniva applicato un filtro. Alcuni filtri sono stati implementati seguendo il Pattern Strategy, infatti ad essi gli viene passata una strategia generica permettendo al singolo metodo di funzionare per diverse situazioni (es. </w:t>
       </w:r>
+      <w:proofErr w:type="spellStart"/>
+      <w:proofErr w:type="gramStart"/>
       <w:r>
         <w:rPr>
           <w:rFonts w:cstheme="minorHAnsi"/>
@@ -2788,7 +3059,29 @@
           <w:sz w:val="28"/>
           <w:szCs w:val="28"/>
         </w:rPr>
-        <w:t>getNPostiSpecifici(Predicate&lt;Posto&gt; filtro)</w:t>
+        <w:t>getNPostiSpecifici</w:t>
+      </w:r>
+      <w:proofErr w:type="spellEnd"/>
+      <w:r>
+        <w:rPr>
+          <w:rFonts w:cstheme="minorHAnsi"/>
+          <w:i/>
+          <w:iCs/>
+          <w:sz w:val="28"/>
+          <w:szCs w:val="28"/>
+        </w:rPr>
+        <w:t>(</w:t>
+      </w:r>
+      <w:proofErr w:type="gramEnd"/>
+      <w:r>
+        <w:rPr>
+          <w:rFonts w:cstheme="minorHAnsi"/>
+          <w:i/>
+          <w:iCs/>
+          <w:sz w:val="28"/>
+          <w:szCs w:val="28"/>
+        </w:rPr>
+        <w:t>Predicate&lt;Posto&gt; filtro)</w:t>
       </w:r>
       <w:r>
         <w:rPr>
@@ -2905,6 +3198,8 @@
         </w:rPr>
         <w:t xml:space="preserve">Per evitare di implementare metodi diversi per ciascun tipo di veicolo (auto, auto elettrica e moto) ho realizzato un unico metodo dove al suo interno andrà a invocare un metodo privato chiamato </w:t>
       </w:r>
+      <w:proofErr w:type="spellStart"/>
+      <w:proofErr w:type="gramStart"/>
       <w:r>
         <w:rPr>
           <w:rFonts w:cstheme="minorHAnsi"/>
@@ -2913,15 +3208,91 @@
           <w:sz w:val="28"/>
           <w:szCs w:val="28"/>
         </w:rPr>
-        <w:t>filtraAggiungi()</w:t>
-      </w:r>
-      <w:r>
-        <w:rPr>
-          <w:rFonts w:cstheme="minorHAnsi"/>
-          <w:sz w:val="28"/>
-          <w:szCs w:val="28"/>
-        </w:rPr>
-        <w:t>. Quindi si è utilizzato il pattern DRY (Don’t Repeate Yourself). Il metodo sfrutta gli stream e i filtri applicati a essi per identificare di quale veicolo si tratti, con lo scopo di parcheggiarlo nel posto giusto. Al metodo si passa come parametro una strategia di filtraggio utilizzata poi nello stream (Pattern Strategy). Con questo procedimento evitiamo di scrivere codice specifico per trovare il posto pertinente alla tipologia di veicolo. Il metodo lancerà delle eccezioni per identificare eventuali problemi:</w:t>
+        <w:t>filtraAggiungi</w:t>
+      </w:r>
+      <w:proofErr w:type="spellEnd"/>
+      <w:r>
+        <w:rPr>
+          <w:rFonts w:cstheme="minorHAnsi"/>
+          <w:i/>
+          <w:iCs/>
+          <w:sz w:val="28"/>
+          <w:szCs w:val="28"/>
+        </w:rPr>
+        <w:t>(</w:t>
+      </w:r>
+      <w:proofErr w:type="gramEnd"/>
+      <w:r>
+        <w:rPr>
+          <w:rFonts w:cstheme="minorHAnsi"/>
+          <w:i/>
+          <w:iCs/>
+          <w:sz w:val="28"/>
+          <w:szCs w:val="28"/>
+        </w:rPr>
+        <w:t>)</w:t>
+      </w:r>
+      <w:r>
+        <w:rPr>
+          <w:rFonts w:cstheme="minorHAnsi"/>
+          <w:sz w:val="28"/>
+          <w:szCs w:val="28"/>
+        </w:rPr>
+        <w:t>. Quindi si è utilizzato il pattern DRY (</w:t>
+      </w:r>
+      <w:proofErr w:type="spellStart"/>
+      <w:r>
+        <w:rPr>
+          <w:rFonts w:cstheme="minorHAnsi"/>
+          <w:sz w:val="28"/>
+          <w:szCs w:val="28"/>
+        </w:rPr>
+        <w:t>Don’t</w:t>
+      </w:r>
+      <w:proofErr w:type="spellEnd"/>
+      <w:r>
+        <w:rPr>
+          <w:rFonts w:cstheme="minorHAnsi"/>
+          <w:sz w:val="28"/>
+          <w:szCs w:val="28"/>
+        </w:rPr>
+        <w:t xml:space="preserve"> </w:t>
+      </w:r>
+      <w:proofErr w:type="spellStart"/>
+      <w:r>
+        <w:rPr>
+          <w:rFonts w:cstheme="minorHAnsi"/>
+          <w:sz w:val="28"/>
+          <w:szCs w:val="28"/>
+        </w:rPr>
+        <w:t>Repeate</w:t>
+      </w:r>
+      <w:proofErr w:type="spellEnd"/>
+      <w:r>
+        <w:rPr>
+          <w:rFonts w:cstheme="minorHAnsi"/>
+          <w:sz w:val="28"/>
+          <w:szCs w:val="28"/>
+        </w:rPr>
+        <w:t xml:space="preserve"> </w:t>
+      </w:r>
+      <w:proofErr w:type="spellStart"/>
+      <w:r>
+        <w:rPr>
+          <w:rFonts w:cstheme="minorHAnsi"/>
+          <w:sz w:val="28"/>
+          <w:szCs w:val="28"/>
+        </w:rPr>
+        <w:t>Yourself</w:t>
+      </w:r>
+      <w:proofErr w:type="spellEnd"/>
+      <w:r>
+        <w:rPr>
+          <w:rFonts w:cstheme="minorHAnsi"/>
+          <w:sz w:val="28"/>
+          <w:szCs w:val="28"/>
+        </w:rPr>
+        <w:t>). Il metodo sfrutta gli stream e i filtri applicati a essi per identificare di quale veicolo si tratti, con lo scopo di parcheggiarlo nel posto giusto. Al metodo si passa come parametro una strategia di filtraggio utilizzata poi nello stream (Pattern Strategy). Con questo procedimento evitiamo di scrivere codice specifico per trovare il posto pertinente alla tipologia di veicolo. Il metodo lancerà delle eccezioni per identificare eventuali problemi:</w:t>
       </w:r>
     </w:p>
     <w:p>
@@ -2938,6 +3309,7 @@
           <w:szCs w:val="28"/>
         </w:rPr>
       </w:pPr>
+      <w:proofErr w:type="spellStart"/>
       <w:r>
         <w:rPr>
           <w:rFonts w:cstheme="minorHAnsi"/>
@@ -2948,6 +3320,7 @@
         </w:rPr>
         <w:t>AltezzaMassimaConsentitaException</w:t>
       </w:r>
+      <w:proofErr w:type="spellEnd"/>
       <w:r>
         <w:rPr>
           <w:rFonts w:cstheme="minorHAnsi"/>
@@ -2987,6 +3360,7 @@
           <w:szCs w:val="28"/>
         </w:rPr>
       </w:pPr>
+      <w:proofErr w:type="spellStart"/>
       <w:r>
         <w:rPr>
           <w:rFonts w:cstheme="minorHAnsi"/>
@@ -3007,6 +3381,7 @@
         </w:rPr>
         <w:t>Exception</w:t>
       </w:r>
+      <w:proofErr w:type="spellEnd"/>
       <w:r>
         <w:rPr>
           <w:rFonts w:cstheme="minorHAnsi"/>
@@ -3046,6 +3421,7 @@
           <w:szCs w:val="28"/>
         </w:rPr>
       </w:pPr>
+      <w:proofErr w:type="spellStart"/>
       <w:r>
         <w:rPr>
           <w:rFonts w:cstheme="minorHAnsi"/>
@@ -3056,6 +3432,7 @@
         </w:rPr>
         <w:t>PostiFinitiException</w:t>
       </w:r>
+      <w:proofErr w:type="spellEnd"/>
       <w:r>
         <w:rPr>
           <w:rFonts w:cstheme="minorHAnsi"/>
@@ -3201,6 +3578,8 @@
         </w:rPr>
         <w:t xml:space="preserve"> capire se il monopattino è già stato noleggiato o meno. Anche in questo caso l’uso degli stream è stato fondamentale per poter identificare i monopattini disponibili e per poi restituirli (es. </w:t>
       </w:r>
+      <w:proofErr w:type="spellStart"/>
+      <w:proofErr w:type="gramStart"/>
       <w:r>
         <w:rPr>
           <w:rFonts w:cstheme="minorHAnsi"/>
@@ -3209,7 +3588,29 @@
           <w:sz w:val="28"/>
           <w:szCs w:val="28"/>
         </w:rPr>
-        <w:t>restituisciMonopattino()</w:t>
+        <w:t>restituisciMonopattino</w:t>
+      </w:r>
+      <w:proofErr w:type="spellEnd"/>
+      <w:r>
+        <w:rPr>
+          <w:rFonts w:cstheme="minorHAnsi"/>
+          <w:i/>
+          <w:iCs/>
+          <w:sz w:val="28"/>
+          <w:szCs w:val="28"/>
+        </w:rPr>
+        <w:t>(</w:t>
+      </w:r>
+      <w:proofErr w:type="gramEnd"/>
+      <w:r>
+        <w:rPr>
+          <w:rFonts w:cstheme="minorHAnsi"/>
+          <w:i/>
+          <w:iCs/>
+          <w:sz w:val="28"/>
+          <w:szCs w:val="28"/>
+        </w:rPr>
+        <w:t>)</w:t>
       </w:r>
       <w:r>
         <w:rPr>
@@ -3310,7 +3711,35 @@
           <w:sz w:val="28"/>
           <w:szCs w:val="28"/>
         </w:rPr>
-        <w:t>. La situazione cambia nel caso di un parcheggio sotterraneo, una volta rilevato il carburante (operazione simulata eseguendo un get() sul tipo di carburante del veicolo) se quest’ultimo dovesse essere a metano verrà generata un eccezione e l’auto non verrà parcheggiata.</w:t>
+        <w:t xml:space="preserve">. La situazione cambia nel caso di un parcheggio sotterraneo, una volta rilevato il carburante (operazione simulata eseguendo un </w:t>
+      </w:r>
+      <w:proofErr w:type="spellStart"/>
+      <w:proofErr w:type="gramStart"/>
+      <w:r>
+        <w:rPr>
+          <w:rFonts w:cstheme="minorHAnsi"/>
+          <w:sz w:val="28"/>
+          <w:szCs w:val="28"/>
+        </w:rPr>
+        <w:t>get</w:t>
+      </w:r>
+      <w:proofErr w:type="spellEnd"/>
+      <w:r>
+        <w:rPr>
+          <w:rFonts w:cstheme="minorHAnsi"/>
+          <w:sz w:val="28"/>
+          <w:szCs w:val="28"/>
+        </w:rPr>
+        <w:t>(</w:t>
+      </w:r>
+      <w:proofErr w:type="gramEnd"/>
+      <w:r>
+        <w:rPr>
+          <w:rFonts w:cstheme="minorHAnsi"/>
+          <w:sz w:val="28"/>
+          <w:szCs w:val="28"/>
+        </w:rPr>
+        <w:t>) sul tipo di carburante del veicolo) se quest’ultimo dovesse essere a metano verrà generata un eccezione e l’auto non verrà parcheggiata.</w:t>
       </w:r>
     </w:p>
     <w:p>
@@ -3356,6 +3785,16 @@
         <w:jc w:val="both"/>
         <w:rPr>
           <w:rFonts w:cstheme="minorHAnsi"/>
+          <w:sz w:val="28"/>
+          <w:szCs w:val="28"/>
+        </w:rPr>
+      </w:pPr>
+    </w:p>
+    <w:p>
+      <w:pPr>
+        <w:jc w:val="both"/>
+        <w:rPr>
+          <w:rFonts w:cstheme="minorHAnsi"/>
           <w:noProof/>
           <w:sz w:val="28"/>
           <w:szCs w:val="28"/>
@@ -3369,10 +3808,10 @@
           <w:szCs w:val="28"/>
         </w:rPr>
         <w:drawing>
-          <wp:inline distT="0" distB="0" distL="0" distR="0" wp14:anchorId="452A22A7" wp14:editId="2DA9CAF8">
-            <wp:extent cx="6120130" cy="3472815"/>
+          <wp:inline distT="0" distB="0" distL="0" distR="0" wp14:anchorId="460751D6" wp14:editId="546C52C7">
+            <wp:extent cx="6120130" cy="3412490"/>
             <wp:effectExtent l="0" t="0" r="0" b="0"/>
-            <wp:docPr id="5" name="Immagine 5" descr="Immagine che contiene testo&#10;&#10;Descrizione generata automaticamente"/>
+            <wp:docPr id="3" name="Immagine 3" descr="Immagine che contiene testo&#10;&#10;Descrizione generata automaticamente"/>
             <wp:cNvGraphicFramePr>
               <a:graphicFrameLocks xmlns:a="http://schemas.openxmlformats.org/drawingml/2006/main" noChangeAspect="1"/>
             </wp:cNvGraphicFramePr>
@@ -3380,7 +3819,7 @@
               <a:graphicData uri="http://schemas.openxmlformats.org/drawingml/2006/picture">
                 <pic:pic xmlns:pic="http://schemas.openxmlformats.org/drawingml/2006/picture">
                   <pic:nvPicPr>
-                    <pic:cNvPr id="5" name="Immagine 5" descr="Immagine che contiene testo&#10;&#10;Descrizione generata automaticamente"/>
+                    <pic:cNvPr id="3" name="Immagine 3" descr="Immagine che contiene testo&#10;&#10;Descrizione generata automaticamente"/>
                     <pic:cNvPicPr/>
                   </pic:nvPicPr>
                   <pic:blipFill>
@@ -3398,7 +3837,7 @@
                   <pic:spPr>
                     <a:xfrm>
                       <a:off x="0" y="0"/>
-                      <a:ext cx="6120130" cy="3472815"/>
+                      <a:ext cx="6120130" cy="3412490"/>
                     </a:xfrm>
                     <a:prstGeom prst="rect">
                       <a:avLst/>
@@ -3577,6 +4016,8 @@
         </w:rPr>
         <w:t>Il sensore non è altro che un’interfaccia parametrizzata con un unico metodo al suo interno anch’esso parametrizzato, chiamato ‘</w:t>
       </w:r>
+      <w:proofErr w:type="spellStart"/>
+      <w:proofErr w:type="gramStart"/>
       <w:r>
         <w:rPr>
           <w:rFonts w:cstheme="minorHAnsi"/>
@@ -3585,8 +4026,9 @@
           <w:sz w:val="28"/>
           <w:szCs w:val="28"/>
         </w:rPr>
-        <w:t>effettuaRilevazione()</w:t>
-      </w:r>
+        <w:t>effettuaRilevazione</w:t>
+      </w:r>
+      <w:proofErr w:type="spellEnd"/>
       <w:r>
         <w:rPr>
           <w:rFonts w:cstheme="minorHAnsi"/>
@@ -3595,6 +4037,27 @@
           <w:sz w:val="28"/>
           <w:szCs w:val="28"/>
         </w:rPr>
+        <w:t>(</w:t>
+      </w:r>
+      <w:proofErr w:type="gramEnd"/>
+      <w:r>
+        <w:rPr>
+          <w:rFonts w:cstheme="minorHAnsi"/>
+          <w:i/>
+          <w:iCs/>
+          <w:sz w:val="28"/>
+          <w:szCs w:val="28"/>
+        </w:rPr>
+        <w:t>)</w:t>
+      </w:r>
+      <w:r>
+        <w:rPr>
+          <w:rFonts w:cstheme="minorHAnsi"/>
+          <w:i/>
+          <w:iCs/>
+          <w:sz w:val="28"/>
+          <w:szCs w:val="28"/>
+        </w:rPr>
         <w:t>’</w:t>
       </w:r>
       <w:r>
@@ -3603,15 +4066,69 @@
           <w:sz w:val="28"/>
           <w:szCs w:val="28"/>
         </w:rPr>
-        <w:t>. La scelta di utilizzare una classe parametrizzata è dovuta perché i due sensori presi in questione avranno scambieranno con il resto del sistema lo stesso messaggio, ma esso avrà un valore di ritorno differente a seconda della tipologia del sensore. Infatti nel caso del sensore d’altezza, il metodo restituirà un valore di tipo Double (classe wrapper in quanto le classi parametrizzate non accettano tipi di dato primitivi). Mentre l’altro tipo di sensore dovrà comunicare il tipo di carburante, quindi u</w:t>
-      </w:r>
-      <w:r>
-        <w:rPr>
-          <w:rFonts w:cstheme="minorHAnsi"/>
-          <w:sz w:val="28"/>
-          <w:szCs w:val="28"/>
-        </w:rPr>
-        <w:t>n tipo Alimentazione (enum).</w:t>
+        <w:t xml:space="preserve">. La scelta di utilizzare una classe parametrizzata è dovuta perché i due sensori presi in questione avranno scambieranno con il resto del sistema lo stesso messaggio, ma esso avrà un valore di ritorno differente a seconda della tipologia del sensore. </w:t>
+      </w:r>
+      <w:proofErr w:type="gramStart"/>
+      <w:r>
+        <w:rPr>
+          <w:rFonts w:cstheme="minorHAnsi"/>
+          <w:sz w:val="28"/>
+          <w:szCs w:val="28"/>
+        </w:rPr>
+        <w:t>Infatti</w:t>
+      </w:r>
+      <w:proofErr w:type="gramEnd"/>
+      <w:r>
+        <w:rPr>
+          <w:rFonts w:cstheme="minorHAnsi"/>
+          <w:sz w:val="28"/>
+          <w:szCs w:val="28"/>
+        </w:rPr>
+        <w:t xml:space="preserve"> nel caso del sensore d’altezza, il metodo restituirà un valore di tipo Double (classe </w:t>
+      </w:r>
+      <w:proofErr w:type="spellStart"/>
+      <w:r>
+        <w:rPr>
+          <w:rFonts w:cstheme="minorHAnsi"/>
+          <w:sz w:val="28"/>
+          <w:szCs w:val="28"/>
+        </w:rPr>
+        <w:t>wrapper</w:t>
+      </w:r>
+      <w:proofErr w:type="spellEnd"/>
+      <w:r>
+        <w:rPr>
+          <w:rFonts w:cstheme="minorHAnsi"/>
+          <w:sz w:val="28"/>
+          <w:szCs w:val="28"/>
+        </w:rPr>
+        <w:t xml:space="preserve"> in quanto le classi parametrizzate non accettano tipi di dato primitivi). Mentre l’altro tipo di sensore dovrà comunicare il tipo di carburante, quindi u</w:t>
+      </w:r>
+      <w:r>
+        <w:rPr>
+          <w:rFonts w:cstheme="minorHAnsi"/>
+          <w:sz w:val="28"/>
+          <w:szCs w:val="28"/>
+        </w:rPr>
+        <w:t>n tipo Alimentazione (</w:t>
+      </w:r>
+      <w:proofErr w:type="spellStart"/>
+      <w:r>
+        <w:rPr>
+          <w:rFonts w:cstheme="minorHAnsi"/>
+          <w:sz w:val="28"/>
+          <w:szCs w:val="28"/>
+        </w:rPr>
+        <w:t>enum</w:t>
+      </w:r>
+      <w:proofErr w:type="spellEnd"/>
+      <w:r>
+        <w:rPr>
+          <w:rFonts w:cstheme="minorHAnsi"/>
+          <w:sz w:val="28"/>
+          <w:szCs w:val="28"/>
+        </w:rPr>
+        <w:t>).</w:t>
       </w:r>
     </w:p>
     <w:p>
@@ -3729,8 +4246,22 @@
           <w:u w:val="single"/>
         </w:rPr>
         <w:lastRenderedPageBreak/>
-        <w:t>Monopattino e MonopattinoImpl</w:t>
-      </w:r>
+        <w:t xml:space="preserve">Monopattino e </w:t>
+      </w:r>
+      <w:proofErr w:type="spellStart"/>
+      <w:r>
+        <w:rPr>
+          <w:rFonts w:cstheme="minorHAnsi"/>
+          <w:b/>
+          <w:bCs/>
+          <w:color w:val="FF0000"/>
+          <w:sz w:val="28"/>
+          <w:szCs w:val="28"/>
+          <w:u w:val="single"/>
+        </w:rPr>
+        <w:t>MonopattinoImpl</w:t>
+      </w:r>
+      <w:proofErr w:type="spellEnd"/>
     </w:p>
     <w:p>
       <w:pPr>
@@ -3749,7 +4280,25 @@
           <w:sz w:val="28"/>
           <w:szCs w:val="28"/>
         </w:rPr>
-        <w:t>La classe MonopattinoImpl è l’astrazione di un monopattino elettrico. Essa implementa l’interfaccia Monopattino</w:t>
+        <w:t xml:space="preserve">La classe </w:t>
+      </w:r>
+      <w:proofErr w:type="spellStart"/>
+      <w:r>
+        <w:rPr>
+          <w:rFonts w:cstheme="minorHAnsi"/>
+          <w:sz w:val="28"/>
+          <w:szCs w:val="28"/>
+        </w:rPr>
+        <w:t>MonopattinoImpl</w:t>
+      </w:r>
+      <w:proofErr w:type="spellEnd"/>
+      <w:r>
+        <w:rPr>
+          <w:rFonts w:cstheme="minorHAnsi"/>
+          <w:sz w:val="28"/>
+          <w:szCs w:val="28"/>
+        </w:rPr>
+        <w:t xml:space="preserve"> è l’astrazione di un monopattino elettrico. Essa implementa l’interfaccia Monopattino</w:t>
       </w:r>
       <w:r>
         <w:rPr>
@@ -3811,10 +4360,10 @@
           <w:szCs w:val="28"/>
         </w:rPr>
         <w:drawing>
-          <wp:inline distT="0" distB="0" distL="0" distR="0" wp14:anchorId="7832DB7E" wp14:editId="2FFA20FC">
+          <wp:inline distT="0" distB="0" distL="0" distR="0" wp14:anchorId="67D3C745" wp14:editId="03C35651">
             <wp:extent cx="6120130" cy="3763010"/>
             <wp:effectExtent l="0" t="0" r="0" b="8890"/>
-            <wp:docPr id="7" name="Immagine 7" descr="Immagine che contiene testo&#10;&#10;Descrizione generata automaticamente"/>
+            <wp:docPr id="9" name="Immagine 9" descr="Immagine che contiene testo&#10;&#10;Descrizione generata automaticamente"/>
             <wp:cNvGraphicFramePr>
               <a:graphicFrameLocks xmlns:a="http://schemas.openxmlformats.org/drawingml/2006/main" noChangeAspect="1"/>
             </wp:cNvGraphicFramePr>
@@ -3822,7 +4371,7 @@
               <a:graphicData uri="http://schemas.openxmlformats.org/drawingml/2006/picture">
                 <pic:pic xmlns:pic="http://schemas.openxmlformats.org/drawingml/2006/picture">
                   <pic:nvPicPr>
-                    <pic:cNvPr id="7" name="Immagine 7" descr="Immagine che contiene testo&#10;&#10;Descrizione generata automaticamente"/>
+                    <pic:cNvPr id="9" name="Immagine 9" descr="Immagine che contiene testo&#10;&#10;Descrizione generata automaticamente"/>
                     <pic:cNvPicPr/>
                   </pic:nvPicPr>
                   <pic:blipFill>

</xml_diff>

<commit_message>
Pulizia codice + modifica relazione + aggiunta pdf relazione
</commit_message>
<xml_diff>
--- a/RelazionePMO.docx
+++ b/RelazionePMO.docx
@@ -4,6 +4,7 @@
   <w:body>
     <w:p>
       <w:pPr>
+        <w:jc w:val="center"/>
         <w:rPr>
           <w:rFonts w:cstheme="minorHAnsi"/>
           <w:sz w:val="32"/>
@@ -76,19 +77,20 @@
         <w:spacing w:after="120"/>
         <w:jc w:val="center"/>
         <w:rPr>
-          <w:rFonts w:ascii="Century Gothic" w:hAnsi="Century Gothic" w:cstheme="minorHAnsi"/>
-          <w:i/>
-          <w:iCs/>
-          <w:sz w:val="28"/>
-          <w:szCs w:val="28"/>
-        </w:rPr>
-      </w:pPr>
-      <w:r>
-        <w:rPr>
-          <w:rFonts w:ascii="Century Gothic" w:hAnsi="Century Gothic" w:cstheme="minorHAnsi"/>
-          <w:sz w:val="28"/>
-          <w:szCs w:val="28"/>
-          <w:u w:val="single"/>
+          <w:rFonts w:cstheme="minorHAnsi"/>
+          <w:b/>
+          <w:bCs/>
+          <w:sz w:val="28"/>
+          <w:szCs w:val="28"/>
+        </w:rPr>
+      </w:pPr>
+      <w:r>
+        <w:rPr>
+          <w:rFonts w:cstheme="minorHAnsi"/>
+          <w:b/>
+          <w:bCs/>
+          <w:sz w:val="28"/>
+          <w:szCs w:val="28"/>
         </w:rPr>
         <w:t>Studenti</w:t>
       </w:r>
@@ -98,18 +100,14 @@
         <w:contextualSpacing/>
         <w:jc w:val="center"/>
         <w:rPr>
-          <w:rFonts w:ascii="Century Gothic" w:hAnsi="Century Gothic" w:cstheme="minorHAnsi"/>
-          <w:i/>
-          <w:iCs/>
-          <w:sz w:val="28"/>
-          <w:szCs w:val="28"/>
-        </w:rPr>
-      </w:pPr>
-      <w:r>
-        <w:rPr>
-          <w:rFonts w:ascii="Century Gothic" w:hAnsi="Century Gothic" w:cstheme="minorHAnsi"/>
-          <w:i/>
-          <w:iCs/>
+          <w:rFonts w:cstheme="minorHAnsi"/>
+          <w:sz w:val="28"/>
+          <w:szCs w:val="28"/>
+        </w:rPr>
+      </w:pPr>
+      <w:r>
+        <w:rPr>
+          <w:rFonts w:cstheme="minorHAnsi"/>
           <w:sz w:val="28"/>
           <w:szCs w:val="28"/>
         </w:rPr>
@@ -121,18 +119,14 @@
         <w:contextualSpacing/>
         <w:jc w:val="center"/>
         <w:rPr>
-          <w:rFonts w:ascii="Century Gothic" w:hAnsi="Century Gothic" w:cstheme="minorHAnsi"/>
-          <w:i/>
-          <w:iCs/>
-          <w:sz w:val="28"/>
-          <w:szCs w:val="28"/>
-        </w:rPr>
-      </w:pPr>
-      <w:r>
-        <w:rPr>
-          <w:rFonts w:ascii="Century Gothic" w:hAnsi="Century Gothic" w:cstheme="minorHAnsi"/>
-          <w:i/>
-          <w:iCs/>
+          <w:rFonts w:cstheme="minorHAnsi"/>
+          <w:sz w:val="28"/>
+          <w:szCs w:val="28"/>
+        </w:rPr>
+      </w:pPr>
+      <w:r>
+        <w:rPr>
+          <w:rFonts w:cstheme="minorHAnsi"/>
           <w:sz w:val="28"/>
           <w:szCs w:val="28"/>
         </w:rPr>
@@ -144,44 +138,26 @@
         <w:contextualSpacing/>
         <w:jc w:val="center"/>
         <w:rPr>
-          <w:rFonts w:ascii="Century Gothic" w:hAnsi="Century Gothic" w:cstheme="minorHAnsi"/>
-          <w:i/>
-          <w:iCs/>
-          <w:sz w:val="28"/>
-          <w:szCs w:val="28"/>
-        </w:rPr>
-      </w:pPr>
-      <w:proofErr w:type="spellStart"/>
-      <w:r>
-        <w:rPr>
-          <w:rFonts w:ascii="Century Gothic" w:hAnsi="Century Gothic" w:cstheme="minorHAnsi"/>
-          <w:i/>
-          <w:iCs/>
+          <w:rFonts w:cstheme="minorHAnsi"/>
+          <w:sz w:val="28"/>
+          <w:szCs w:val="28"/>
+        </w:rPr>
+      </w:pPr>
+      <w:r>
+        <w:rPr>
+          <w:rFonts w:cstheme="minorHAnsi"/>
           <w:sz w:val="28"/>
           <w:szCs w:val="28"/>
         </w:rPr>
         <w:t>Dragne</w:t>
       </w:r>
-      <w:proofErr w:type="spellEnd"/>
-      <w:r>
-        <w:rPr>
-          <w:rFonts w:ascii="Century Gothic" w:hAnsi="Century Gothic" w:cstheme="minorHAnsi"/>
-          <w:i/>
-          <w:iCs/>
-          <w:sz w:val="28"/>
-          <w:szCs w:val="28"/>
-        </w:rPr>
-        <w:t xml:space="preserve"> </w:t>
-      </w:r>
-      <w:r>
-        <w:rPr>
-          <w:rFonts w:ascii="Century Gothic" w:hAnsi="Century Gothic" w:cstheme="minorHAnsi"/>
-          <w:i/>
-          <w:iCs/>
-          <w:sz w:val="28"/>
-          <w:szCs w:val="28"/>
-        </w:rPr>
-        <w:t>Bogdan Andrei</w:t>
+      <w:r>
+        <w:rPr>
+          <w:rFonts w:cstheme="minorHAnsi"/>
+          <w:sz w:val="28"/>
+          <w:szCs w:val="28"/>
+        </w:rPr>
+        <w:t xml:space="preserve"> Bogdan Andrei</w:t>
       </w:r>
     </w:p>
     <w:p>
@@ -189,64 +165,32 @@
         <w:contextualSpacing/>
         <w:jc w:val="center"/>
         <w:rPr>
-          <w:rFonts w:ascii="Century Gothic" w:hAnsi="Century Gothic" w:cstheme="minorHAnsi"/>
-          <w:i/>
-          <w:iCs/>
-          <w:sz w:val="28"/>
-          <w:szCs w:val="28"/>
-        </w:rPr>
-      </w:pPr>
-      <w:proofErr w:type="spellStart"/>
-      <w:r>
-        <w:rPr>
-          <w:rFonts w:ascii="Century Gothic" w:hAnsi="Century Gothic" w:cstheme="minorHAnsi"/>
-          <w:i/>
-          <w:iCs/>
-          <w:sz w:val="28"/>
-          <w:szCs w:val="28"/>
-        </w:rPr>
-        <w:t>Pecmarkaj</w:t>
-      </w:r>
-      <w:proofErr w:type="spellEnd"/>
-      <w:r>
-        <w:rPr>
-          <w:rFonts w:ascii="Century Gothic" w:hAnsi="Century Gothic" w:cstheme="minorHAnsi"/>
-          <w:i/>
-          <w:iCs/>
-          <w:sz w:val="28"/>
-          <w:szCs w:val="28"/>
-        </w:rPr>
-        <w:t xml:space="preserve"> </w:t>
-      </w:r>
-      <w:proofErr w:type="spellStart"/>
-      <w:r>
-        <w:rPr>
-          <w:rFonts w:ascii="Century Gothic" w:hAnsi="Century Gothic" w:cstheme="minorHAnsi"/>
-          <w:i/>
-          <w:iCs/>
-          <w:sz w:val="28"/>
-          <w:szCs w:val="28"/>
-        </w:rPr>
-        <w:t>Arlind</w:t>
-      </w:r>
-      <w:proofErr w:type="spellEnd"/>
+          <w:rFonts w:cstheme="minorHAnsi"/>
+          <w:sz w:val="28"/>
+          <w:szCs w:val="28"/>
+        </w:rPr>
+      </w:pPr>
+      <w:r>
+        <w:rPr>
+          <w:rFonts w:cstheme="minorHAnsi"/>
+          <w:sz w:val="28"/>
+          <w:szCs w:val="28"/>
+        </w:rPr>
+        <w:t>Pecmarkaj Arlind</w:t>
+      </w:r>
     </w:p>
     <w:p>
       <w:pPr>
         <w:jc w:val="center"/>
         <w:rPr>
-          <w:rFonts w:ascii="Century Gothic" w:hAnsi="Century Gothic" w:cstheme="minorHAnsi"/>
-          <w:i/>
-          <w:iCs/>
-          <w:sz w:val="28"/>
-          <w:szCs w:val="28"/>
-        </w:rPr>
-      </w:pPr>
-      <w:r>
-        <w:rPr>
-          <w:rFonts w:ascii="Century Gothic" w:hAnsi="Century Gothic" w:cstheme="minorHAnsi"/>
-          <w:i/>
-          <w:iCs/>
+          <w:rFonts w:cstheme="minorHAnsi"/>
+          <w:sz w:val="28"/>
+          <w:szCs w:val="28"/>
+        </w:rPr>
+      </w:pPr>
+      <w:r>
+        <w:rPr>
+          <w:rFonts w:cstheme="minorHAnsi"/>
           <w:sz w:val="28"/>
           <w:szCs w:val="28"/>
         </w:rPr>
@@ -381,18 +325,58 @@
       <w:pPr>
         <w:jc w:val="center"/>
         <w:rPr>
-          <w:rFonts w:ascii="Century Gothic" w:hAnsi="Century Gothic" w:cstheme="minorHAnsi"/>
+          <w:rFonts w:cstheme="minorHAnsi"/>
+          <w:i/>
+          <w:iCs/>
           <w:sz w:val="36"/>
           <w:szCs w:val="36"/>
         </w:rPr>
       </w:pPr>
       <w:r>
         <w:rPr>
-          <w:rFonts w:ascii="Century Gothic" w:hAnsi="Century Gothic" w:cstheme="minorHAnsi"/>
+          <w:rFonts w:cstheme="minorHAnsi"/>
+          <w:b/>
+          <w:bCs/>
           <w:sz w:val="32"/>
           <w:szCs w:val="32"/>
         </w:rPr>
-        <w:t>Docente: Montagna Sara</w:t>
+        <w:t>Docente</w:t>
+      </w:r>
+      <w:r>
+        <w:rPr>
+          <w:rFonts w:cstheme="minorHAnsi"/>
+          <w:sz w:val="32"/>
+          <w:szCs w:val="32"/>
+        </w:rPr>
+        <w:t>:</w:t>
+      </w:r>
+      <w:r>
+        <w:rPr>
+          <w:rFonts w:cstheme="minorHAnsi"/>
+          <w:sz w:val="32"/>
+          <w:szCs w:val="32"/>
+        </w:rPr>
+        <w:t xml:space="preserve"> </w:t>
+      </w:r>
+      <w:r>
+        <w:rPr>
+          <w:rFonts w:cstheme="minorHAnsi"/>
+          <w:i/>
+          <w:iCs/>
+          <w:sz w:val="32"/>
+          <w:szCs w:val="32"/>
+        </w:rPr>
+        <w:t>Prof.ssa</w:t>
+      </w:r>
+      <w:r>
+        <w:rPr>
+          <w:rFonts w:cstheme="minorHAnsi"/>
+          <w:i/>
+          <w:iCs/>
+          <w:sz w:val="32"/>
+          <w:szCs w:val="32"/>
+        </w:rPr>
+        <w:t xml:space="preserve"> Montagna Sara</w:t>
       </w:r>
     </w:p>
     <w:p>
@@ -555,7 +539,7 @@
                 <w:sz w:val="28"/>
                 <w:szCs w:val="28"/>
               </w:rPr>
-              <w:t>3</w:t>
+              <w:t>2</w:t>
             </w:r>
             <w:r>
               <w:rPr>
@@ -641,7 +625,7 @@
                 <w:sz w:val="28"/>
                 <w:szCs w:val="28"/>
               </w:rPr>
-              <w:t>4</w:t>
+              <w:t>3</w:t>
             </w:r>
             <w:r>
               <w:rPr>
@@ -727,7 +711,7 @@
                 <w:sz w:val="28"/>
                 <w:szCs w:val="28"/>
               </w:rPr>
-              <w:t>5</w:t>
+              <w:t>4</w:t>
             </w:r>
             <w:r>
               <w:rPr>
@@ -815,7 +799,7 @@
                 <w:sz w:val="28"/>
                 <w:szCs w:val="28"/>
               </w:rPr>
-              <w:t>6</w:t>
+              <w:t>5</w:t>
             </w:r>
             <w:r>
               <w:rPr>
@@ -901,7 +885,7 @@
                 <w:sz w:val="28"/>
                 <w:szCs w:val="28"/>
               </w:rPr>
-              <w:t>7</w:t>
+              <w:t>6</w:t>
             </w:r>
             <w:r>
               <w:rPr>
@@ -987,7 +971,7 @@
                 <w:sz w:val="28"/>
                 <w:szCs w:val="28"/>
               </w:rPr>
-              <w:t>7</w:t>
+              <w:t>6</w:t>
             </w:r>
             <w:r>
               <w:rPr>
@@ -1075,7 +1059,7 @@
                 <w:sz w:val="28"/>
                 <w:szCs w:val="28"/>
               </w:rPr>
-              <w:t>17</w:t>
+              <w:t>16</w:t>
             </w:r>
             <w:r>
               <w:rPr>
@@ -1161,7 +1145,7 @@
                 <w:sz w:val="28"/>
                 <w:szCs w:val="28"/>
               </w:rPr>
-              <w:t>18</w:t>
+              <w:t>17</w:t>
             </w:r>
             <w:r>
               <w:rPr>
@@ -1247,7 +1231,7 @@
                 <w:sz w:val="28"/>
                 <w:szCs w:val="28"/>
               </w:rPr>
-              <w:t>18</w:t>
+              <w:t>17</w:t>
             </w:r>
             <w:r>
               <w:rPr>
@@ -1333,7 +1317,7 @@
                 <w:sz w:val="28"/>
                 <w:szCs w:val="28"/>
               </w:rPr>
-              <w:t>18</w:t>
+              <w:t>17</w:t>
             </w:r>
             <w:r>
               <w:rPr>
@@ -1400,7 +1384,25 @@
           <w:szCs w:val="48"/>
         </w:rPr>
         <w:lastRenderedPageBreak/>
-        <w:t>1 Analisi</w:t>
+        <w:t>1</w:t>
+      </w:r>
+      <w:r>
+        <w:rPr>
+          <w:b/>
+          <w:bCs/>
+          <w:sz w:val="48"/>
+          <w:szCs w:val="48"/>
+        </w:rPr>
+        <w:t>.</w:t>
+      </w:r>
+      <w:r>
+        <w:rPr>
+          <w:b/>
+          <w:bCs/>
+          <w:sz w:val="48"/>
+          <w:szCs w:val="48"/>
+        </w:rPr>
+        <w:t xml:space="preserve"> Analisi</w:t>
       </w:r>
       <w:bookmarkEnd w:id="1"/>
     </w:p>
@@ -2363,7 +2365,7 @@
           <w:szCs w:val="48"/>
         </w:rPr>
         <w:lastRenderedPageBreak/>
-        <w:t xml:space="preserve">2 </w:t>
+        <w:t>2</w:t>
       </w:r>
       <w:r>
         <w:rPr>
@@ -2372,6 +2374,24 @@
           <w:sz w:val="48"/>
           <w:szCs w:val="48"/>
         </w:rPr>
+        <w:t>.</w:t>
+      </w:r>
+      <w:r>
+        <w:rPr>
+          <w:b/>
+          <w:bCs/>
+          <w:sz w:val="48"/>
+          <w:szCs w:val="48"/>
+        </w:rPr>
+        <w:t xml:space="preserve"> </w:t>
+      </w:r>
+      <w:r>
+        <w:rPr>
+          <w:b/>
+          <w:bCs/>
+          <w:sz w:val="48"/>
+          <w:szCs w:val="48"/>
+        </w:rPr>
         <w:t>Design</w:t>
       </w:r>
       <w:bookmarkEnd w:id="4"/>
@@ -2412,7 +2432,6 @@
         <w:t xml:space="preserve"> e </w:t>
       </w:r>
       <w:proofErr w:type="spellStart"/>
-      <w:proofErr w:type="gramStart"/>
       <w:r>
         <w:rPr>
           <w:rFonts w:cstheme="minorHAnsi"/>
@@ -2422,7 +2441,6 @@
         <w:t>PostoMoto</w:t>
       </w:r>
       <w:proofErr w:type="spellEnd"/>
-      <w:proofErr w:type="gramEnd"/>
       <w:r>
         <w:rPr>
           <w:rFonts w:cstheme="minorHAnsi"/>
@@ -2706,29 +2724,156 @@
     </w:p>
     <w:p>
       <w:pPr>
+        <w:spacing w:after="0"/>
         <w:jc w:val="both"/>
         <w:rPr>
-          <w:rFonts w:cstheme="minorHAnsi"/>
-          <w:sz w:val="28"/>
-          <w:szCs w:val="28"/>
-        </w:rPr>
-      </w:pPr>
-    </w:p>
-    <w:p>
-      <w:pPr>
+          <w:sz w:val="28"/>
+          <w:szCs w:val="28"/>
+        </w:rPr>
+      </w:pPr>
+      <w:r>
+        <w:rPr>
+          <w:sz w:val="28"/>
+          <w:szCs w:val="28"/>
+        </w:rPr>
+        <w:t>L’architettura generale del software e il pattern seguito per la progettazione prende spunto dal Model View Controller (indicato come MVC)</w:t>
+      </w:r>
+      <w:r>
+        <w:rPr>
+          <w:sz w:val="28"/>
+          <w:szCs w:val="28"/>
+        </w:rPr>
+        <w:t xml:space="preserve"> che viene modificato per le nostre esigenze.</w:t>
+      </w:r>
+    </w:p>
+    <w:p>
+      <w:pPr>
+        <w:spacing w:after="0"/>
         <w:jc w:val="both"/>
         <w:rPr>
-          <w:rFonts w:cstheme="minorHAnsi"/>
-          <w:sz w:val="28"/>
-          <w:szCs w:val="28"/>
-        </w:rPr>
-      </w:pPr>
-    </w:p>
-    <w:p>
-      <w:pPr>
+          <w:sz w:val="28"/>
+          <w:szCs w:val="28"/>
+        </w:rPr>
+      </w:pPr>
+      <w:r>
+        <w:rPr>
+          <w:sz w:val="28"/>
+          <w:szCs w:val="28"/>
+        </w:rPr>
+        <w:t xml:space="preserve">Il model è una descrizione dei tipi usati per risolvere il problema e per fornire le funzionalità, mentre il </w:t>
+      </w:r>
+      <w:proofErr w:type="spellStart"/>
+      <w:r>
+        <w:rPr>
+          <w:sz w:val="28"/>
+          <w:szCs w:val="28"/>
+        </w:rPr>
+        <w:t>view</w:t>
+      </w:r>
+      <w:proofErr w:type="spellEnd"/>
+      <w:r>
+        <w:rPr>
+          <w:sz w:val="28"/>
+          <w:szCs w:val="28"/>
+        </w:rPr>
+        <w:t xml:space="preserve"> è l’interfaccia grafica che si presenta all’utente.</w:t>
+      </w:r>
+    </w:p>
+    <w:p>
+      <w:pPr>
+        <w:spacing w:after="0"/>
         <w:jc w:val="both"/>
         <w:rPr>
-          <w:rFonts w:cstheme="minorHAnsi"/>
+          <w:sz w:val="28"/>
+          <w:szCs w:val="28"/>
+        </w:rPr>
+      </w:pPr>
+      <w:r>
+        <w:rPr>
+          <w:sz w:val="28"/>
+          <w:szCs w:val="28"/>
+        </w:rPr>
+        <w:t xml:space="preserve">Mentre nel MVC il controller si occupa di </w:t>
+      </w:r>
+      <w:r>
+        <w:rPr>
+          <w:sz w:val="28"/>
+          <w:szCs w:val="28"/>
+        </w:rPr>
+        <w:t xml:space="preserve">interfacciarsi con la View e fornire le funzionalità della parte di Model, nel nostro caso il Controller si occupa di ricevere la directory per la lettura dei dati e di fornire la classe di gestione alla View che potrà usare solo quello che fornisce il Controller. </w:t>
+      </w:r>
+    </w:p>
+    <w:p>
+      <w:pPr>
+        <w:spacing w:after="0"/>
+        <w:jc w:val="both"/>
+        <w:rPr>
+          <w:sz w:val="28"/>
+          <w:szCs w:val="28"/>
+        </w:rPr>
+      </w:pPr>
+      <w:r>
+        <w:rPr>
+          <w:sz w:val="28"/>
+          <w:szCs w:val="28"/>
+        </w:rPr>
+        <w:t>Questo è stato fatto semplicemente per avere</w:t>
+      </w:r>
+      <w:r>
+        <w:rPr>
+          <w:sz w:val="28"/>
+          <w:szCs w:val="28"/>
+        </w:rPr>
+        <w:t xml:space="preserve"> (a parer nostro)</w:t>
+      </w:r>
+      <w:r>
+        <w:rPr>
+          <w:sz w:val="28"/>
+          <w:szCs w:val="28"/>
+        </w:rPr>
+        <w:t xml:space="preserve"> una maggiore semplicità di lettura globale del software</w:t>
+      </w:r>
+      <w:r>
+        <w:rPr>
+          <w:sz w:val="28"/>
+          <w:szCs w:val="28"/>
+        </w:rPr>
+        <w:t xml:space="preserve"> le cui dimensioni </w:t>
+      </w:r>
+      <w:r>
+        <w:rPr>
+          <w:sz w:val="28"/>
+          <w:szCs w:val="28"/>
+        </w:rPr>
+        <w:t xml:space="preserve">relativamente limitate giustificano questo approccio. C’è anche da considerare che l’intero sistema è progettato per parcheggi di dimensioni </w:t>
+      </w:r>
+      <w:r>
+        <w:rPr>
+          <w:sz w:val="28"/>
+          <w:szCs w:val="28"/>
+        </w:rPr>
+        <w:t>discrete,</w:t>
+      </w:r>
+      <w:r>
+        <w:rPr>
+          <w:sz w:val="28"/>
+          <w:szCs w:val="28"/>
+        </w:rPr>
+        <w:t xml:space="preserve"> i quali offrono funzionalità basi integrate con la mobilità green</w:t>
+      </w:r>
+      <w:r>
+        <w:rPr>
+          <w:sz w:val="28"/>
+          <w:szCs w:val="28"/>
+        </w:rPr>
+        <w:t xml:space="preserve"> e nella fase di manutenzione futura non si prevedono stravolgimenti totali al programma.</w:t>
+      </w:r>
+    </w:p>
+    <w:p>
+      <w:pPr>
+        <w:spacing w:after="0"/>
+        <w:jc w:val="both"/>
+        <w:rPr>
           <w:sz w:val="28"/>
           <w:szCs w:val="28"/>
         </w:rPr>
@@ -2766,6 +2911,492 @@
         <w:t>esign dettagliato</w:t>
       </w:r>
       <w:bookmarkEnd w:id="6"/>
+    </w:p>
+    <w:p>
+      <w:pPr>
+        <w:jc w:val="center"/>
+        <w:rPr>
+          <w:rFonts w:cstheme="minorHAnsi"/>
+          <w:sz w:val="32"/>
+          <w:szCs w:val="32"/>
+        </w:rPr>
+      </w:pPr>
+      <w:r>
+        <w:rPr>
+          <w:rFonts w:cstheme="minorHAnsi"/>
+          <w:sz w:val="32"/>
+          <w:szCs w:val="32"/>
+        </w:rPr>
+        <w:t>Arlind Pecmarkaj</w:t>
+      </w:r>
+    </w:p>
+    <w:p>
+      <w:pPr>
+        <w:jc w:val="both"/>
+        <w:rPr>
+          <w:rFonts w:cstheme="minorHAnsi"/>
+          <w:sz w:val="28"/>
+          <w:szCs w:val="28"/>
+        </w:rPr>
+      </w:pPr>
+      <w:r>
+        <w:rPr>
+          <w:rFonts w:cstheme="minorHAnsi"/>
+          <w:sz w:val="28"/>
+          <w:szCs w:val="28"/>
+        </w:rPr>
+        <w:t>Classi realizzate:</w:t>
+      </w:r>
+    </w:p>
+    <w:p>
+      <w:pPr>
+        <w:pStyle w:val="Paragrafoelenco"/>
+        <w:numPr>
+          <w:ilvl w:val="0"/>
+          <w:numId w:val="21"/>
+        </w:numPr>
+        <w:jc w:val="both"/>
+        <w:rPr>
+          <w:rFonts w:cstheme="minorHAnsi"/>
+          <w:sz w:val="28"/>
+          <w:szCs w:val="28"/>
+        </w:rPr>
+      </w:pPr>
+      <w:r>
+        <w:rPr>
+          <w:rFonts w:cstheme="minorHAnsi"/>
+          <w:sz w:val="28"/>
+          <w:szCs w:val="28"/>
+        </w:rPr>
+        <w:t>GestioneParcheggi.java</w:t>
+      </w:r>
+    </w:p>
+    <w:p>
+      <w:pPr>
+        <w:pStyle w:val="Paragrafoelenco"/>
+        <w:numPr>
+          <w:ilvl w:val="0"/>
+          <w:numId w:val="21"/>
+        </w:numPr>
+        <w:jc w:val="both"/>
+        <w:rPr>
+          <w:rFonts w:cstheme="minorHAnsi"/>
+          <w:sz w:val="28"/>
+          <w:szCs w:val="28"/>
+        </w:rPr>
+      </w:pPr>
+      <w:r>
+        <w:rPr>
+          <w:rFonts w:cstheme="minorHAnsi"/>
+          <w:sz w:val="28"/>
+          <w:szCs w:val="28"/>
+        </w:rPr>
+        <w:t>ReaderWriter.java e sottotipi</w:t>
+      </w:r>
+    </w:p>
+    <w:p>
+      <w:pPr>
+        <w:pStyle w:val="Paragrafoelenco"/>
+        <w:numPr>
+          <w:ilvl w:val="0"/>
+          <w:numId w:val="21"/>
+        </w:numPr>
+        <w:jc w:val="both"/>
+        <w:rPr>
+          <w:rFonts w:cstheme="minorHAnsi"/>
+          <w:sz w:val="28"/>
+          <w:szCs w:val="28"/>
+        </w:rPr>
+      </w:pPr>
+      <w:r>
+        <w:rPr>
+          <w:rFonts w:cstheme="minorHAnsi"/>
+          <w:sz w:val="28"/>
+          <w:szCs w:val="28"/>
+        </w:rPr>
+        <w:t>Controller.java</w:t>
+      </w:r>
+    </w:p>
+    <w:p>
+      <w:pPr>
+        <w:pStyle w:val="Paragrafoelenco"/>
+        <w:numPr>
+          <w:ilvl w:val="0"/>
+          <w:numId w:val="21"/>
+        </w:numPr>
+        <w:jc w:val="both"/>
+        <w:rPr>
+          <w:rFonts w:cstheme="minorHAnsi"/>
+          <w:sz w:val="28"/>
+          <w:szCs w:val="28"/>
+        </w:rPr>
+      </w:pPr>
+      <w:r>
+        <w:rPr>
+          <w:rFonts w:cstheme="minorHAnsi"/>
+          <w:sz w:val="28"/>
+          <w:szCs w:val="28"/>
+        </w:rPr>
+        <w:t>GUIGestione.java</w:t>
+      </w:r>
+    </w:p>
+    <w:p>
+      <w:pPr>
+        <w:spacing w:after="0"/>
+        <w:jc w:val="both"/>
+        <w:rPr>
+          <w:rFonts w:cstheme="minorHAnsi"/>
+          <w:sz w:val="28"/>
+          <w:szCs w:val="28"/>
+        </w:rPr>
+      </w:pPr>
+      <w:r>
+        <w:rPr>
+          <w:rFonts w:cstheme="minorHAnsi"/>
+          <w:sz w:val="28"/>
+          <w:szCs w:val="28"/>
+        </w:rPr>
+        <w:t>Per prima cosa abbiamo bisogno della classe fondamentale che tiene traccia di tutti i parcheggi e che tenga in memoria gli abbonamenti che vengono inseriti.</w:t>
+      </w:r>
+    </w:p>
+    <w:p>
+      <w:pPr>
+        <w:spacing w:after="0"/>
+        <w:jc w:val="both"/>
+        <w:rPr>
+          <w:rFonts w:cstheme="minorHAnsi"/>
+          <w:sz w:val="28"/>
+          <w:szCs w:val="28"/>
+        </w:rPr>
+      </w:pPr>
+      <w:r>
+        <w:rPr>
+          <w:rFonts w:cstheme="minorHAnsi"/>
+          <w:sz w:val="28"/>
+          <w:szCs w:val="28"/>
+        </w:rPr>
+        <w:t>Come pattern si usa il singleton, ossia per l’intero software si tiene una singola istanza di Gestione in quanto tenersi più Gestionali per gli stessi parcheggi sarebbe inutile.</w:t>
+      </w:r>
+    </w:p>
+    <w:p>
+      <w:pPr>
+        <w:spacing w:after="0"/>
+        <w:jc w:val="both"/>
+        <w:rPr>
+          <w:rFonts w:cstheme="minorHAnsi"/>
+          <w:sz w:val="28"/>
+          <w:szCs w:val="28"/>
+        </w:rPr>
+      </w:pPr>
+      <w:r>
+        <w:rPr>
+          <w:rFonts w:cstheme="minorHAnsi"/>
+          <w:sz w:val="28"/>
+          <w:szCs w:val="28"/>
+        </w:rPr>
+        <w:t xml:space="preserve">La classe fornisce i metodi per inserire Parcheggi e per inserire abbonamenti e per ottenere tutta la lista di essi o una singola istanza. </w:t>
+      </w:r>
+    </w:p>
+    <w:p>
+      <w:pPr>
+        <w:spacing w:after="0"/>
+        <w:jc w:val="both"/>
+        <w:rPr>
+          <w:rFonts w:cstheme="minorHAnsi"/>
+          <w:sz w:val="28"/>
+          <w:szCs w:val="28"/>
+        </w:rPr>
+      </w:pPr>
+      <w:r>
+        <w:rPr>
+          <w:rFonts w:cstheme="minorHAnsi"/>
+          <w:sz w:val="28"/>
+          <w:szCs w:val="28"/>
+        </w:rPr>
+        <w:t xml:space="preserve">Per memorizzare sia gli abbonamenti che i parcheggi si è scelti di usare gli </w:t>
+      </w:r>
+      <w:proofErr w:type="spellStart"/>
+      <w:r>
+        <w:rPr>
+          <w:rFonts w:cstheme="minorHAnsi"/>
+          <w:sz w:val="28"/>
+          <w:szCs w:val="28"/>
+        </w:rPr>
+        <w:t>ArrayList</w:t>
+      </w:r>
+      <w:proofErr w:type="spellEnd"/>
+      <w:r>
+        <w:rPr>
+          <w:rFonts w:cstheme="minorHAnsi"/>
+          <w:sz w:val="28"/>
+          <w:szCs w:val="28"/>
+        </w:rPr>
+        <w:t xml:space="preserve"> in quanto si combinano i vantaggi delle </w:t>
+      </w:r>
+      <w:proofErr w:type="spellStart"/>
+      <w:r>
+        <w:rPr>
+          <w:rFonts w:cstheme="minorHAnsi"/>
+          <w:sz w:val="28"/>
+          <w:szCs w:val="28"/>
+        </w:rPr>
+        <w:t>Collections</w:t>
+      </w:r>
+      <w:proofErr w:type="spellEnd"/>
+      <w:r>
+        <w:rPr>
+          <w:rFonts w:cstheme="minorHAnsi"/>
+          <w:sz w:val="28"/>
+          <w:szCs w:val="28"/>
+        </w:rPr>
+        <w:t xml:space="preserve"> con quelle degli array.</w:t>
+      </w:r>
+    </w:p>
+    <w:p>
+      <w:pPr>
+        <w:spacing w:after="0"/>
+        <w:jc w:val="both"/>
+        <w:rPr>
+          <w:rFonts w:cstheme="minorHAnsi"/>
+          <w:sz w:val="28"/>
+          <w:szCs w:val="28"/>
+        </w:rPr>
+      </w:pPr>
+      <w:r>
+        <w:rPr>
+          <w:rFonts w:cstheme="minorHAnsi"/>
+          <w:sz w:val="28"/>
+          <w:szCs w:val="28"/>
+        </w:rPr>
+        <w:t>La classe si occupa anche di aggiornare gli abbonamenti (eliminando quelli scaduti) e di trasferirli ai vari parcheggi.</w:t>
+      </w:r>
+    </w:p>
+    <w:p>
+      <w:pPr>
+        <w:spacing w:after="0"/>
+        <w:jc w:val="both"/>
+        <w:rPr>
+          <w:rFonts w:cstheme="minorHAnsi"/>
+          <w:sz w:val="28"/>
+          <w:szCs w:val="28"/>
+        </w:rPr>
+      </w:pPr>
+      <w:r>
+        <w:rPr>
+          <w:rFonts w:cstheme="minorHAnsi"/>
+          <w:sz w:val="28"/>
+          <w:szCs w:val="28"/>
+        </w:rPr>
+        <w:t>Si è deciso che i parcheggi alla fine vengono inseriti tramite file. Per questo si è reso necessario l’uso di un interfaccia che si occupa di ciò: ReaderWriter.java;</w:t>
+      </w:r>
+      <w:r>
+        <w:rPr>
+          <w:rFonts w:cstheme="minorHAnsi"/>
+          <w:sz w:val="28"/>
+          <w:szCs w:val="28"/>
+        </w:rPr>
+        <w:t xml:space="preserve"> </w:t>
+      </w:r>
+    </w:p>
+    <w:p>
+      <w:pPr>
+        <w:spacing w:after="0"/>
+        <w:jc w:val="both"/>
+        <w:rPr>
+          <w:rFonts w:cstheme="minorHAnsi"/>
+          <w:sz w:val="28"/>
+          <w:szCs w:val="28"/>
+        </w:rPr>
+      </w:pPr>
+      <w:r>
+        <w:rPr>
+          <w:rFonts w:cstheme="minorHAnsi"/>
+          <w:sz w:val="28"/>
+          <w:szCs w:val="28"/>
+        </w:rPr>
+        <w:lastRenderedPageBreak/>
+        <w:t>L’interfaccia è fondamentale in quanto oltre a leggere i parcheggi da un file seguendo una stretta formattazione (si assume che il file sia ben formattato al primo avvio) li riscrive, permettendo un riutilizzo consono dei parcheggi che vengono gestiti. L’interfaccia è parametrizzata in caso in futuro si voglia leggere da file nuovi tipi di oggetti e come interfaccia permette alle classi che la implementano di gestire autonomamente la lettura</w:t>
+      </w:r>
+      <w:r>
+        <w:rPr>
+          <w:rFonts w:cstheme="minorHAnsi"/>
+          <w:sz w:val="28"/>
+          <w:szCs w:val="28"/>
+        </w:rPr>
+        <w:t xml:space="preserve"> difatti</w:t>
+      </w:r>
+      <w:r>
+        <w:rPr>
+          <w:rFonts w:cstheme="minorHAnsi"/>
+          <w:sz w:val="28"/>
+          <w:szCs w:val="28"/>
+        </w:rPr>
+        <w:t xml:space="preserve"> basti pensare nel caso volessimo aggiornare l’intero software con la lettura da database</w:t>
+      </w:r>
+      <w:r>
+        <w:rPr>
+          <w:rFonts w:cstheme="minorHAnsi"/>
+          <w:sz w:val="28"/>
+          <w:szCs w:val="28"/>
+        </w:rPr>
+        <w:t xml:space="preserve"> basterebbe semplicemente creare una nuova classe</w:t>
+      </w:r>
+      <w:r>
+        <w:rPr>
+          <w:rFonts w:cstheme="minorHAnsi"/>
+          <w:sz w:val="28"/>
+          <w:szCs w:val="28"/>
+        </w:rPr>
+        <w:t>.</w:t>
+      </w:r>
+    </w:p>
+    <w:p>
+      <w:pPr>
+        <w:spacing w:after="0"/>
+        <w:jc w:val="both"/>
+        <w:rPr>
+          <w:rFonts w:cstheme="minorHAnsi"/>
+          <w:sz w:val="28"/>
+          <w:szCs w:val="28"/>
+        </w:rPr>
+      </w:pPr>
+      <w:r>
+        <w:rPr>
+          <w:rFonts w:cstheme="minorHAnsi"/>
+          <w:sz w:val="28"/>
+          <w:szCs w:val="28"/>
+        </w:rPr>
+        <w:t>Chi si occupa di gestire entrambe le cose è la classe Controller.java che si tiene una istanza del lettore e del gestore e passa all’interfaccia grafica (spiegato successivamente) gli oggetti necessari al funzionamento. Infatti il controller si occupa pure di far partire l’interfaccia grafica.</w:t>
+      </w:r>
+    </w:p>
+    <w:p>
+      <w:pPr>
+        <w:spacing w:after="0"/>
+        <w:rPr>
+          <w:rFonts w:cstheme="minorHAnsi"/>
+          <w:sz w:val="28"/>
+          <w:szCs w:val="28"/>
+        </w:rPr>
+      </w:pPr>
+      <w:r>
+        <w:rPr>
+          <w:rFonts w:cstheme="minorHAnsi"/>
+          <w:sz w:val="28"/>
+          <w:szCs w:val="28"/>
+        </w:rPr>
+        <w:t>GestioneParcheggi è l’unica classe nella Model a non implementare un’interfaccia</w:t>
+      </w:r>
+      <w:r>
+        <w:rPr>
+          <w:rFonts w:cstheme="minorHAnsi"/>
+          <w:sz w:val="28"/>
+          <w:szCs w:val="28"/>
+        </w:rPr>
+        <w:t xml:space="preserve"> poiché per come è progettata (mettendola in parole semplice è un contenitore di parcheggi e abbonamenti) non si è reso necessario avere un tipo che fornisse un contratto da seguire. Andando a vedere la classe di gestione fornisce gli abbonamenti e i parcheggi e non si riesce a pensare a cosa potrebbe fornire in più rispetto a ciò. </w:t>
+      </w:r>
+      <w:r>
+        <w:rPr>
+          <w:rFonts w:cstheme="minorHAnsi"/>
+          <w:sz w:val="28"/>
+          <w:szCs w:val="28"/>
+        </w:rPr>
+        <w:t>Per come è strutturato il software e alla ‘simbiosi’ che c’è tra interfaccia grafica e gestione dei tipi si è visto come il contratto da seguire per fornire le funzionalità di gestione è unico e non si prevede che ciò possa effettivamente essere modificato.</w:t>
+      </w:r>
+    </w:p>
+    <w:p>
+      <w:pPr>
+        <w:spacing w:after="0"/>
+        <w:rPr>
+          <w:rFonts w:cstheme="minorHAnsi"/>
+          <w:sz w:val="28"/>
+          <w:szCs w:val="28"/>
+        </w:rPr>
+      </w:pPr>
+      <w:r>
+        <w:rPr>
+          <w:rFonts w:cstheme="minorHAnsi"/>
+          <w:sz w:val="28"/>
+          <w:szCs w:val="28"/>
+        </w:rPr>
+        <w:t xml:space="preserve">Il controller, come spiegato nella sezione precedente, si occupa di tenersi il lettore e scrittore e di tenersi la classe GestioneParcheggi; esso fa la lettura dei dati, crea un istanza dei parcheggi che son presenti e con essi apre l’interfaccia grafica che ottiene i dati che gli servono. </w:t>
+      </w:r>
+    </w:p>
+    <w:p>
+      <w:pPr>
+        <w:spacing w:after="0"/>
+        <w:rPr>
+          <w:rFonts w:cstheme="minorHAnsi"/>
+          <w:sz w:val="28"/>
+          <w:szCs w:val="28"/>
+        </w:rPr>
+      </w:pPr>
+      <w:r>
+        <w:rPr>
+          <w:rFonts w:cstheme="minorHAnsi"/>
+          <w:sz w:val="28"/>
+          <w:szCs w:val="28"/>
+        </w:rPr>
+        <w:t>In questa situazione la View, sì lavora direttamente con i tipi che rappresentano i dati, ma li riceve esclusivamente dal Controller.</w:t>
+      </w:r>
+    </w:p>
+    <w:p>
+      <w:pPr>
+        <w:spacing w:after="0"/>
+        <w:rPr>
+          <w:rFonts w:cstheme="minorHAnsi"/>
+          <w:sz w:val="28"/>
+          <w:szCs w:val="28"/>
+        </w:rPr>
+      </w:pPr>
+      <w:r>
+        <w:rPr>
+          <w:rFonts w:cstheme="minorHAnsi"/>
+          <w:sz w:val="28"/>
+          <w:szCs w:val="28"/>
+        </w:rPr>
+        <w:t>GUIGestione.java all’apertura mostra i parcheggi che ha ricevuto e un form per l’inserimento degli abbonamenti</w:t>
+      </w:r>
+      <w:r>
+        <w:rPr>
+          <w:rFonts w:cstheme="minorHAnsi"/>
+          <w:sz w:val="28"/>
+          <w:szCs w:val="28"/>
+        </w:rPr>
+        <w:t>. Cliccando sui singoli parcheggi viene aperto il parcheggio selezionato da cui il dipendente</w:t>
+      </w:r>
+      <w:r>
+        <w:rPr>
+          <w:rFonts w:cstheme="minorHAnsi"/>
+          <w:sz w:val="28"/>
+          <w:szCs w:val="28"/>
+        </w:rPr>
+        <w:t xml:space="preserve"> (l’utente del software)</w:t>
+      </w:r>
+      <w:r>
+        <w:rPr>
+          <w:rFonts w:cstheme="minorHAnsi"/>
+          <w:sz w:val="28"/>
+          <w:szCs w:val="28"/>
+        </w:rPr>
+        <w:t xml:space="preserve"> </w:t>
+      </w:r>
+      <w:r>
+        <w:rPr>
+          <w:rFonts w:cstheme="minorHAnsi"/>
+          <w:sz w:val="28"/>
+          <w:szCs w:val="28"/>
+        </w:rPr>
+        <w:t>lavorerà</w:t>
+      </w:r>
+    </w:p>
+    <w:p>
+      <w:pPr>
+        <w:rPr>
+          <w:rFonts w:cstheme="minorHAnsi"/>
+          <w:sz w:val="28"/>
+          <w:szCs w:val="28"/>
+        </w:rPr>
+      </w:pPr>
     </w:p>
     <w:p>
       <w:pPr>
@@ -2964,6 +3595,7 @@
           <w:sz w:val="28"/>
           <w:szCs w:val="28"/>
         </w:rPr>
+        <w:lastRenderedPageBreak/>
         <w:t>PostoMoto.java</w:t>
       </w:r>
     </w:p>
@@ -3239,26 +3871,7 @@
           <w:sz w:val="28"/>
           <w:szCs w:val="28"/>
         </w:rPr>
-        <w:t xml:space="preserve">La soluzione valutata più positivamente per risolvere tale problema è stata quella di generalizzare il concetto di posto e renderlo indipendente da ciò che dovrà ospitare, in quanto anche nell’enunciato del problema non si dichiarano vincoli dovuti alla tipologia del veicolo che richiede la sosta. Utilizzando questo approccio è possibile sfruttare appieno il vantaggio della programmazione in </w:t>
-      </w:r>
-      <w:proofErr w:type="gramStart"/>
-      <w:r>
-        <w:rPr>
-          <w:rFonts w:cstheme="minorHAnsi"/>
-          <w:sz w:val="28"/>
-          <w:szCs w:val="28"/>
-        </w:rPr>
-        <w:lastRenderedPageBreak/>
-        <w:t>team</w:t>
-      </w:r>
-      <w:proofErr w:type="gramEnd"/>
-      <w:r>
-        <w:rPr>
-          <w:rFonts w:cstheme="minorHAnsi"/>
-          <w:sz w:val="28"/>
-          <w:szCs w:val="28"/>
-        </w:rPr>
-        <w:t xml:space="preserve"> in quanto si applica una netta separazione tra le diverse sezioni in cui è stato diviso il lavoro. Si vuole risolvere questo problema andando a costruire delle entità da utilizzare in classi più generali e che implementano le logiche di gestione dei parcheggi. Come altro vantaggio abbiamo che una soluzione di questo tipo mi consente di utilizzare il noto design pattern detto </w:t>
+        <w:t xml:space="preserve">La soluzione valutata più positivamente per risolvere tale problema è stata quella di generalizzare il concetto di posto e renderlo indipendente da ciò che dovrà ospitare, in quanto anche nell’enunciato del problema non si dichiarano vincoli dovuti alla tipologia del veicolo che richiede la sosta. Utilizzando questo approccio è possibile sfruttare appieno il vantaggio della programmazione in team in quanto si applica una netta separazione tra le diverse sezioni in cui è stato diviso il lavoro. Si vuole risolvere questo problema andando a costruire delle entità da utilizzare in classi più generali e che implementano le logiche di gestione dei parcheggi. Come altro vantaggio abbiamo che una soluzione di questo tipo mi consente di utilizzare il noto design pattern detto </w:t>
       </w:r>
       <w:r>
         <w:rPr>
@@ -3335,6 +3948,7 @@
           <w:sz w:val="28"/>
           <w:szCs w:val="28"/>
         </w:rPr>
+        <w:lastRenderedPageBreak/>
         <w:drawing>
           <wp:inline distT="0" distB="0" distL="0" distR="0" wp14:anchorId="41B5171C" wp14:editId="5B446536">
             <wp:extent cx="5672723" cy="2725964"/>
@@ -3481,7 +4095,6 @@
         <w:t xml:space="preserve"> </w:t>
       </w:r>
       <w:proofErr w:type="spellStart"/>
-      <w:proofErr w:type="gramStart"/>
       <w:r>
         <w:rPr>
           <w:rFonts w:ascii="Courier New" w:hAnsi="Courier New" w:cs="Courier New"/>
@@ -3497,24 +4110,33 @@
           <w:sz w:val="28"/>
           <w:szCs w:val="28"/>
         </w:rPr>
-        <w:t>(</w:t>
-      </w:r>
-      <w:proofErr w:type="gramEnd"/>
+        <w:t>()</w:t>
+      </w:r>
+      <w:r>
+        <w:rPr>
+          <w:rFonts w:cstheme="minorHAnsi"/>
+          <w:sz w:val="28"/>
+          <w:szCs w:val="28"/>
+        </w:rPr>
+        <w:t xml:space="preserve"> che viene dichiarato </w:t>
+      </w:r>
+      <w:proofErr w:type="spellStart"/>
       <w:r>
         <w:rPr>
           <w:rFonts w:ascii="Courier New" w:hAnsi="Courier New" w:cs="Courier New"/>
           <w:sz w:val="28"/>
           <w:szCs w:val="28"/>
         </w:rPr>
-        <w:t>)</w:t>
-      </w:r>
-      <w:r>
-        <w:rPr>
-          <w:rFonts w:cstheme="minorHAnsi"/>
-          <w:sz w:val="28"/>
-          <w:szCs w:val="28"/>
-        </w:rPr>
-        <w:t xml:space="preserve"> che viene dichiarato </w:t>
+        <w:t>final</w:t>
+      </w:r>
+      <w:proofErr w:type="spellEnd"/>
+      <w:r>
+        <w:rPr>
+          <w:rFonts w:cstheme="minorHAnsi"/>
+          <w:sz w:val="28"/>
+          <w:szCs w:val="28"/>
+        </w:rPr>
+        <w:t xml:space="preserve"> per ribadire l’immutabilità della struttura essenziale dell’algoritmo. Le sottoclassi che estendono la classe astratta sono </w:t>
       </w:r>
       <w:proofErr w:type="spellStart"/>
       <w:r>
@@ -3523,7 +4145,7 @@
           <w:sz w:val="28"/>
           <w:szCs w:val="28"/>
         </w:rPr>
-        <w:t>final</w:t>
+        <w:t>PostoAuto</w:t>
       </w:r>
       <w:proofErr w:type="spellEnd"/>
       <w:r>
@@ -3532,7 +4154,7 @@
           <w:sz w:val="28"/>
           <w:szCs w:val="28"/>
         </w:rPr>
-        <w:t xml:space="preserve"> per ribadire l’immutabilità della struttura essenziale dell’algoritmo. Le sottoclassi che estendono la classe astratta sono </w:t>
+        <w:t xml:space="preserve">, </w:t>
       </w:r>
       <w:proofErr w:type="spellStart"/>
       <w:r>
@@ -3541,7 +4163,7 @@
           <w:sz w:val="28"/>
           <w:szCs w:val="28"/>
         </w:rPr>
-        <w:t>PostoAuto</w:t>
+        <w:t>PostoElettrico</w:t>
       </w:r>
       <w:proofErr w:type="spellEnd"/>
       <w:r>
@@ -3550,7 +4172,7 @@
           <w:sz w:val="28"/>
           <w:szCs w:val="28"/>
         </w:rPr>
-        <w:t xml:space="preserve">, </w:t>
+        <w:t xml:space="preserve"> e </w:t>
       </w:r>
       <w:proofErr w:type="spellStart"/>
       <w:r>
@@ -3559,7 +4181,7 @@
           <w:sz w:val="28"/>
           <w:szCs w:val="28"/>
         </w:rPr>
-        <w:t>PostoElettrico</w:t>
+        <w:t>PostoMoto</w:t>
       </w:r>
       <w:proofErr w:type="spellEnd"/>
       <w:r>
@@ -3568,36 +4190,7 @@
           <w:sz w:val="28"/>
           <w:szCs w:val="28"/>
         </w:rPr>
-        <w:t xml:space="preserve"> e </w:t>
-      </w:r>
-      <w:proofErr w:type="spellStart"/>
-      <w:proofErr w:type="gramStart"/>
-      <w:r>
-        <w:rPr>
-          <w:rFonts w:ascii="Courier New" w:hAnsi="Courier New" w:cs="Courier New"/>
-          <w:sz w:val="28"/>
-          <w:szCs w:val="28"/>
-        </w:rPr>
-        <w:t>PostoMoto</w:t>
-      </w:r>
-      <w:proofErr w:type="spellEnd"/>
-      <w:proofErr w:type="gramEnd"/>
-      <w:r>
-        <w:rPr>
-          <w:rFonts w:cstheme="minorHAnsi"/>
-          <w:sz w:val="28"/>
-          <w:szCs w:val="28"/>
-        </w:rPr>
-        <w:t xml:space="preserve">, che rispettivamente specializzano il concetto di posto in posto per autovetture, posto per auto a motore elettrico ed in posto per motocicli. Di nuovo in accordo con il pattern, </w:t>
-      </w:r>
-      <w:r>
-        <w:rPr>
-          <w:rFonts w:cstheme="minorHAnsi"/>
-          <w:sz w:val="28"/>
-          <w:szCs w:val="28"/>
-        </w:rPr>
-        <w:lastRenderedPageBreak/>
-        <w:t>queste sottoclassi hanno il compito di implementare le operazioni primitive dell’algoritmo che devono essere ridefinite, oltre ovviamente a definire nuovi metodi specifici.</w:t>
+        <w:t>, che rispettivamente specializzano il concetto di posto in posto per autovetture, posto per auto a motore elettrico ed in posto per motocicli. Di nuovo in accordo con il pattern, queste sottoclassi hanno il compito di implementare le operazioni primitive dell’algoritmo che devono essere ridefinite, oltre ovviamente a definire nuovi metodi specifici.</w:t>
       </w:r>
     </w:p>
     <w:p>
@@ -3672,6 +4265,7 @@
           <w:sz w:val="28"/>
           <w:szCs w:val="28"/>
         </w:rPr>
+        <w:lastRenderedPageBreak/>
         <w:t xml:space="preserve">Da come viene posto il problema si sceglie di adottare come </w:t>
       </w:r>
       <w:r>
@@ -3727,7 +4321,6 @@
         <w:t xml:space="preserve"> fornito dal paradigma della programmazione a oggetti. Infatti, viene specificato che le auto elettriche potranno ricaricarsi non in un qualsiasi posto ma solo in quelli riservati all’elettrico. Allora possiamo specializzare la classe </w:t>
       </w:r>
       <w:proofErr w:type="spellStart"/>
-      <w:proofErr w:type="gramStart"/>
       <w:r>
         <w:rPr>
           <w:rFonts w:ascii="Courier New" w:hAnsi="Courier New" w:cs="Courier New"/>
@@ -3737,7 +4330,6 @@
         <w:t>PostoElettrico</w:t>
       </w:r>
       <w:proofErr w:type="spellEnd"/>
-      <w:proofErr w:type="gramEnd"/>
       <w:r>
         <w:rPr>
           <w:rFonts w:cstheme="minorHAnsi"/>
@@ -3974,18 +4566,9 @@
           <w:sz w:val="28"/>
           <w:szCs w:val="28"/>
         </w:rPr>
-        <w:t xml:space="preserve"> In tale classe vediamo aggiungersi altri metodi che serviranno ad </w:t>
-      </w:r>
-      <w:r>
-        <w:rPr>
-          <w:sz w:val="28"/>
-          <w:szCs w:val="28"/>
-        </w:rPr>
-        <w:lastRenderedPageBreak/>
-        <w:t xml:space="preserve">esempio, se consideriamo </w:t>
+        <w:t xml:space="preserve"> In tale classe vediamo aggiungersi altri metodi che serviranno ad esempio, se consideriamo </w:t>
       </w:r>
       <w:proofErr w:type="spellStart"/>
-      <w:proofErr w:type="gramStart"/>
       <w:r>
         <w:rPr>
           <w:rFonts w:ascii="Courier New" w:hAnsi="Courier New" w:cs="Courier New"/>
@@ -4001,16 +4584,7 @@
           <w:sz w:val="28"/>
           <w:szCs w:val="28"/>
         </w:rPr>
-        <w:t>(</w:t>
-      </w:r>
-      <w:proofErr w:type="gramEnd"/>
-      <w:r>
-        <w:rPr>
-          <w:rFonts w:ascii="Courier New" w:hAnsi="Courier New" w:cs="Courier New"/>
-          <w:sz w:val="28"/>
-          <w:szCs w:val="28"/>
-        </w:rPr>
-        <w:t>)</w:t>
+        <w:t>()</w:t>
       </w:r>
       <w:r>
         <w:rPr>
@@ -4033,644 +4607,6 @@
         </w:rPr>
         <w:t>.</w:t>
       </w:r>
-    </w:p>
-    <w:p>
-      <w:pPr>
-        <w:jc w:val="center"/>
-        <w:rPr>
-          <w:rFonts w:cstheme="minorHAnsi"/>
-          <w:sz w:val="32"/>
-          <w:szCs w:val="32"/>
-        </w:rPr>
-      </w:pPr>
-      <w:proofErr w:type="spellStart"/>
-      <w:r>
-        <w:rPr>
-          <w:rFonts w:cstheme="minorHAnsi"/>
-          <w:sz w:val="32"/>
-          <w:szCs w:val="32"/>
-        </w:rPr>
-        <w:t>Arlind</w:t>
-      </w:r>
-      <w:proofErr w:type="spellEnd"/>
-      <w:r>
-        <w:rPr>
-          <w:rFonts w:cstheme="minorHAnsi"/>
-          <w:sz w:val="32"/>
-          <w:szCs w:val="32"/>
-        </w:rPr>
-        <w:t xml:space="preserve"> </w:t>
-      </w:r>
-      <w:proofErr w:type="spellStart"/>
-      <w:r>
-        <w:rPr>
-          <w:rFonts w:cstheme="minorHAnsi"/>
-          <w:sz w:val="32"/>
-          <w:szCs w:val="32"/>
-        </w:rPr>
-        <w:t>Pecmarkaj</w:t>
-      </w:r>
-      <w:proofErr w:type="spellEnd"/>
-    </w:p>
-    <w:p>
-      <w:pPr>
-        <w:jc w:val="both"/>
-        <w:rPr>
-          <w:rFonts w:cstheme="minorHAnsi"/>
-          <w:sz w:val="28"/>
-          <w:szCs w:val="28"/>
-        </w:rPr>
-      </w:pPr>
-      <w:r>
-        <w:rPr>
-          <w:rFonts w:cstheme="minorHAnsi"/>
-          <w:sz w:val="28"/>
-          <w:szCs w:val="28"/>
-        </w:rPr>
-        <w:t>Classi realizzate:</w:t>
-      </w:r>
-    </w:p>
-    <w:p>
-      <w:pPr>
-        <w:pStyle w:val="Paragrafoelenco"/>
-        <w:numPr>
-          <w:ilvl w:val="0"/>
-          <w:numId w:val="21"/>
-        </w:numPr>
-        <w:jc w:val="both"/>
-        <w:rPr>
-          <w:rFonts w:cstheme="minorHAnsi"/>
-          <w:sz w:val="28"/>
-          <w:szCs w:val="28"/>
-        </w:rPr>
-      </w:pPr>
-      <w:r>
-        <w:rPr>
-          <w:rFonts w:cstheme="minorHAnsi"/>
-          <w:sz w:val="28"/>
-          <w:szCs w:val="28"/>
-        </w:rPr>
-        <w:t>GestioneParcheggi.java</w:t>
-      </w:r>
-    </w:p>
-    <w:p>
-      <w:pPr>
-        <w:pStyle w:val="Paragrafoelenco"/>
-        <w:numPr>
-          <w:ilvl w:val="0"/>
-          <w:numId w:val="21"/>
-        </w:numPr>
-        <w:jc w:val="both"/>
-        <w:rPr>
-          <w:rFonts w:cstheme="minorHAnsi"/>
-          <w:sz w:val="28"/>
-          <w:szCs w:val="28"/>
-        </w:rPr>
-      </w:pPr>
-      <w:r>
-        <w:rPr>
-          <w:rFonts w:cstheme="minorHAnsi"/>
-          <w:sz w:val="28"/>
-          <w:szCs w:val="28"/>
-        </w:rPr>
-        <w:t>Reader</w:t>
-      </w:r>
-      <w:r>
-        <w:rPr>
-          <w:rFonts w:cstheme="minorHAnsi"/>
-          <w:sz w:val="28"/>
-          <w:szCs w:val="28"/>
-        </w:rPr>
-        <w:t>Writer</w:t>
-      </w:r>
-      <w:r>
-        <w:rPr>
-          <w:rFonts w:cstheme="minorHAnsi"/>
-          <w:sz w:val="28"/>
-          <w:szCs w:val="28"/>
-        </w:rPr>
-        <w:t>.java e sottotipi</w:t>
-      </w:r>
-    </w:p>
-    <w:p>
-      <w:pPr>
-        <w:pStyle w:val="Paragrafoelenco"/>
-        <w:numPr>
-          <w:ilvl w:val="0"/>
-          <w:numId w:val="21"/>
-        </w:numPr>
-        <w:jc w:val="both"/>
-        <w:rPr>
-          <w:rFonts w:cstheme="minorHAnsi"/>
-          <w:sz w:val="28"/>
-          <w:szCs w:val="28"/>
-        </w:rPr>
-      </w:pPr>
-      <w:r>
-        <w:rPr>
-          <w:rFonts w:cstheme="minorHAnsi"/>
-          <w:sz w:val="28"/>
-          <w:szCs w:val="28"/>
-        </w:rPr>
-        <w:t>Controller.java</w:t>
-      </w:r>
-    </w:p>
-    <w:p>
-      <w:pPr>
-        <w:spacing w:after="0"/>
-        <w:jc w:val="both"/>
-        <w:rPr>
-          <w:rFonts w:cstheme="minorHAnsi"/>
-          <w:sz w:val="28"/>
-          <w:szCs w:val="28"/>
-        </w:rPr>
-      </w:pPr>
-      <w:r>
-        <w:rPr>
-          <w:rFonts w:cstheme="minorHAnsi"/>
-          <w:sz w:val="28"/>
-          <w:szCs w:val="28"/>
-        </w:rPr>
-        <w:t>Per prima cosa abbiamo bisogno della classe fondamentale che tiene traccia di tutti i parcheggi e che tenga in memoria gli abbonamenti che vengono inseriti.</w:t>
-      </w:r>
-    </w:p>
-    <w:p>
-      <w:pPr>
-        <w:spacing w:after="0"/>
-        <w:jc w:val="both"/>
-        <w:rPr>
-          <w:rFonts w:cstheme="minorHAnsi"/>
-          <w:sz w:val="28"/>
-          <w:szCs w:val="28"/>
-        </w:rPr>
-      </w:pPr>
-      <w:r>
-        <w:rPr>
-          <w:rFonts w:cstheme="minorHAnsi"/>
-          <w:sz w:val="28"/>
-          <w:szCs w:val="28"/>
-        </w:rPr>
-        <w:t>Come pattern si usa il singleton, ossia per l’intero software si tiene una singola istanza di Gestione</w:t>
-      </w:r>
-      <w:r>
-        <w:rPr>
-          <w:rFonts w:cstheme="minorHAnsi"/>
-          <w:sz w:val="28"/>
-          <w:szCs w:val="28"/>
-        </w:rPr>
-        <w:t xml:space="preserve"> in quanto tenersi più Gestionali per gli stessi parcheggi sarebbe inutile.</w:t>
-      </w:r>
-    </w:p>
-    <w:p>
-      <w:pPr>
-        <w:spacing w:after="0"/>
-        <w:jc w:val="both"/>
-        <w:rPr>
-          <w:rFonts w:cstheme="minorHAnsi"/>
-          <w:sz w:val="28"/>
-          <w:szCs w:val="28"/>
-        </w:rPr>
-      </w:pPr>
-      <w:r>
-        <w:rPr>
-          <w:rFonts w:cstheme="minorHAnsi"/>
-          <w:sz w:val="28"/>
-          <w:szCs w:val="28"/>
-        </w:rPr>
-        <w:t xml:space="preserve">La classe fornisce i metodi per inserire Parcheggi e per inserire abbonamenti e per ottenere tutta la lista di essi o una singola istanza. </w:t>
-      </w:r>
-    </w:p>
-    <w:p>
-      <w:pPr>
-        <w:spacing w:after="0"/>
-        <w:jc w:val="both"/>
-        <w:rPr>
-          <w:rFonts w:cstheme="minorHAnsi"/>
-          <w:sz w:val="28"/>
-          <w:szCs w:val="28"/>
-        </w:rPr>
-      </w:pPr>
-      <w:r>
-        <w:rPr>
-          <w:rFonts w:cstheme="minorHAnsi"/>
-          <w:sz w:val="28"/>
-          <w:szCs w:val="28"/>
-        </w:rPr>
-        <w:t xml:space="preserve">Per memorizzare sia gli abbonamenti che i parcheggi si è scelti di usare gli </w:t>
-      </w:r>
-      <w:proofErr w:type="spellStart"/>
-      <w:r>
-        <w:rPr>
-          <w:rFonts w:cstheme="minorHAnsi"/>
-          <w:sz w:val="28"/>
-          <w:szCs w:val="28"/>
-        </w:rPr>
-        <w:t>ArrayList</w:t>
-      </w:r>
-      <w:proofErr w:type="spellEnd"/>
-      <w:r>
-        <w:rPr>
-          <w:rFonts w:cstheme="minorHAnsi"/>
-          <w:sz w:val="28"/>
-          <w:szCs w:val="28"/>
-        </w:rPr>
-        <w:t xml:space="preserve"> in quanto si combinano i vantaggi delle </w:t>
-      </w:r>
-      <w:proofErr w:type="spellStart"/>
-      <w:r>
-        <w:rPr>
-          <w:rFonts w:cstheme="minorHAnsi"/>
-          <w:sz w:val="28"/>
-          <w:szCs w:val="28"/>
-        </w:rPr>
-        <w:t>Collections</w:t>
-      </w:r>
-      <w:proofErr w:type="spellEnd"/>
-      <w:r>
-        <w:rPr>
-          <w:rFonts w:cstheme="minorHAnsi"/>
-          <w:sz w:val="28"/>
-          <w:szCs w:val="28"/>
-        </w:rPr>
-        <w:t xml:space="preserve"> con quelle degli array.</w:t>
-      </w:r>
-    </w:p>
-    <w:p>
-      <w:pPr>
-        <w:spacing w:after="0"/>
-        <w:jc w:val="both"/>
-        <w:rPr>
-          <w:rFonts w:cstheme="minorHAnsi"/>
-          <w:sz w:val="28"/>
-          <w:szCs w:val="28"/>
-        </w:rPr>
-      </w:pPr>
-      <w:r>
-        <w:rPr>
-          <w:rFonts w:cstheme="minorHAnsi"/>
-          <w:sz w:val="28"/>
-          <w:szCs w:val="28"/>
-        </w:rPr>
-        <w:t>La classe si occupa anche di aggiornare</w:t>
-      </w:r>
-      <w:r>
-        <w:rPr>
-          <w:rFonts w:cstheme="minorHAnsi"/>
-          <w:sz w:val="28"/>
-          <w:szCs w:val="28"/>
-        </w:rPr>
-        <w:t xml:space="preserve"> gli abbonamenti (eliminando quelli scaduti) e di trasferirli ai vari parcheggi.</w:t>
-      </w:r>
-    </w:p>
-    <w:p>
-      <w:pPr>
-        <w:spacing w:after="0"/>
-        <w:jc w:val="both"/>
-        <w:rPr>
-          <w:rFonts w:cstheme="minorHAnsi"/>
-          <w:sz w:val="28"/>
-          <w:szCs w:val="28"/>
-        </w:rPr>
-      </w:pPr>
-      <w:r>
-        <w:rPr>
-          <w:rFonts w:cstheme="minorHAnsi"/>
-          <w:sz w:val="28"/>
-          <w:szCs w:val="28"/>
-        </w:rPr>
-        <w:t>Si è deciso che i parcheggi alla fine vengono inseriti solo tramite file. Per questo si è reso necessario l’uso di un</w:t>
-      </w:r>
-      <w:r>
-        <w:rPr>
-          <w:rFonts w:cstheme="minorHAnsi"/>
-          <w:sz w:val="28"/>
-          <w:szCs w:val="28"/>
-        </w:rPr>
-        <w:t xml:space="preserve"> interfaccia che si occupa di ciò: ReaderWriter.java;</w:t>
-      </w:r>
-    </w:p>
-    <w:p>
-      <w:pPr>
-        <w:spacing w:after="0"/>
-        <w:jc w:val="both"/>
-        <w:rPr>
-          <w:rFonts w:cstheme="minorHAnsi"/>
-          <w:sz w:val="28"/>
-          <w:szCs w:val="28"/>
-        </w:rPr>
-      </w:pPr>
-      <w:r>
-        <w:rPr>
-          <w:rFonts w:cstheme="minorHAnsi"/>
-          <w:sz w:val="28"/>
-          <w:szCs w:val="28"/>
-        </w:rPr>
-        <w:t xml:space="preserve">L’interfaccia è fondamentale in quanto oltre a leggere i parcheggi da un file seguendo una stretta formattazione (si assume che il file sia ben formattato al primo avvio) li riscrive, permettendo un riutilizzo consono dei parcheggi che vengono gestiti. L’interfaccia è parametrizzata in caso in futuro si voglia leggere da file nuovi tipi di oggetti e come interfaccia permette alle classi che la implementano di gestire autonomamente la lettura (basti pensare nel caso volessimo aggiornare </w:t>
-      </w:r>
-      <w:r>
-        <w:rPr>
-          <w:rFonts w:cstheme="minorHAnsi"/>
-          <w:sz w:val="28"/>
-          <w:szCs w:val="28"/>
-        </w:rPr>
-        <w:t>l’intero software con la lettura da database).</w:t>
-      </w:r>
-    </w:p>
-    <w:p>
-      <w:pPr>
-        <w:spacing w:after="0"/>
-        <w:jc w:val="both"/>
-        <w:rPr>
-          <w:rFonts w:cstheme="minorHAnsi"/>
-          <w:sz w:val="28"/>
-          <w:szCs w:val="28"/>
-        </w:rPr>
-      </w:pPr>
-      <w:r>
-        <w:rPr>
-          <w:rFonts w:cstheme="minorHAnsi"/>
-          <w:sz w:val="28"/>
-          <w:szCs w:val="28"/>
-        </w:rPr>
-        <w:t xml:space="preserve">Chi si occupa di gestire entrambe le cose è la classe Controller.java che si tiene una istanza del lettore e del gestore e passa all’interfaccia grafica (spiegato successivamente) gli oggetti necessari al funzionamento. </w:t>
-      </w:r>
-      <w:proofErr w:type="gramStart"/>
-      <w:r>
-        <w:rPr>
-          <w:rFonts w:cstheme="minorHAnsi"/>
-          <w:sz w:val="28"/>
-          <w:szCs w:val="28"/>
-        </w:rPr>
-        <w:t>Infatti</w:t>
-      </w:r>
-      <w:proofErr w:type="gramEnd"/>
-      <w:r>
-        <w:rPr>
-          <w:rFonts w:cstheme="minorHAnsi"/>
-          <w:sz w:val="28"/>
-          <w:szCs w:val="28"/>
-        </w:rPr>
-        <w:t xml:space="preserve"> il controller si occupa pure di far partire l’interfaccia grafica.</w:t>
-      </w:r>
-    </w:p>
-    <w:p>
-      <w:pPr>
-        <w:spacing w:after="0"/>
-        <w:jc w:val="both"/>
-        <w:rPr>
-          <w:rFonts w:cstheme="minorHAnsi"/>
-          <w:sz w:val="28"/>
-          <w:szCs w:val="28"/>
-        </w:rPr>
-      </w:pPr>
-      <w:r>
-        <w:rPr>
-          <w:rFonts w:cstheme="minorHAnsi"/>
-          <w:sz w:val="28"/>
-          <w:szCs w:val="28"/>
-        </w:rPr>
-        <w:t xml:space="preserve">Sia </w:t>
-      </w:r>
-      <w:proofErr w:type="spellStart"/>
-      <w:proofErr w:type="gramStart"/>
-      <w:r>
-        <w:rPr>
-          <w:rFonts w:cstheme="minorHAnsi"/>
-          <w:sz w:val="28"/>
-          <w:szCs w:val="28"/>
-        </w:rPr>
-        <w:t>GestioneParcheggi</w:t>
-      </w:r>
-      <w:proofErr w:type="spellEnd"/>
-      <w:proofErr w:type="gramEnd"/>
-      <w:r>
-        <w:rPr>
-          <w:rFonts w:cstheme="minorHAnsi"/>
-          <w:sz w:val="28"/>
-          <w:szCs w:val="28"/>
-        </w:rPr>
-        <w:t xml:space="preserve"> che Controller non sono interfacce in quanto si è decisi che l’utilità di questi tipi risiede principalmente nel fatto che sono scolpiti per il problema iniziale e non prevedono l’utilizzo in altre casistiche.</w:t>
-      </w:r>
-    </w:p>
-    <w:p>
-      <w:pPr>
-        <w:spacing w:after="0"/>
-        <w:jc w:val="both"/>
-        <w:rPr>
-          <w:rFonts w:cstheme="minorHAnsi"/>
-          <w:sz w:val="28"/>
-          <w:szCs w:val="28"/>
-        </w:rPr>
-      </w:pPr>
-    </w:p>
-    <w:p>
-      <w:pPr>
-        <w:spacing w:after="0"/>
-        <w:jc w:val="both"/>
-        <w:rPr>
-          <w:rFonts w:cstheme="minorHAnsi"/>
-          <w:sz w:val="28"/>
-          <w:szCs w:val="28"/>
-        </w:rPr>
-      </w:pPr>
-    </w:p>
-    <w:p>
-      <w:pPr>
-        <w:spacing w:after="0"/>
-        <w:jc w:val="both"/>
-        <w:rPr>
-          <w:rFonts w:cstheme="minorHAnsi"/>
-          <w:sz w:val="28"/>
-          <w:szCs w:val="28"/>
-        </w:rPr>
-      </w:pPr>
-    </w:p>
-    <w:p>
-      <w:pPr>
-        <w:spacing w:after="0"/>
-        <w:jc w:val="both"/>
-        <w:rPr>
-          <w:rFonts w:cstheme="minorHAnsi"/>
-          <w:sz w:val="28"/>
-          <w:szCs w:val="28"/>
-        </w:rPr>
-      </w:pPr>
-    </w:p>
-    <w:p>
-      <w:pPr>
-        <w:spacing w:after="0"/>
-        <w:jc w:val="both"/>
-        <w:rPr>
-          <w:rFonts w:cstheme="minorHAnsi"/>
-          <w:sz w:val="28"/>
-          <w:szCs w:val="28"/>
-        </w:rPr>
-      </w:pPr>
-    </w:p>
-    <w:p>
-      <w:pPr>
-        <w:spacing w:after="0"/>
-        <w:jc w:val="both"/>
-        <w:rPr>
-          <w:rFonts w:cstheme="minorHAnsi"/>
-          <w:sz w:val="28"/>
-          <w:szCs w:val="28"/>
-        </w:rPr>
-      </w:pPr>
-    </w:p>
-    <w:p>
-      <w:pPr>
-        <w:spacing w:after="0"/>
-        <w:jc w:val="both"/>
-        <w:rPr>
-          <w:rFonts w:cstheme="minorHAnsi"/>
-          <w:sz w:val="28"/>
-          <w:szCs w:val="28"/>
-        </w:rPr>
-      </w:pPr>
-    </w:p>
-    <w:p>
-      <w:pPr>
-        <w:spacing w:after="0"/>
-        <w:jc w:val="both"/>
-        <w:rPr>
-          <w:rFonts w:cstheme="minorHAnsi"/>
-          <w:sz w:val="28"/>
-          <w:szCs w:val="28"/>
-        </w:rPr>
-      </w:pPr>
-    </w:p>
-    <w:p>
-      <w:pPr>
-        <w:spacing w:after="0"/>
-        <w:jc w:val="both"/>
-        <w:rPr>
-          <w:rFonts w:cstheme="minorHAnsi"/>
-          <w:sz w:val="28"/>
-          <w:szCs w:val="28"/>
-        </w:rPr>
-      </w:pPr>
-    </w:p>
-    <w:p>
-      <w:pPr>
-        <w:spacing w:after="0"/>
-        <w:jc w:val="both"/>
-        <w:rPr>
-          <w:rFonts w:cstheme="minorHAnsi"/>
-          <w:sz w:val="28"/>
-          <w:szCs w:val="28"/>
-        </w:rPr>
-      </w:pPr>
-    </w:p>
-    <w:p>
-      <w:pPr>
-        <w:spacing w:after="0"/>
-        <w:jc w:val="both"/>
-        <w:rPr>
-          <w:rFonts w:cstheme="minorHAnsi"/>
-          <w:sz w:val="28"/>
-          <w:szCs w:val="28"/>
-        </w:rPr>
-      </w:pPr>
-    </w:p>
-    <w:p>
-      <w:pPr>
-        <w:spacing w:after="0"/>
-        <w:jc w:val="both"/>
-        <w:rPr>
-          <w:rFonts w:cstheme="minorHAnsi"/>
-          <w:sz w:val="28"/>
-          <w:szCs w:val="28"/>
-        </w:rPr>
-      </w:pPr>
-    </w:p>
-    <w:p>
-      <w:pPr>
-        <w:spacing w:after="0"/>
-        <w:jc w:val="both"/>
-        <w:rPr>
-          <w:rFonts w:cstheme="minorHAnsi"/>
-          <w:sz w:val="28"/>
-          <w:szCs w:val="28"/>
-        </w:rPr>
-      </w:pPr>
-    </w:p>
-    <w:p>
-      <w:pPr>
-        <w:spacing w:after="0"/>
-        <w:jc w:val="both"/>
-        <w:rPr>
-          <w:rFonts w:cstheme="minorHAnsi"/>
-          <w:sz w:val="28"/>
-          <w:szCs w:val="28"/>
-        </w:rPr>
-      </w:pPr>
-    </w:p>
-    <w:p>
-      <w:pPr>
-        <w:spacing w:after="0"/>
-        <w:jc w:val="both"/>
-        <w:rPr>
-          <w:rFonts w:cstheme="minorHAnsi"/>
-          <w:sz w:val="28"/>
-          <w:szCs w:val="28"/>
-        </w:rPr>
-      </w:pPr>
-    </w:p>
-    <w:p>
-      <w:pPr>
-        <w:spacing w:after="0"/>
-        <w:jc w:val="both"/>
-        <w:rPr>
-          <w:rFonts w:cstheme="minorHAnsi"/>
-          <w:sz w:val="28"/>
-          <w:szCs w:val="28"/>
-        </w:rPr>
-      </w:pPr>
-    </w:p>
-    <w:p>
-      <w:pPr>
-        <w:spacing w:after="0"/>
-        <w:jc w:val="both"/>
-        <w:rPr>
-          <w:rFonts w:cstheme="minorHAnsi"/>
-          <w:sz w:val="28"/>
-          <w:szCs w:val="28"/>
-        </w:rPr>
-      </w:pPr>
-    </w:p>
-    <w:p>
-      <w:pPr>
-        <w:spacing w:after="0"/>
-        <w:jc w:val="both"/>
-        <w:rPr>
-          <w:rFonts w:cstheme="minorHAnsi"/>
-          <w:sz w:val="28"/>
-          <w:szCs w:val="28"/>
-        </w:rPr>
-      </w:pPr>
-    </w:p>
-    <w:p>
-      <w:pPr>
-        <w:spacing w:after="0"/>
-        <w:jc w:val="both"/>
-        <w:rPr>
-          <w:rFonts w:cstheme="minorHAnsi"/>
-          <w:sz w:val="28"/>
-          <w:szCs w:val="28"/>
-        </w:rPr>
-      </w:pPr>
-    </w:p>
-    <w:p>
-      <w:pPr>
-        <w:spacing w:after="0"/>
-        <w:jc w:val="both"/>
-        <w:rPr>
-          <w:rFonts w:cstheme="minorHAnsi"/>
-          <w:sz w:val="28"/>
-          <w:szCs w:val="28"/>
-        </w:rPr>
-      </w:pPr>
     </w:p>
     <w:p>
       <w:pPr>
@@ -4751,6 +4687,7 @@
           <w:sz w:val="28"/>
           <w:szCs w:val="28"/>
         </w:rPr>
+        <w:lastRenderedPageBreak/>
         <w:t>ParcheggioImpl.java</w:t>
       </w:r>
     </w:p>
@@ -4843,43 +4780,7 @@
           <w:sz w:val="28"/>
           <w:szCs w:val="28"/>
         </w:rPr>
-        <w:t xml:space="preserve">GUIParcheggio.java (in collaborazione con </w:t>
-      </w:r>
-      <w:proofErr w:type="spellStart"/>
-      <w:r>
-        <w:rPr>
-          <w:rFonts w:cstheme="minorHAnsi"/>
-          <w:sz w:val="28"/>
-          <w:szCs w:val="28"/>
-        </w:rPr>
-        <w:t>Arlind</w:t>
-      </w:r>
-      <w:proofErr w:type="spellEnd"/>
-      <w:r>
-        <w:rPr>
-          <w:rFonts w:cstheme="minorHAnsi"/>
-          <w:sz w:val="28"/>
-          <w:szCs w:val="28"/>
-        </w:rPr>
-        <w:t xml:space="preserve"> </w:t>
-      </w:r>
-      <w:proofErr w:type="spellStart"/>
-      <w:r>
-        <w:rPr>
-          <w:rFonts w:cstheme="minorHAnsi"/>
-          <w:sz w:val="28"/>
-          <w:szCs w:val="28"/>
-        </w:rPr>
-        <w:t>Pecmarkaj</w:t>
-      </w:r>
-      <w:proofErr w:type="spellEnd"/>
-      <w:r>
-        <w:rPr>
-          <w:rFonts w:cstheme="minorHAnsi"/>
-          <w:sz w:val="28"/>
-          <w:szCs w:val="28"/>
-        </w:rPr>
-        <w:t xml:space="preserve"> e Tommaso Petrelli)</w:t>
+        <w:t>GUIParcheggio.java (in collaborazione con Arlind Pecmarkaj e Tommaso Petrelli)</w:t>
       </w:r>
     </w:p>
     <w:p>
@@ -4975,34 +4876,7 @@
           <w:sz w:val="28"/>
           <w:szCs w:val="28"/>
         </w:rPr>
-        <w:t xml:space="preserve"> (per le auto o per le moto), un insieme di abbonamenti e anche un numero di monopattini disponibili per il noleggio. Tutte queste componenti che vanno ad astrarre il parcheggio in sé sono gestite in maniere dinamica, tramite l’utilizzo di collezioni che il linguaggio ci mette a disposizione. Il parcheggio è definito </w:t>
-      </w:r>
-      <w:r>
-        <w:rPr>
-          <w:rFonts w:cstheme="minorHAnsi"/>
-          <w:sz w:val="28"/>
-          <w:szCs w:val="28"/>
-        </w:rPr>
-        <w:lastRenderedPageBreak/>
-        <w:t xml:space="preserve">con caratteristiche il cui numero può variare a seconda di come viene richiesta l’istanza di un nuovo oggetto. La classe Parcheggio.java non è altro che l’interfaccia dove al suo interno sono presenti i messaggi che più comunemente un parcheggio scambierà con altre entità.  Un parcheggio permette di aggiungere un nuovo veicolo e quindi di parcheggiarlo, liberare un posto occupato, noleggiare un monopattino e, di conseguenza, anche di restituirlo, fornire una lista di veicoli parcheggiati in esso e fornire anche il numero di posti specifici al suo interno. </w:t>
-      </w:r>
-      <w:proofErr w:type="gramStart"/>
-      <w:r>
-        <w:rPr>
-          <w:rFonts w:cstheme="minorHAnsi"/>
-          <w:sz w:val="28"/>
-          <w:szCs w:val="28"/>
-        </w:rPr>
-        <w:t>In particolare</w:t>
-      </w:r>
-      <w:proofErr w:type="gramEnd"/>
-      <w:r>
-        <w:rPr>
-          <w:rFonts w:cstheme="minorHAnsi"/>
-          <w:sz w:val="28"/>
-          <w:szCs w:val="28"/>
-        </w:rPr>
-        <w:t xml:space="preserve"> quest</w:t>
+        <w:t xml:space="preserve"> (per le auto o per le moto), un insieme di abbonamenti e anche un numero di monopattini disponibili per il noleggio. Tutte queste componenti che vanno ad astrarre il parcheggio in sé sono gestite in maniere dinamica, tramite l’utilizzo di collezioni che il linguaggio ci mette a disposizione. Il parcheggio è definito con caratteristiche il cui numero può variare a seconda di come viene richiesta l’istanza di un nuovo oggetto. La classe Parcheggio.java non è altro che l’interfaccia dove al suo interno sono presenti i messaggi che più comunemente un parcheggio scambierà con altre entità.  Un parcheggio permette di aggiungere un nuovo veicolo e quindi di parcheggiarlo, liberare un posto occupato, noleggiare un monopattino e, di conseguenza, anche di restituirlo, fornire una lista di veicoli parcheggiati in esso e fornire anche il numero di posti specifici al suo interno. In particolare quest</w:t>
       </w:r>
       <w:r>
         <w:rPr>
@@ -5037,7 +4911,6 @@
         <w:t xml:space="preserve">tream a cui veniva applicato un filtro. Alcuni filtri sono stati implementati seguendo il Pattern Strategy, infatti ad essi gli viene passata una strategia generica permettendo al singolo metodo di funzionare per diverse situazioni (es. </w:t>
       </w:r>
       <w:proofErr w:type="spellStart"/>
-      <w:proofErr w:type="gramStart"/>
       <w:r>
         <w:rPr>
           <w:rFonts w:cstheme="minorHAnsi"/>
@@ -5057,18 +4930,7 @@
           <w:sz w:val="28"/>
           <w:szCs w:val="28"/>
         </w:rPr>
-        <w:t>(</w:t>
-      </w:r>
-      <w:proofErr w:type="gramEnd"/>
-      <w:r>
-        <w:rPr>
-          <w:rFonts w:cstheme="minorHAnsi"/>
-          <w:i/>
-          <w:iCs/>
-          <w:sz w:val="28"/>
-          <w:szCs w:val="28"/>
-        </w:rPr>
-        <w:t>Predicate&lt;Posto&gt; filtro)</w:t>
+        <w:t>(Predicate&lt;Posto&gt; filtro)</w:t>
       </w:r>
       <w:r>
         <w:rPr>
@@ -5308,7 +5170,6 @@
         <w:t xml:space="preserve">Per evitare di implementare metodi diversi per ciascun tipo di veicolo (auto, auto elettrica e moto) ho realizzato un unico metodo dove al suo interno andrà a invocare un metodo privato chiamato </w:t>
       </w:r>
       <w:proofErr w:type="spellStart"/>
-      <w:proofErr w:type="gramStart"/>
       <w:r>
         <w:rPr>
           <w:rFonts w:cstheme="minorHAnsi"/>
@@ -5328,35 +5189,15 @@
           <w:sz w:val="28"/>
           <w:szCs w:val="28"/>
         </w:rPr>
-        <w:t>(</w:t>
-      </w:r>
-      <w:proofErr w:type="gramEnd"/>
-      <w:r>
-        <w:rPr>
-          <w:rFonts w:cstheme="minorHAnsi"/>
-          <w:i/>
-          <w:iCs/>
-          <w:sz w:val="28"/>
-          <w:szCs w:val="28"/>
-        </w:rPr>
-        <w:t>)</w:t>
-      </w:r>
-      <w:r>
-        <w:rPr>
-          <w:rFonts w:cstheme="minorHAnsi"/>
-          <w:sz w:val="28"/>
-          <w:szCs w:val="28"/>
-        </w:rPr>
-        <w:t xml:space="preserve">. Quindi si è utilizzato il pattern DRY </w:t>
-      </w:r>
-      <w:r>
-        <w:rPr>
-          <w:rFonts w:cstheme="minorHAnsi"/>
-          <w:sz w:val="28"/>
-          <w:szCs w:val="28"/>
-        </w:rPr>
-        <w:lastRenderedPageBreak/>
-        <w:t>(</w:t>
+        <w:t>()</w:t>
+      </w:r>
+      <w:r>
+        <w:rPr>
+          <w:rFonts w:cstheme="minorHAnsi"/>
+          <w:sz w:val="28"/>
+          <w:szCs w:val="28"/>
+        </w:rPr>
+        <w:t>. Quindi si è utilizzato il pattern DRY (</w:t>
       </w:r>
       <w:proofErr w:type="spellStart"/>
       <w:r>
@@ -5667,6 +5508,7 @@
           <w:sz w:val="28"/>
           <w:szCs w:val="28"/>
         </w:rPr>
+        <w:lastRenderedPageBreak/>
         <w:t>Gestione</w:t>
       </w:r>
     </w:p>
@@ -5720,7 +5562,6 @@
         <w:t xml:space="preserve"> capire se il monopattino è già stato noleggiato o meno. Anche in questo caso l’uso degli stream è stato fondamentale per poter identificare i monopattini disponibili e per poi restituirli (es. </w:t>
       </w:r>
       <w:proofErr w:type="spellStart"/>
-      <w:proofErr w:type="gramStart"/>
       <w:r>
         <w:rPr>
           <w:rFonts w:cstheme="minorHAnsi"/>
@@ -5740,26 +5581,126 @@
           <w:sz w:val="28"/>
           <w:szCs w:val="28"/>
         </w:rPr>
-        <w:t>(</w:t>
+        <w:t>()</w:t>
+      </w:r>
+      <w:r>
+        <w:rPr>
+          <w:rFonts w:cstheme="minorHAnsi"/>
+          <w:sz w:val="28"/>
+          <w:szCs w:val="28"/>
+        </w:rPr>
+        <w:t xml:space="preserve">). </w:t>
+      </w:r>
+    </w:p>
+    <w:p>
+      <w:pPr>
+        <w:jc w:val="both"/>
+        <w:rPr>
+          <w:rFonts w:cstheme="minorHAnsi"/>
+          <w:color w:val="FF0000"/>
+          <w:sz w:val="28"/>
+          <w:szCs w:val="28"/>
+          <w:u w:val="single"/>
+        </w:rPr>
+      </w:pPr>
+      <w:r>
+        <w:rPr>
+          <w:rFonts w:cstheme="minorHAnsi"/>
+          <w:color w:val="FF0000"/>
+          <w:sz w:val="28"/>
+          <w:szCs w:val="28"/>
+          <w:u w:val="single"/>
+        </w:rPr>
+        <w:t>Rilevazione carburante</w:t>
+      </w:r>
+    </w:p>
+    <w:p>
+      <w:pPr>
+        <w:jc w:val="both"/>
+        <w:rPr>
+          <w:rFonts w:cstheme="minorHAnsi"/>
+          <w:sz w:val="28"/>
+          <w:szCs w:val="28"/>
+        </w:rPr>
+      </w:pPr>
+      <w:r>
+        <w:rPr>
+          <w:rFonts w:cstheme="minorHAnsi"/>
+          <w:sz w:val="28"/>
+          <w:szCs w:val="28"/>
+        </w:rPr>
+        <w:t>Ogni singolo posto auto è munito di un sensore che effettuerà una rilevazione non appena si cerca di parcheggiare un veicolo. A seconda della tipologia di parcheggio (sotterraneo o esterno) la rilevazione avrà un effetto diverso.</w:t>
+      </w:r>
+    </w:p>
+    <w:p>
+      <w:pPr>
+        <w:jc w:val="both"/>
+        <w:rPr>
+          <w:rFonts w:cstheme="minorHAnsi"/>
+          <w:sz w:val="28"/>
+          <w:szCs w:val="28"/>
+        </w:rPr>
+      </w:pPr>
+      <w:r>
+        <w:rPr>
+          <w:rFonts w:cstheme="minorHAnsi"/>
+          <w:color w:val="FF0000"/>
+          <w:sz w:val="28"/>
+          <w:szCs w:val="28"/>
+        </w:rPr>
+        <w:t>Gestione</w:t>
+      </w:r>
+    </w:p>
+    <w:p>
+      <w:pPr>
+        <w:jc w:val="both"/>
+        <w:rPr>
+          <w:rFonts w:cstheme="minorHAnsi"/>
+          <w:sz w:val="28"/>
+          <w:szCs w:val="28"/>
+        </w:rPr>
+      </w:pPr>
+      <w:r>
+        <w:rPr>
+          <w:rFonts w:cstheme="minorHAnsi"/>
+          <w:sz w:val="28"/>
+          <w:szCs w:val="28"/>
+        </w:rPr>
+        <w:t>Nel caso di un parcheggio esterno il sensore non influirà in nessun modo sul</w:t>
+      </w:r>
+      <w:r>
+        <w:rPr>
+          <w:rFonts w:cstheme="minorHAnsi"/>
+          <w:sz w:val="28"/>
+          <w:szCs w:val="28"/>
+        </w:rPr>
+        <w:t>l’azione di parcheggiare</w:t>
+      </w:r>
+      <w:r>
+        <w:rPr>
+          <w:rFonts w:cstheme="minorHAnsi"/>
+          <w:sz w:val="28"/>
+          <w:szCs w:val="28"/>
+        </w:rPr>
+        <w:t xml:space="preserve">. La situazione cambia nel caso di un parcheggio sotterraneo, una volta rilevato il carburante (operazione simulata eseguendo un get() sul tipo di carburante del veicolo) se quest’ultimo dovesse essere a metano </w:t>
+      </w:r>
+      <w:proofErr w:type="gramStart"/>
+      <w:r>
+        <w:rPr>
+          <w:rFonts w:cstheme="minorHAnsi"/>
+          <w:sz w:val="28"/>
+          <w:szCs w:val="28"/>
+        </w:rPr>
+        <w:t>verrà generata</w:t>
       </w:r>
       <w:proofErr w:type="gramEnd"/>
       <w:r>
         <w:rPr>
           <w:rFonts w:cstheme="minorHAnsi"/>
-          <w:i/>
-          <w:iCs/>
-          <w:sz w:val="28"/>
-          <w:szCs w:val="28"/>
-        </w:rPr>
-        <w:t>)</w:t>
-      </w:r>
-      <w:r>
-        <w:rPr>
-          <w:rFonts w:cstheme="minorHAnsi"/>
-          <w:sz w:val="28"/>
-          <w:szCs w:val="28"/>
-        </w:rPr>
-        <w:t xml:space="preserve">). </w:t>
+          <w:sz w:val="28"/>
+          <w:szCs w:val="28"/>
+        </w:rPr>
+        <w:t xml:space="preserve"> un eccezione e l’auto non verrà parcheggiata.</w:t>
       </w:r>
     </w:p>
     <w:p>
@@ -5767,22 +5708,10 @@
         <w:jc w:val="both"/>
         <w:rPr>
           <w:rFonts w:cstheme="minorHAnsi"/>
-          <w:color w:val="FF0000"/>
-          <w:sz w:val="28"/>
-          <w:szCs w:val="28"/>
-          <w:u w:val="single"/>
-        </w:rPr>
-      </w:pPr>
-      <w:r>
-        <w:rPr>
-          <w:rFonts w:cstheme="minorHAnsi"/>
-          <w:color w:val="FF0000"/>
-          <w:sz w:val="28"/>
-          <w:szCs w:val="28"/>
-          <w:u w:val="single"/>
-        </w:rPr>
-        <w:t>Rilevazione carburante</w:t>
-      </w:r>
+          <w:sz w:val="28"/>
+          <w:szCs w:val="28"/>
+        </w:rPr>
+      </w:pPr>
     </w:p>
     <w:p>
       <w:pPr>
@@ -5799,7 +5728,7 @@
           <w:sz w:val="28"/>
           <w:szCs w:val="28"/>
         </w:rPr>
-        <w:t>Ogni singolo posto auto è munito di un sensore che effettuerà una rilevazione non appena si cerca di parcheggiare un veicolo. A seconda della tipologia di parcheggio (sotterraneo o esterno) la rilevazione avrà un effetto diverso.</w:t>
+        <w:t xml:space="preserve">Segue un diagramma UML dettagliato, contenente anche un metodo privati, rappresentante l’implementazione del parcheggio. </w:t>
       </w:r>
     </w:p>
     <w:p>
@@ -5811,15 +5740,6 @@
           <w:szCs w:val="28"/>
         </w:rPr>
       </w:pPr>
-      <w:r>
-        <w:rPr>
-          <w:rFonts w:cstheme="minorHAnsi"/>
-          <w:color w:val="FF0000"/>
-          <w:sz w:val="28"/>
-          <w:szCs w:val="28"/>
-        </w:rPr>
-        <w:t>Gestione</w:t>
-      </w:r>
     </w:p>
     <w:p>
       <w:pPr>
@@ -5830,115 +5750,25 @@
           <w:szCs w:val="28"/>
         </w:rPr>
       </w:pPr>
-      <w:r>
-        <w:rPr>
-          <w:rFonts w:cstheme="minorHAnsi"/>
+    </w:p>
+    <w:p>
+      <w:pPr>
+        <w:jc w:val="both"/>
+        <w:rPr>
+          <w:rFonts w:cstheme="minorHAnsi"/>
+          <w:noProof/>
+          <w:sz w:val="28"/>
+          <w:szCs w:val="28"/>
+        </w:rPr>
+      </w:pPr>
+      <w:r>
+        <w:rPr>
+          <w:rFonts w:cstheme="minorHAnsi"/>
+          <w:noProof/>
           <w:sz w:val="28"/>
           <w:szCs w:val="28"/>
         </w:rPr>
         <w:lastRenderedPageBreak/>
-        <w:t>Nel caso di un parcheggio esterno il sensore non influirà in nessun modo sul</w:t>
-      </w:r>
-      <w:r>
-        <w:rPr>
-          <w:rFonts w:cstheme="minorHAnsi"/>
-          <w:sz w:val="28"/>
-          <w:szCs w:val="28"/>
-        </w:rPr>
-        <w:t>l’azione di parcheggiare</w:t>
-      </w:r>
-      <w:r>
-        <w:rPr>
-          <w:rFonts w:cstheme="minorHAnsi"/>
-          <w:sz w:val="28"/>
-          <w:szCs w:val="28"/>
-        </w:rPr>
-        <w:t xml:space="preserve">. La situazione cambia nel caso di un parcheggio sotterraneo, una volta rilevato il carburante (operazione simulata eseguendo un </w:t>
-      </w:r>
-      <w:proofErr w:type="gramStart"/>
-      <w:r>
-        <w:rPr>
-          <w:rFonts w:cstheme="minorHAnsi"/>
-          <w:sz w:val="28"/>
-          <w:szCs w:val="28"/>
-        </w:rPr>
-        <w:t>get(</w:t>
-      </w:r>
-      <w:proofErr w:type="gramEnd"/>
-      <w:r>
-        <w:rPr>
-          <w:rFonts w:cstheme="minorHAnsi"/>
-          <w:sz w:val="28"/>
-          <w:szCs w:val="28"/>
-        </w:rPr>
-        <w:t>) sul tipo di carburante del veicolo) se quest’ultimo dovesse essere a metano verrà generata un eccezione e l’auto non verrà parcheggiata.</w:t>
-      </w:r>
-    </w:p>
-    <w:p>
-      <w:pPr>
-        <w:jc w:val="both"/>
-        <w:rPr>
-          <w:rFonts w:cstheme="minorHAnsi"/>
-          <w:sz w:val="28"/>
-          <w:szCs w:val="28"/>
-        </w:rPr>
-      </w:pPr>
-    </w:p>
-    <w:p>
-      <w:pPr>
-        <w:jc w:val="both"/>
-        <w:rPr>
-          <w:rFonts w:cstheme="minorHAnsi"/>
-          <w:sz w:val="28"/>
-          <w:szCs w:val="28"/>
-        </w:rPr>
-      </w:pPr>
-      <w:r>
-        <w:rPr>
-          <w:rFonts w:cstheme="minorHAnsi"/>
-          <w:sz w:val="28"/>
-          <w:szCs w:val="28"/>
-        </w:rPr>
-        <w:t xml:space="preserve">Segue un diagramma UML dettagliato, contenente anche un metodo privati, rappresentante l’implementazione del parcheggio. </w:t>
-      </w:r>
-    </w:p>
-    <w:p>
-      <w:pPr>
-        <w:jc w:val="both"/>
-        <w:rPr>
-          <w:rFonts w:cstheme="minorHAnsi"/>
-          <w:sz w:val="28"/>
-          <w:szCs w:val="28"/>
-        </w:rPr>
-      </w:pPr>
-    </w:p>
-    <w:p>
-      <w:pPr>
-        <w:jc w:val="both"/>
-        <w:rPr>
-          <w:rFonts w:cstheme="minorHAnsi"/>
-          <w:sz w:val="28"/>
-          <w:szCs w:val="28"/>
-        </w:rPr>
-      </w:pPr>
-    </w:p>
-    <w:p>
-      <w:pPr>
-        <w:jc w:val="both"/>
-        <w:rPr>
-          <w:rFonts w:cstheme="minorHAnsi"/>
-          <w:noProof/>
-          <w:sz w:val="28"/>
-          <w:szCs w:val="28"/>
-        </w:rPr>
-      </w:pPr>
-      <w:r>
-        <w:rPr>
-          <w:rFonts w:cstheme="minorHAnsi"/>
-          <w:noProof/>
-          <w:sz w:val="28"/>
-          <w:szCs w:val="28"/>
-        </w:rPr>
         <w:drawing>
           <wp:inline distT="0" distB="0" distL="0" distR="0" wp14:anchorId="460751D6" wp14:editId="546C52C7">
             <wp:extent cx="6120130" cy="3412490"/>
@@ -6149,7 +5979,6 @@
           <w:sz w:val="28"/>
           <w:szCs w:val="28"/>
         </w:rPr>
-        <w:lastRenderedPageBreak/>
         <w:t xml:space="preserve">La prima tipologia di sensore è utilizzata per negare l’accesso al parcheggio, se sotterraneo come descritto in precedenza, in caso si trattasse di un’alimentazione a metano. Mentre la seconda tipologia è utilizzata per vietare l’entrata a un veicolo con altezza non consentita. Il limite di quest’ultima sarà </w:t>
       </w:r>
       <w:r>
@@ -6181,7 +6010,6 @@
         <w:t>Il sensore non è altro che un’interfaccia parametrizzata con un unico metodo al suo interno anch’esso parametrizzato, chiamato ‘</w:t>
       </w:r>
       <w:proofErr w:type="spellStart"/>
-      <w:proofErr w:type="gramStart"/>
       <w:r>
         <w:rPr>
           <w:rFonts w:cstheme="minorHAnsi"/>
@@ -6201,9 +6029,8 @@
           <w:sz w:val="28"/>
           <w:szCs w:val="28"/>
         </w:rPr>
-        <w:t>(</w:t>
-      </w:r>
-      <w:proofErr w:type="gramEnd"/>
+        <w:t>()</w:t>
+      </w:r>
       <w:r>
         <w:rPr>
           <w:rFonts w:cstheme="minorHAnsi"/>
@@ -6212,16 +6039,6 @@
           <w:sz w:val="28"/>
           <w:szCs w:val="28"/>
         </w:rPr>
-        <w:t>)</w:t>
-      </w:r>
-      <w:r>
-        <w:rPr>
-          <w:rFonts w:cstheme="minorHAnsi"/>
-          <w:i/>
-          <w:iCs/>
-          <w:sz w:val="28"/>
-          <w:szCs w:val="28"/>
-        </w:rPr>
         <w:t>’</w:t>
       </w:r>
       <w:r>
@@ -6230,25 +6047,16 @@
           <w:sz w:val="28"/>
           <w:szCs w:val="28"/>
         </w:rPr>
-        <w:t xml:space="preserve">. La scelta di utilizzare una classe parametrizzata è dovuta perché i due sensori presi in questione avranno scambieranno con il resto del sistema lo stesso messaggio, ma esso avrà un valore di ritorno differente a seconda della tipologia del sensore. </w:t>
-      </w:r>
-      <w:proofErr w:type="gramStart"/>
-      <w:r>
-        <w:rPr>
-          <w:rFonts w:cstheme="minorHAnsi"/>
-          <w:sz w:val="28"/>
-          <w:szCs w:val="28"/>
-        </w:rPr>
-        <w:t>Infatti</w:t>
-      </w:r>
-      <w:proofErr w:type="gramEnd"/>
-      <w:r>
-        <w:rPr>
-          <w:rFonts w:cstheme="minorHAnsi"/>
-          <w:sz w:val="28"/>
-          <w:szCs w:val="28"/>
-        </w:rPr>
-        <w:t xml:space="preserve"> nel caso del sensore d’altezza, il metodo restituirà un valore di tipo Double (classe wrapper in quanto le classi parametrizzate non accettano tipi di dato primitivi). Mentre l’altro tipo di sensore dovrà comunicare il tipo di carburante, quindi u</w:t>
+        <w:t xml:space="preserve">. La scelta di utilizzare una classe parametrizzata è dovuta perché i due sensori presi in questione avranno scambieranno con il resto del sistema lo stesso messaggio, ma esso avrà un valore di ritorno differente a seconda della tipologia del sensore. Infatti nel caso del sensore d’altezza, il metodo restituirà un valore di tipo Double (classe wrapper in quanto le classi parametrizzate non accettano tipi di dato primitivi). Mentre l’altro </w:t>
+      </w:r>
+      <w:r>
+        <w:rPr>
+          <w:rFonts w:cstheme="minorHAnsi"/>
+          <w:sz w:val="28"/>
+          <w:szCs w:val="28"/>
+        </w:rPr>
+        <w:lastRenderedPageBreak/>
+        <w:t>tipo di sensore dovrà comunicare il tipo di carburante, quindi u</w:t>
       </w:r>
       <w:r>
         <w:rPr>
@@ -6473,7 +6281,6 @@
           <w:sz w:val="28"/>
           <w:szCs w:val="28"/>
         </w:rPr>
-        <w:lastRenderedPageBreak/>
         <w:t xml:space="preserve">La classe </w:t>
       </w:r>
       <w:proofErr w:type="spellStart"/>
@@ -6585,6 +6392,7 @@
           <w:sz w:val="28"/>
           <w:szCs w:val="28"/>
         </w:rPr>
+        <w:lastRenderedPageBreak/>
         <w:drawing>
           <wp:inline distT="0" distB="0" distL="0" distR="0" wp14:anchorId="67D3C745" wp14:editId="4069D335">
             <wp:extent cx="6242668" cy="3838354"/>
@@ -6737,7 +6545,6 @@
           <w:sz w:val="48"/>
           <w:szCs w:val="48"/>
         </w:rPr>
-        <w:lastRenderedPageBreak/>
         <w:t>3 Sviluppo</w:t>
       </w:r>
       <w:bookmarkEnd w:id="7"/>
@@ -6772,6 +6579,7 @@
           <w:sz w:val="36"/>
           <w:szCs w:val="36"/>
         </w:rPr>
+        <w:lastRenderedPageBreak/>
         <w:t>3.1 Testing automatizzato</w:t>
       </w:r>
       <w:bookmarkEnd w:id="8"/>
@@ -7341,7 +7149,6 @@
           <w:sz w:val="28"/>
           <w:szCs w:val="28"/>
         </w:rPr>
-        <w:lastRenderedPageBreak/>
         <w:t>ParcheggioImpl.java;</w:t>
       </w:r>
     </w:p>
@@ -7492,6 +7299,7 @@
           <w:sz w:val="28"/>
           <w:szCs w:val="28"/>
         </w:rPr>
+        <w:lastRenderedPageBreak/>
         <w:t>Sensore.java.</w:t>
       </w:r>
     </w:p>
@@ -7505,7 +7313,9 @@
         <w:bottom w:val="single" w:sz="12" w:space="24" w:color="auto"/>
         <w:right w:val="single" w:sz="12" w:space="24" w:color="auto"/>
       </w:pgBorders>
+      <w:pgNumType w:start="0"/>
       <w:cols w:space="708"/>
+      <w:titlePg/>
       <w:docGrid w:linePitch="360"/>
     </w:sectPr>
   </w:body>
@@ -7541,61 +7351,31 @@
 <w:ftr xmlns:wpc="http://schemas.microsoft.com/office/word/2010/wordprocessingCanvas" xmlns:cx="http://schemas.microsoft.com/office/drawing/2014/chartex" xmlns:cx1="http://schemas.microsoft.com/office/drawing/2015/9/8/chartex" xmlns:cx2="http://schemas.microsoft.com/office/drawing/2015/10/21/chartex" xmlns:cx3="http://schemas.microsoft.com/office/drawing/2016/5/9/chartex" xmlns:cx4="http://schemas.microsoft.com/office/drawing/2016/5/10/chartex" xmlns:cx5="http://schemas.microsoft.com/office/drawing/2016/5/11/chartex" xmlns:cx6="http://schemas.microsoft.com/office/drawing/2016/5/12/chartex" xmlns:cx7="http://schemas.microsoft.com/office/drawing/2016/5/13/chartex" xmlns:cx8="http://schemas.microsoft.com/office/drawing/2016/5/14/chartex" xmlns:mc="http://schemas.openxmlformats.org/markup-compatibility/2006" xmlns:aink="http://schemas.microsoft.com/office/drawing/2016/ink" xmlns:am3d="http://schemas.microsoft.com/office/drawing/2017/model3d" xmlns:o="urn:schemas-microsoft-com:office:office" xmlns:r="http://schemas.openxmlformats.org/officeDocument/2006/relationships" xmlns:m="http://schemas.openxmlformats.org/officeDocument/2006/math" xmlns:v="urn:schemas-microsoft-com:vml" xmlns:wp14="http://schemas.microsoft.com/office/word/2010/wordprocessingDrawing" xmlns:wp="http://schemas.openxmlformats.org/drawingml/2006/wordprocessingDrawing" xmlns:w10="urn:schemas-microsoft-com:office:word" xmlns:w="http://schemas.openxmlformats.org/wordprocessingml/2006/main" xmlns:w14="http://schemas.microsoft.com/office/word/2010/wordml" xmlns:w15="http://schemas.microsoft.com/office/word/2012/wordml" xmlns:w16cex="http://schemas.microsoft.com/office/word/2018/wordml/cex" xmlns:w16cid="http://schemas.microsoft.com/office/word/2016/wordml/cid" xmlns:w16="http://schemas.microsoft.com/office/word/2018/wordml" xmlns:w16sdtdh="http://schemas.microsoft.com/office/word/2020/wordml/sdtdatahash" xmlns:w16se="http://schemas.microsoft.com/office/word/2015/wordml/symex" xmlns:wpg="http://schemas.microsoft.com/office/word/2010/wordprocessingGroup" xmlns:wpi="http://schemas.microsoft.com/office/word/2010/wordprocessingInk" xmlns:wne="http://schemas.microsoft.com/office/word/2006/wordml" xmlns:wps="http://schemas.microsoft.com/office/word/2010/wordprocessingShape" mc:Ignorable="w14 w15 w16se w16cid w16 w16cex w16sdtdh wp14">
   <w:sdt>
     <w:sdtPr>
-      <w:id w:val="683714996"/>
+      <w:id w:val="293028516"/>
       <w:docPartObj>
         <w:docPartGallery w:val="Page Numbers (Bottom of Page)"/>
         <w:docPartUnique/>
       </w:docPartObj>
     </w:sdtPr>
-    <w:sdtEndPr>
-      <w:rPr>
-        <w:sz w:val="32"/>
-        <w:szCs w:val="32"/>
-      </w:rPr>
-    </w:sdtEndPr>
     <w:sdtContent>
       <w:p>
         <w:pPr>
           <w:pStyle w:val="Pidipagina"/>
           <w:jc w:val="center"/>
-          <w:rPr>
-            <w:sz w:val="32"/>
-            <w:szCs w:val="32"/>
-          </w:rPr>
         </w:pPr>
         <w:r>
-          <w:rPr>
-            <w:sz w:val="32"/>
-            <w:szCs w:val="32"/>
-          </w:rPr>
           <w:fldChar w:fldCharType="begin"/>
         </w:r>
         <w:r>
-          <w:rPr>
-            <w:sz w:val="32"/>
-            <w:szCs w:val="32"/>
-          </w:rPr>
           <w:instrText>PAGE   \* MERGEFORMAT</w:instrText>
         </w:r>
         <w:r>
-          <w:rPr>
-            <w:sz w:val="32"/>
-            <w:szCs w:val="32"/>
-          </w:rPr>
           <w:fldChar w:fldCharType="separate"/>
         </w:r>
         <w:r>
-          <w:rPr>
-            <w:sz w:val="32"/>
-            <w:szCs w:val="32"/>
-          </w:rPr>
           <w:t>2</w:t>
         </w:r>
         <w:r>
-          <w:rPr>
-            <w:sz w:val="32"/>
-            <w:szCs w:val="32"/>
-          </w:rPr>
           <w:fldChar w:fldCharType="end"/>
         </w:r>
       </w:p>

</xml_diff>

<commit_message>
Aggiunta "Metodologia di lavoro"
</commit_message>
<xml_diff>
--- a/RelazionePMO.docx
+++ b/RelazionePMO.docx
@@ -2411,7 +2411,43 @@
           <w:sz w:val="28"/>
           <w:szCs w:val="28"/>
         </w:rPr>
-        <w:t>La classe principale della struttura è Parcheggio. In essa vengono istanziati i vari posti per le auto e quelli per le moto, quest’ultimi definiti tramite delle classi apposite, PostoAuto e PostoMoto, esse sono realizzate partendo da una classe astratta utilizzata come template (Posto). La scelta di utilizzare uno scheletro di questo tipo è dat</w:t>
+        <w:t xml:space="preserve">La classe principale della struttura è Parcheggio. In essa vengono istanziati i vari posti per le auto e quelli per le moto, quest’ultimi definiti tramite delle classi apposite, </w:t>
+      </w:r>
+      <w:proofErr w:type="spellStart"/>
+      <w:r>
+        <w:rPr>
+          <w:rFonts w:cstheme="minorHAnsi"/>
+          <w:sz w:val="28"/>
+          <w:szCs w:val="28"/>
+        </w:rPr>
+        <w:t>PostoAuto</w:t>
+      </w:r>
+      <w:proofErr w:type="spellEnd"/>
+      <w:r>
+        <w:rPr>
+          <w:rFonts w:cstheme="minorHAnsi"/>
+          <w:sz w:val="28"/>
+          <w:szCs w:val="28"/>
+        </w:rPr>
+        <w:t xml:space="preserve"> e </w:t>
+      </w:r>
+      <w:proofErr w:type="spellStart"/>
+      <w:r>
+        <w:rPr>
+          <w:rFonts w:cstheme="minorHAnsi"/>
+          <w:sz w:val="28"/>
+          <w:szCs w:val="28"/>
+        </w:rPr>
+        <w:t>PostoMoto</w:t>
+      </w:r>
+      <w:proofErr w:type="spellEnd"/>
+      <w:r>
+        <w:rPr>
+          <w:rFonts w:cstheme="minorHAnsi"/>
+          <w:sz w:val="28"/>
+          <w:szCs w:val="28"/>
+        </w:rPr>
+        <w:t>, esse sono realizzate partendo da una classe astratta utilizzata come template (Posto). La scelta di utilizzare uno scheletro di questo tipo è dat</w:t>
       </w:r>
       <w:r>
         <w:rPr>
@@ -2463,6 +2499,7 @@
         </w:rPr>
         <w:t>. La creazione delle Auto e delle Moto è data dall’estensione (</w:t>
       </w:r>
+      <w:proofErr w:type="spellStart"/>
       <w:r>
         <w:rPr>
           <w:rFonts w:ascii="Courier New" w:hAnsi="Courier New" w:cs="Courier New"/>
@@ -2471,6 +2508,7 @@
         </w:rPr>
         <w:t>extends</w:t>
       </w:r>
+      <w:proofErr w:type="spellEnd"/>
       <w:r>
         <w:rPr>
           <w:rFonts w:cstheme="minorHAnsi"/>
@@ -2479,6 +2517,7 @@
         </w:rPr>
         <w:t xml:space="preserve">) della classe Veicolo. Per rappresentare tutti i possibili tipi di carburante è stato scelto di utilizzare un tipo </w:t>
       </w:r>
+      <w:proofErr w:type="spellStart"/>
       <w:r>
         <w:rPr>
           <w:rFonts w:ascii="Courier New" w:hAnsi="Courier New" w:cs="Courier New"/>
@@ -2487,6 +2526,7 @@
         </w:rPr>
         <w:t>enum</w:t>
       </w:r>
+      <w:proofErr w:type="spellEnd"/>
       <w:r>
         <w:rPr>
           <w:rFonts w:ascii="Courier New" w:hAnsi="Courier New" w:cs="Courier New"/>
@@ -2720,7 +2760,23 @@
           <w:sz w:val="28"/>
           <w:szCs w:val="28"/>
         </w:rPr>
-        <w:t>Il model è una descrizione dei tipi usati per risolvere il problema e per fornire le funzionalità, mentre il view è l’interfaccia grafica che si presenta all’utente.</w:t>
+        <w:t xml:space="preserve">Il model è una descrizione dei tipi usati per risolvere il problema e per fornire le funzionalità, mentre il </w:t>
+      </w:r>
+      <w:proofErr w:type="spellStart"/>
+      <w:r>
+        <w:rPr>
+          <w:sz w:val="28"/>
+          <w:szCs w:val="28"/>
+        </w:rPr>
+        <w:t>view</w:t>
+      </w:r>
+      <w:proofErr w:type="spellEnd"/>
+      <w:r>
+        <w:rPr>
+          <w:sz w:val="28"/>
+          <w:szCs w:val="28"/>
+        </w:rPr>
+        <w:t xml:space="preserve"> è l’interfaccia grafica che si presenta all’utente.</w:t>
       </w:r>
     </w:p>
     <w:p>
@@ -3057,7 +3113,43 @@
           <w:sz w:val="28"/>
           <w:szCs w:val="28"/>
         </w:rPr>
-        <w:t>Per memorizzare sia gli abbonamenti che i parcheggi si è scelti di usare gli ArrayList in quanto si combinano i vantaggi delle Collections con quelle degli array.</w:t>
+        <w:t xml:space="preserve">Per memorizzare sia gli abbonamenti che i parcheggi si è scelti di usare gli </w:t>
+      </w:r>
+      <w:proofErr w:type="spellStart"/>
+      <w:r>
+        <w:rPr>
+          <w:rFonts w:cstheme="minorHAnsi"/>
+          <w:sz w:val="28"/>
+          <w:szCs w:val="28"/>
+        </w:rPr>
+        <w:t>ArrayList</w:t>
+      </w:r>
+      <w:proofErr w:type="spellEnd"/>
+      <w:r>
+        <w:rPr>
+          <w:rFonts w:cstheme="minorHAnsi"/>
+          <w:sz w:val="28"/>
+          <w:szCs w:val="28"/>
+        </w:rPr>
+        <w:t xml:space="preserve"> in quanto si combinano i vantaggi delle </w:t>
+      </w:r>
+      <w:proofErr w:type="spellStart"/>
+      <w:r>
+        <w:rPr>
+          <w:rFonts w:cstheme="minorHAnsi"/>
+          <w:sz w:val="28"/>
+          <w:szCs w:val="28"/>
+        </w:rPr>
+        <w:t>Collections</w:t>
+      </w:r>
+      <w:proofErr w:type="spellEnd"/>
+      <w:r>
+        <w:rPr>
+          <w:rFonts w:cstheme="minorHAnsi"/>
+          <w:sz w:val="28"/>
+          <w:szCs w:val="28"/>
+        </w:rPr>
+        <w:t xml:space="preserve"> con quelle degli array.</w:t>
       </w:r>
     </w:p>
     <w:p>
@@ -3932,6 +4024,7 @@
         </w:rPr>
         <w:t xml:space="preserve">Tenendo sott’occhio il diagramma UML, osserviamo come il pattern Template Method venga utilizzato a partire dalla classe astratta </w:t>
       </w:r>
+      <w:proofErr w:type="spellStart"/>
       <w:r>
         <w:rPr>
           <w:rFonts w:ascii="Courier New" w:hAnsi="Courier New" w:cs="Courier New"/>
@@ -3940,6 +4033,7 @@
         </w:rPr>
         <w:t>AbstractPosto</w:t>
       </w:r>
+      <w:proofErr w:type="spellEnd"/>
       <w:r>
         <w:rPr>
           <w:rFonts w:cstheme="minorHAnsi"/>
@@ -3964,6 +4058,7 @@
         </w:rPr>
         <w:t xml:space="preserve"> che fornisce il contratto che un qualsiasi tipo di posto dovrà rispettare. In questo caso, sarà solo </w:t>
       </w:r>
+      <w:proofErr w:type="spellStart"/>
       <w:r>
         <w:rPr>
           <w:rFonts w:ascii="Courier New" w:hAnsi="Courier New" w:cs="Courier New"/>
@@ -3972,6 +4067,7 @@
         </w:rPr>
         <w:t>AbstractPosto</w:t>
       </w:r>
+      <w:proofErr w:type="spellEnd"/>
       <w:r>
         <w:rPr>
           <w:rFonts w:cstheme="minorHAnsi"/>
@@ -3998,13 +4094,23 @@
         </w:rPr>
         <w:t xml:space="preserve"> </w:t>
       </w:r>
+      <w:proofErr w:type="spellStart"/>
       <w:r>
         <w:rPr>
           <w:rFonts w:ascii="Courier New" w:hAnsi="Courier New" w:cs="Courier New"/>
           <w:sz w:val="28"/>
           <w:szCs w:val="28"/>
         </w:rPr>
-        <w:t>setPosto()</w:t>
+        <w:t>setPosto</w:t>
+      </w:r>
+      <w:proofErr w:type="spellEnd"/>
+      <w:r>
+        <w:rPr>
+          <w:rFonts w:ascii="Courier New" w:hAnsi="Courier New" w:cs="Courier New"/>
+          <w:sz w:val="28"/>
+          <w:szCs w:val="28"/>
+        </w:rPr>
+        <w:t>()</w:t>
       </w:r>
       <w:r>
         <w:rPr>
@@ -4014,6 +4120,7 @@
         </w:rPr>
         <w:t xml:space="preserve"> che viene dichiarato </w:t>
       </w:r>
+      <w:proofErr w:type="spellStart"/>
       <w:r>
         <w:rPr>
           <w:rFonts w:ascii="Courier New" w:hAnsi="Courier New" w:cs="Courier New"/>
@@ -4022,6 +4129,7 @@
         </w:rPr>
         <w:t>final</w:t>
       </w:r>
+      <w:proofErr w:type="spellEnd"/>
       <w:r>
         <w:rPr>
           <w:rFonts w:cstheme="minorHAnsi"/>
@@ -4030,6 +4138,7 @@
         </w:rPr>
         <w:t xml:space="preserve"> per ribadire l’immutabilità della struttura essenziale dell’algoritmo. Le sottoclassi che estendono la classe astratta sono </w:t>
       </w:r>
+      <w:proofErr w:type="spellStart"/>
       <w:r>
         <w:rPr>
           <w:rFonts w:ascii="Courier New" w:hAnsi="Courier New" w:cs="Courier New"/>
@@ -4038,6 +4147,7 @@
         </w:rPr>
         <w:t>PostoAuto</w:t>
       </w:r>
+      <w:proofErr w:type="spellEnd"/>
       <w:r>
         <w:rPr>
           <w:rFonts w:cstheme="minorHAnsi"/>
@@ -4046,6 +4156,7 @@
         </w:rPr>
         <w:t xml:space="preserve">, </w:t>
       </w:r>
+      <w:proofErr w:type="spellStart"/>
       <w:r>
         <w:rPr>
           <w:rFonts w:ascii="Courier New" w:hAnsi="Courier New" w:cs="Courier New"/>
@@ -4054,6 +4165,7 @@
         </w:rPr>
         <w:t>PostoElettrico</w:t>
       </w:r>
+      <w:proofErr w:type="spellEnd"/>
       <w:r>
         <w:rPr>
           <w:rFonts w:cstheme="minorHAnsi"/>
@@ -4062,6 +4174,7 @@
         </w:rPr>
         <w:t xml:space="preserve"> e </w:t>
       </w:r>
+      <w:proofErr w:type="spellStart"/>
       <w:r>
         <w:rPr>
           <w:rFonts w:ascii="Courier New" w:hAnsi="Courier New" w:cs="Courier New"/>
@@ -4070,6 +4183,7 @@
         </w:rPr>
         <w:t>PostoMoto</w:t>
       </w:r>
+      <w:proofErr w:type="spellEnd"/>
       <w:r>
         <w:rPr>
           <w:rFonts w:cstheme="minorHAnsi"/>
@@ -4168,6 +4282,7 @@
         </w:rPr>
         <w:t xml:space="preserve"> quella di sfruttare il concetto di </w:t>
       </w:r>
+      <w:proofErr w:type="spellStart"/>
       <w:r>
         <w:rPr>
           <w:i/>
@@ -4175,8 +4290,29 @@
           <w:sz w:val="28"/>
           <w:szCs w:val="28"/>
         </w:rPr>
-        <w:t>Reuse By Composition</w:t>
-      </w:r>
+        <w:t>Reuse</w:t>
+      </w:r>
+      <w:proofErr w:type="spellEnd"/>
+      <w:r>
+        <w:rPr>
+          <w:i/>
+          <w:iCs/>
+          <w:sz w:val="28"/>
+          <w:szCs w:val="28"/>
+        </w:rPr>
+        <w:t xml:space="preserve"> By </w:t>
+      </w:r>
+      <w:proofErr w:type="spellStart"/>
+      <w:r>
+        <w:rPr>
+          <w:i/>
+          <w:iCs/>
+          <w:sz w:val="28"/>
+          <w:szCs w:val="28"/>
+        </w:rPr>
+        <w:t>Composition</w:t>
+      </w:r>
+      <w:proofErr w:type="spellEnd"/>
       <w:r>
         <w:rPr>
           <w:sz w:val="28"/>
@@ -4184,6 +4320,7 @@
         </w:rPr>
         <w:t xml:space="preserve"> fornito dal paradigma della programmazione a oggetti. Infatti, viene specificato che le auto elettriche potranno ricaricarsi non in un qualsiasi posto ma solo in quelli riservati all’elettrico. Allora possiamo specializzare la classe </w:t>
       </w:r>
+      <w:proofErr w:type="spellStart"/>
       <w:r>
         <w:rPr>
           <w:rFonts w:ascii="Courier New" w:hAnsi="Courier New" w:cs="Courier New"/>
@@ -4192,6 +4329,7 @@
         </w:rPr>
         <w:t>PostoElettrico</w:t>
       </w:r>
+      <w:proofErr w:type="spellEnd"/>
       <w:r>
         <w:rPr>
           <w:rFonts w:cstheme="minorHAnsi"/>
@@ -4430,13 +4568,23 @@
         </w:rPr>
         <w:t xml:space="preserve"> In tale classe vediamo aggiungersi altri metodi che serviranno ad esempio, se consideriamo </w:t>
       </w:r>
+      <w:proofErr w:type="spellStart"/>
       <w:r>
         <w:rPr>
           <w:rFonts w:ascii="Courier New" w:hAnsi="Courier New" w:cs="Courier New"/>
           <w:sz w:val="28"/>
           <w:szCs w:val="28"/>
         </w:rPr>
-        <w:t>getPercentualeAttuale()</w:t>
+        <w:t>getPercentualeAttuale</w:t>
+      </w:r>
+      <w:proofErr w:type="spellEnd"/>
+      <w:r>
+        <w:rPr>
+          <w:rFonts w:ascii="Courier New" w:hAnsi="Courier New" w:cs="Courier New"/>
+          <w:sz w:val="28"/>
+          <w:szCs w:val="28"/>
+        </w:rPr>
+        <w:t>()</w:t>
       </w:r>
       <w:r>
         <w:rPr>
@@ -4698,7 +4846,33 @@
           <w:szCs w:val="28"/>
           <w:u w:val="single"/>
         </w:rPr>
-        <w:t>Parcheggio e ParcheggioImpl:</w:t>
+        <w:t xml:space="preserve">Parcheggio e </w:t>
+      </w:r>
+      <w:proofErr w:type="spellStart"/>
+      <w:r>
+        <w:rPr>
+          <w:rFonts w:cstheme="minorHAnsi"/>
+          <w:b/>
+          <w:bCs/>
+          <w:color w:val="FF0000"/>
+          <w:sz w:val="28"/>
+          <w:szCs w:val="28"/>
+          <w:u w:val="single"/>
+        </w:rPr>
+        <w:t>ParcheggioImpl</w:t>
+      </w:r>
+      <w:proofErr w:type="spellEnd"/>
+      <w:r>
+        <w:rPr>
+          <w:rFonts w:cstheme="minorHAnsi"/>
+          <w:b/>
+          <w:bCs/>
+          <w:color w:val="FF0000"/>
+          <w:sz w:val="28"/>
+          <w:szCs w:val="28"/>
+          <w:u w:val="single"/>
+        </w:rPr>
+        <w:t>:</w:t>
       </w:r>
     </w:p>
     <w:p>
@@ -4766,6 +4940,7 @@
         </w:rPr>
         <w:t xml:space="preserve">tream a cui veniva applicato un filtro. Alcuni filtri sono stati implementati seguendo il Pattern Strategy, infatti ad essi gli viene passata una strategia generica permettendo al singolo metodo di funzionare per diverse situazioni (es. </w:t>
       </w:r>
+      <w:proofErr w:type="spellStart"/>
       <w:r>
         <w:rPr>
           <w:rFonts w:cstheme="minorHAnsi"/>
@@ -4774,7 +4949,18 @@
           <w:sz w:val="28"/>
           <w:szCs w:val="28"/>
         </w:rPr>
-        <w:t>getNPostiSpecifici(Predicate&lt;Posto&gt; filtro)</w:t>
+        <w:t>getNPostiSpecifici</w:t>
+      </w:r>
+      <w:proofErr w:type="spellEnd"/>
+      <w:r>
+        <w:rPr>
+          <w:rFonts w:cstheme="minorHAnsi"/>
+          <w:i/>
+          <w:iCs/>
+          <w:sz w:val="28"/>
+          <w:szCs w:val="28"/>
+        </w:rPr>
+        <w:t>(Predicate&lt;Posto&gt; filtro)</w:t>
       </w:r>
       <w:r>
         <w:rPr>
@@ -5014,6 +5200,7 @@
         </w:rPr>
         <w:t xml:space="preserve">Per evitare di implementare metodi diversi per ciascun tipo di veicolo (auto, auto elettrica e moto) ho realizzato un unico metodo dove al suo interno andrà a invocare un metodo privato chiamato </w:t>
       </w:r>
+      <w:proofErr w:type="spellStart"/>
       <w:r>
         <w:rPr>
           <w:rFonts w:cstheme="minorHAnsi"/>
@@ -5022,15 +5209,80 @@
           <w:sz w:val="28"/>
           <w:szCs w:val="28"/>
         </w:rPr>
-        <w:t>filtraAggiungi()</w:t>
-      </w:r>
-      <w:r>
-        <w:rPr>
-          <w:rFonts w:cstheme="minorHAnsi"/>
-          <w:sz w:val="28"/>
-          <w:szCs w:val="28"/>
-        </w:rPr>
-        <w:t>. Quindi si è utilizzato il pattern DRY (Don’t Repeate Yourself). Il metodo sfrutta gli stream e i filtri applicati a essi per identificare di quale veicolo si tratti, con lo scopo di parcheggiarlo nel posto giusto. Al metodo si passa come parametro una strategia di filtraggio utilizzata poi nello stream (Pattern Strategy). Con questo procedimento evitiamo di scrivere codice specifico per trovare il posto pertinente alla tipologia di veicolo. Il metodo lancerà delle eccezioni per identificare eventuali problemi:</w:t>
+        <w:t>filtraAggiungi</w:t>
+      </w:r>
+      <w:proofErr w:type="spellEnd"/>
+      <w:r>
+        <w:rPr>
+          <w:rFonts w:cstheme="minorHAnsi"/>
+          <w:i/>
+          <w:iCs/>
+          <w:sz w:val="28"/>
+          <w:szCs w:val="28"/>
+        </w:rPr>
+        <w:t>()</w:t>
+      </w:r>
+      <w:r>
+        <w:rPr>
+          <w:rFonts w:cstheme="minorHAnsi"/>
+          <w:sz w:val="28"/>
+          <w:szCs w:val="28"/>
+        </w:rPr>
+        <w:t>. Quindi si è utilizzato il pattern DRY (</w:t>
+      </w:r>
+      <w:proofErr w:type="spellStart"/>
+      <w:r>
+        <w:rPr>
+          <w:rFonts w:cstheme="minorHAnsi"/>
+          <w:sz w:val="28"/>
+          <w:szCs w:val="28"/>
+        </w:rPr>
+        <w:t>Don’t</w:t>
+      </w:r>
+      <w:proofErr w:type="spellEnd"/>
+      <w:r>
+        <w:rPr>
+          <w:rFonts w:cstheme="minorHAnsi"/>
+          <w:sz w:val="28"/>
+          <w:szCs w:val="28"/>
+        </w:rPr>
+        <w:t xml:space="preserve"> </w:t>
+      </w:r>
+      <w:proofErr w:type="spellStart"/>
+      <w:r>
+        <w:rPr>
+          <w:rFonts w:cstheme="minorHAnsi"/>
+          <w:sz w:val="28"/>
+          <w:szCs w:val="28"/>
+        </w:rPr>
+        <w:t>Repeate</w:t>
+      </w:r>
+      <w:proofErr w:type="spellEnd"/>
+      <w:r>
+        <w:rPr>
+          <w:rFonts w:cstheme="minorHAnsi"/>
+          <w:sz w:val="28"/>
+          <w:szCs w:val="28"/>
+        </w:rPr>
+        <w:t xml:space="preserve"> </w:t>
+      </w:r>
+      <w:proofErr w:type="spellStart"/>
+      <w:r>
+        <w:rPr>
+          <w:rFonts w:cstheme="minorHAnsi"/>
+          <w:sz w:val="28"/>
+          <w:szCs w:val="28"/>
+        </w:rPr>
+        <w:t>Yourself</w:t>
+      </w:r>
+      <w:proofErr w:type="spellEnd"/>
+      <w:r>
+        <w:rPr>
+          <w:rFonts w:cstheme="minorHAnsi"/>
+          <w:sz w:val="28"/>
+          <w:szCs w:val="28"/>
+        </w:rPr>
+        <w:t>). Il metodo sfrutta gli stream e i filtri applicati a essi per identificare di quale veicolo si tratti, con lo scopo di parcheggiarlo nel posto giusto. Al metodo si passa come parametro una strategia di filtraggio utilizzata poi nello stream (Pattern Strategy). Con questo procedimento evitiamo di scrivere codice specifico per trovare il posto pertinente alla tipologia di veicolo. Il metodo lancerà delle eccezioni per identificare eventuali problemi:</w:t>
       </w:r>
     </w:p>
     <w:p>
@@ -5047,6 +5299,7 @@
           <w:szCs w:val="28"/>
         </w:rPr>
       </w:pPr>
+      <w:proofErr w:type="spellStart"/>
       <w:r>
         <w:rPr>
           <w:rFonts w:cstheme="minorHAnsi"/>
@@ -5057,6 +5310,7 @@
         </w:rPr>
         <w:t>AltezzaMassimaConsentitaException</w:t>
       </w:r>
+      <w:proofErr w:type="spellEnd"/>
       <w:r>
         <w:rPr>
           <w:rFonts w:cstheme="minorHAnsi"/>
@@ -5096,6 +5350,7 @@
           <w:szCs w:val="28"/>
         </w:rPr>
       </w:pPr>
+      <w:proofErr w:type="spellStart"/>
       <w:r>
         <w:rPr>
           <w:rFonts w:cstheme="minorHAnsi"/>
@@ -5116,6 +5371,7 @@
         </w:rPr>
         <w:t>Exception</w:t>
       </w:r>
+      <w:proofErr w:type="spellEnd"/>
       <w:r>
         <w:rPr>
           <w:rFonts w:cstheme="minorHAnsi"/>
@@ -5155,6 +5411,7 @@
           <w:szCs w:val="28"/>
         </w:rPr>
       </w:pPr>
+      <w:proofErr w:type="spellStart"/>
       <w:r>
         <w:rPr>
           <w:rFonts w:cstheme="minorHAnsi"/>
@@ -5165,6 +5422,7 @@
         </w:rPr>
         <w:t>PostiFinitiException</w:t>
       </w:r>
+      <w:proofErr w:type="spellEnd"/>
       <w:r>
         <w:rPr>
           <w:rFonts w:cstheme="minorHAnsi"/>
@@ -5334,6 +5592,7 @@
         </w:rPr>
         <w:t xml:space="preserve"> capire se il monopattino è già stato noleggiato o meno. Anche in questo caso l’uso degli stream è stato fondamentale per poter identificare i monopattini disponibili e per poi restituirli (es. </w:t>
       </w:r>
+      <w:proofErr w:type="spellStart"/>
       <w:r>
         <w:rPr>
           <w:rFonts w:cstheme="minorHAnsi"/>
@@ -5342,7 +5601,18 @@
           <w:sz w:val="28"/>
           <w:szCs w:val="28"/>
         </w:rPr>
-        <w:t>restituisciMonopattino()</w:t>
+        <w:t>restituisciMonopattino</w:t>
+      </w:r>
+      <w:proofErr w:type="spellEnd"/>
+      <w:r>
+        <w:rPr>
+          <w:rFonts w:cstheme="minorHAnsi"/>
+          <w:i/>
+          <w:iCs/>
+          <w:sz w:val="28"/>
+          <w:szCs w:val="28"/>
+        </w:rPr>
+        <w:t>()</w:t>
       </w:r>
       <w:r>
         <w:rPr>
@@ -5752,6 +6022,7 @@
         </w:rPr>
         <w:t>Il sensore non è altro che un’interfaccia parametrizzata con un unico metodo al suo interno anch’esso parametrizzato, chiamato ‘</w:t>
       </w:r>
+      <w:proofErr w:type="spellStart"/>
       <w:r>
         <w:rPr>
           <w:rFonts w:cstheme="minorHAnsi"/>
@@ -5760,8 +6031,9 @@
           <w:sz w:val="28"/>
           <w:szCs w:val="28"/>
         </w:rPr>
-        <w:t>effettuaRilevazione()</w:t>
-      </w:r>
+        <w:t>effettuaRilevazione</w:t>
+      </w:r>
+      <w:proofErr w:type="spellEnd"/>
       <w:r>
         <w:rPr>
           <w:rFonts w:cstheme="minorHAnsi"/>
@@ -5770,6 +6042,16 @@
           <w:sz w:val="28"/>
           <w:szCs w:val="28"/>
         </w:rPr>
+        <w:t>()</w:t>
+      </w:r>
+      <w:r>
+        <w:rPr>
+          <w:rFonts w:cstheme="minorHAnsi"/>
+          <w:i/>
+          <w:iCs/>
+          <w:sz w:val="28"/>
+          <w:szCs w:val="28"/>
+        </w:rPr>
         <w:t>’</w:t>
       </w:r>
       <w:r>
@@ -5795,7 +6077,25 @@
           <w:sz w:val="28"/>
           <w:szCs w:val="28"/>
         </w:rPr>
-        <w:t>n tipo Alimentazione (enum).</w:t>
+        <w:t>n tipo Alimentazione (</w:t>
+      </w:r>
+      <w:proofErr w:type="spellStart"/>
+      <w:r>
+        <w:rPr>
+          <w:rFonts w:cstheme="minorHAnsi"/>
+          <w:sz w:val="28"/>
+          <w:szCs w:val="28"/>
+        </w:rPr>
+        <w:t>enum</w:t>
+      </w:r>
+      <w:proofErr w:type="spellEnd"/>
+      <w:r>
+        <w:rPr>
+          <w:rFonts w:cstheme="minorHAnsi"/>
+          <w:sz w:val="28"/>
+          <w:szCs w:val="28"/>
+        </w:rPr>
+        <w:t>).</w:t>
       </w:r>
     </w:p>
     <w:p>
@@ -5960,8 +6260,22 @@
           <w:szCs w:val="28"/>
           <w:u w:val="single"/>
         </w:rPr>
-        <w:t>Monopattino e MonopattinoImpl</w:t>
-      </w:r>
+        <w:t xml:space="preserve">Monopattino e </w:t>
+      </w:r>
+      <w:proofErr w:type="spellStart"/>
+      <w:r>
+        <w:rPr>
+          <w:rFonts w:cstheme="minorHAnsi"/>
+          <w:b/>
+          <w:bCs/>
+          <w:color w:val="FF0000"/>
+          <w:sz w:val="28"/>
+          <w:szCs w:val="28"/>
+          <w:u w:val="single"/>
+        </w:rPr>
+        <w:t>MonopattinoImpl</w:t>
+      </w:r>
+      <w:proofErr w:type="spellEnd"/>
     </w:p>
     <w:p>
       <w:pPr>
@@ -5980,7 +6294,25 @@
           <w:sz w:val="28"/>
           <w:szCs w:val="28"/>
         </w:rPr>
-        <w:t>La classe MonopattinoImpl è l’astrazione di un monopattino elettrico. Essa implementa l’interfaccia Monopattino</w:t>
+        <w:t xml:space="preserve">La classe </w:t>
+      </w:r>
+      <w:proofErr w:type="spellStart"/>
+      <w:r>
+        <w:rPr>
+          <w:rFonts w:cstheme="minorHAnsi"/>
+          <w:sz w:val="28"/>
+          <w:szCs w:val="28"/>
+        </w:rPr>
+        <w:t>MonopattinoImpl</w:t>
+      </w:r>
+      <w:proofErr w:type="spellEnd"/>
+      <w:r>
+        <w:rPr>
+          <w:rFonts w:cstheme="minorHAnsi"/>
+          <w:sz w:val="28"/>
+          <w:szCs w:val="28"/>
+        </w:rPr>
+        <w:t xml:space="preserve"> è l’astrazione di un monopattino elettrico. Essa implementa l’interfaccia Monopattino</w:t>
       </w:r>
       <w:r>
         <w:rPr>
@@ -6219,13 +6551,25 @@
         </w:rPr>
       </w:pPr>
       <w:bookmarkStart w:id="7" w:name="_Toc95062562"/>
-      <w:r>
+    </w:p>
+    <w:p>
+      <w:pPr>
+        <w:pStyle w:val="Titolo1"/>
+        <w:jc w:val="center"/>
         <w:rPr>
           <w:b/>
           <w:bCs/>
           <w:sz w:val="48"/>
           <w:szCs w:val="48"/>
         </w:rPr>
+      </w:pPr>
+      <w:r>
+        <w:rPr>
+          <w:b/>
+          <w:bCs/>
+          <w:sz w:val="48"/>
+          <w:szCs w:val="48"/>
+        </w:rPr>
         <w:t>3 Sviluppo</w:t>
       </w:r>
       <w:bookmarkEnd w:id="7"/>
@@ -6242,6 +6586,7 @@
     </w:p>
     <w:p>
       <w:r>
+        <w:lastRenderedPageBreak/>
         <w:t>.</w:t>
       </w:r>
     </w:p>
@@ -6260,7 +6605,6 @@
           <w:sz w:val="36"/>
           <w:szCs w:val="36"/>
         </w:rPr>
-        <w:lastRenderedPageBreak/>
         <w:t>3.1 Testing automatizzato</w:t>
       </w:r>
       <w:bookmarkEnd w:id="8"/>
@@ -6349,6 +6693,27 @@
           <w:szCs w:val="28"/>
         </w:rPr>
         <w:t>Il lavoro è iniziato con una riunione che è stata svolta da tutti i componenti del team, in cui si sono prese le decisioni principali, la parte di analisi del problema e successivamente la suddivisione dell’implementazione software</w:t>
+      </w:r>
+      <w:r>
+        <w:rPr>
+          <w:sz w:val="28"/>
+          <w:szCs w:val="28"/>
+        </w:rPr>
+        <w:t>. Sfruttando GitHub siamo riusciti a realizzare ognuno la propria parte senza incorrere in rilevanti problemi. Durante il corso dello sviluppo ci siamo confrontati spesso per cercare di risolvere determinati problemi di conflitto che si verificavano durante l’utilizzo di classi implementate da un altro componente del team. Nonostante ciò</w:t>
+      </w:r>
+      <w:r>
+        <w:rPr>
+          <w:sz w:val="28"/>
+          <w:szCs w:val="28"/>
+        </w:rPr>
+        <w:t>,</w:t>
+      </w:r>
+      <w:r>
+        <w:rPr>
+          <w:sz w:val="28"/>
+          <w:szCs w:val="28"/>
+        </w:rPr>
+        <w:t xml:space="preserve"> abbiamo lavorato il più possibile in maniera indipendente, realizzando modelli (model) che potranno essere utilizzati anche da progetti futuri, in contesti anche totalmente diversi dal nostro scenario.</w:t>
       </w:r>
     </w:p>
     <w:p>
@@ -6446,6 +6811,7 @@
         </w:rPr>
         <w:t xml:space="preserve">Stream: utilizzati per generare collezioni specifiche. Utilizzati nella classe </w:t>
       </w:r>
+      <w:proofErr w:type="spellStart"/>
       <w:r>
         <w:rPr>
           <w:rFonts w:ascii="Courier New" w:hAnsi="Courier New" w:cs="Courier New"/>
@@ -6454,6 +6820,7 @@
         </w:rPr>
         <w:t>GUIParcheggio</w:t>
       </w:r>
+      <w:proofErr w:type="spellEnd"/>
       <w:r>
         <w:rPr>
           <w:rFonts w:cstheme="minorHAnsi"/>
@@ -6483,8 +6850,27 @@
           <w:sz w:val="28"/>
           <w:szCs w:val="28"/>
         </w:rPr>
-        <w:t xml:space="preserve">Labda Expressions: utilizzati per definire i filtri di ricerca degli stream. Utilizzate nella classe </w:t>
-      </w:r>
+        <w:t xml:space="preserve">Labda </w:t>
+      </w:r>
+      <w:proofErr w:type="spellStart"/>
+      <w:r>
+        <w:rPr>
+          <w:rFonts w:cstheme="minorHAnsi"/>
+          <w:sz w:val="28"/>
+          <w:szCs w:val="28"/>
+        </w:rPr>
+        <w:t>Expressions</w:t>
+      </w:r>
+      <w:proofErr w:type="spellEnd"/>
+      <w:r>
+        <w:rPr>
+          <w:rFonts w:cstheme="minorHAnsi"/>
+          <w:sz w:val="28"/>
+          <w:szCs w:val="28"/>
+        </w:rPr>
+        <w:t xml:space="preserve">: utilizzati per definire i filtri di ricerca degli stream. Utilizzate nella classe </w:t>
+      </w:r>
+      <w:proofErr w:type="spellStart"/>
       <w:r>
         <w:rPr>
           <w:rFonts w:ascii="Courier New" w:hAnsi="Courier New" w:cs="Courier New"/>
@@ -6493,6 +6879,7 @@
         </w:rPr>
         <w:t>GUIParcheggio</w:t>
       </w:r>
+      <w:proofErr w:type="spellEnd"/>
       <w:r>
         <w:rPr>
           <w:rFonts w:cstheme="minorHAnsi"/>
@@ -6524,6 +6911,7 @@
         </w:rPr>
         <w:t xml:space="preserve">Optional: utilizzati in quei campi o risultati che non sempre garantivano la presenza di un valore. Troviamo l’uso di Optional nella classa </w:t>
       </w:r>
+      <w:proofErr w:type="spellStart"/>
       <w:r>
         <w:rPr>
           <w:rFonts w:ascii="Courier New" w:hAnsi="Courier New" w:cs="Courier New"/>
@@ -6532,6 +6920,7 @@
         </w:rPr>
         <w:t>AbstractPosto</w:t>
       </w:r>
+      <w:proofErr w:type="spellEnd"/>
       <w:r>
         <w:rPr>
           <w:rFonts w:cstheme="minorHAnsi"/>
@@ -6571,6 +6960,7 @@
         </w:rPr>
         <w:t xml:space="preserve"> Questo algoritmo viene implementato come metodo nella classe </w:t>
       </w:r>
+      <w:proofErr w:type="spellStart"/>
       <w:r>
         <w:rPr>
           <w:rFonts w:ascii="Courier New" w:hAnsi="Courier New" w:cs="Courier New"/>
@@ -6579,6 +6969,7 @@
         </w:rPr>
         <w:t>ColonninaSupercharger</w:t>
       </w:r>
+      <w:proofErr w:type="spellEnd"/>
       <w:r>
         <w:rPr>
           <w:rFonts w:cstheme="minorHAnsi"/>
@@ -6614,6 +7005,7 @@
           <w:szCs w:val="28"/>
           <w:u w:val="single"/>
         </w:rPr>
+        <w:lastRenderedPageBreak/>
         <w:t>Leonardo Bigelli</w:t>
       </w:r>
     </w:p>
@@ -6728,6 +7120,7 @@
         </w:rPr>
         <w:t xml:space="preserve">mbda </w:t>
       </w:r>
+      <w:proofErr w:type="spellStart"/>
       <w:r>
         <w:rPr>
           <w:rFonts w:cstheme="minorHAnsi"/>
@@ -6744,6 +7137,7 @@
         </w:rPr>
         <w:t>xpressions</w:t>
       </w:r>
+      <w:proofErr w:type="spellEnd"/>
       <w:r>
         <w:rPr>
           <w:rFonts w:cstheme="minorHAnsi"/>
@@ -6832,7 +7226,6 @@
           <w:sz w:val="28"/>
           <w:szCs w:val="28"/>
         </w:rPr>
-        <w:lastRenderedPageBreak/>
         <w:t xml:space="preserve">Optional </w:t>
       </w:r>
       <w:r>

</xml_diff>

<commit_message>
aggiunti spezzoni alla relazione
</commit_message>
<xml_diff>
--- a/RelazionePMO.docx
+++ b/RelazionePMO.docx
@@ -1059,7 +1059,7 @@
                 <w:sz w:val="28"/>
                 <w:szCs w:val="28"/>
               </w:rPr>
-              <w:t>16</w:t>
+              <w:t>17</w:t>
             </w:r>
             <w:r>
               <w:rPr>
@@ -1419,7 +1419,7 @@
           <w:sz w:val="28"/>
           <w:szCs w:val="28"/>
         </w:rPr>
-        <w:t>Il progetto consiste nell'implementazione di un gestionale di parcheggi.</w:t>
+        <w:t>Con la presenza in aumento di parcheggi privati nelle città unità al fatto che la mobilità green sta prendendo sempre più piede, come team ci siamo confrontati e ci siamo messi in mente di creare un software che permetta la gestione per un privato dei propri parcheggi diurni con la possibilità di gestire posti elettrici e il noleggio di monopattini. In dettaglio:</w:t>
       </w:r>
     </w:p>
     <w:p>
@@ -1427,9 +1427,10 @@
         <w:pStyle w:val="Paragrafoelenco"/>
         <w:numPr>
           <w:ilvl w:val="0"/>
-          <w:numId w:val="16"/>
+          <w:numId w:val="33"/>
         </w:numPr>
         <w:spacing w:after="120"/>
+        <w:ind w:hanging="360"/>
         <w:rPr>
           <w:sz w:val="28"/>
           <w:szCs w:val="28"/>
@@ -1448,9 +1449,10 @@
         <w:pStyle w:val="Paragrafoelenco"/>
         <w:numPr>
           <w:ilvl w:val="0"/>
-          <w:numId w:val="16"/>
+          <w:numId w:val="33"/>
         </w:numPr>
         <w:spacing w:after="120"/>
+        <w:ind w:hanging="360"/>
         <w:rPr>
           <w:sz w:val="28"/>
           <w:szCs w:val="28"/>
@@ -1511,9 +1513,10 @@
         <w:pStyle w:val="Paragrafoelenco"/>
         <w:numPr>
           <w:ilvl w:val="0"/>
-          <w:numId w:val="16"/>
+          <w:numId w:val="33"/>
         </w:numPr>
         <w:spacing w:after="120"/>
+        <w:ind w:hanging="360"/>
         <w:rPr>
           <w:sz w:val="28"/>
           <w:szCs w:val="28"/>
@@ -1546,9 +1549,10 @@
         <w:pStyle w:val="Paragrafoelenco"/>
         <w:numPr>
           <w:ilvl w:val="0"/>
-          <w:numId w:val="16"/>
+          <w:numId w:val="33"/>
         </w:numPr>
         <w:spacing w:after="120"/>
+        <w:ind w:hanging="360"/>
         <w:rPr>
           <w:sz w:val="28"/>
           <w:szCs w:val="28"/>
@@ -1581,9 +1585,10 @@
         <w:pStyle w:val="Paragrafoelenco"/>
         <w:numPr>
           <w:ilvl w:val="0"/>
-          <w:numId w:val="16"/>
+          <w:numId w:val="33"/>
         </w:numPr>
         <w:spacing w:after="120"/>
+        <w:ind w:hanging="360"/>
         <w:rPr>
           <w:sz w:val="28"/>
           <w:szCs w:val="28"/>
@@ -1616,9 +1621,10 @@
         <w:pStyle w:val="Paragrafoelenco"/>
         <w:numPr>
           <w:ilvl w:val="0"/>
-          <w:numId w:val="16"/>
+          <w:numId w:val="33"/>
         </w:numPr>
         <w:spacing w:after="120"/>
+        <w:ind w:hanging="360"/>
         <w:rPr>
           <w:sz w:val="28"/>
           <w:szCs w:val="28"/>
@@ -1651,9 +1657,10 @@
         <w:pStyle w:val="Paragrafoelenco"/>
         <w:numPr>
           <w:ilvl w:val="0"/>
-          <w:numId w:val="16"/>
+          <w:numId w:val="33"/>
         </w:numPr>
         <w:spacing w:after="120"/>
+        <w:ind w:hanging="360"/>
         <w:rPr>
           <w:sz w:val="28"/>
           <w:szCs w:val="28"/>
@@ -1673,42 +1680,6 @@
         </w:rPr>
         <w:t xml:space="preserve"> previsto l'utilizzo di un'interfaccia grafica (GUI).</w:t>
       </w:r>
-    </w:p>
-    <w:p>
-      <w:pPr>
-        <w:spacing w:after="120"/>
-        <w:rPr>
-          <w:sz w:val="28"/>
-          <w:szCs w:val="28"/>
-        </w:rPr>
-      </w:pPr>
-    </w:p>
-    <w:p>
-      <w:pPr>
-        <w:spacing w:after="120"/>
-        <w:rPr>
-          <w:sz w:val="28"/>
-          <w:szCs w:val="28"/>
-        </w:rPr>
-      </w:pPr>
-    </w:p>
-    <w:p>
-      <w:pPr>
-        <w:spacing w:after="120"/>
-        <w:rPr>
-          <w:sz w:val="28"/>
-          <w:szCs w:val="28"/>
-        </w:rPr>
-      </w:pPr>
-    </w:p>
-    <w:p>
-      <w:pPr>
-        <w:spacing w:after="120"/>
-        <w:rPr>
-          <w:sz w:val="28"/>
-          <w:szCs w:val="28"/>
-        </w:rPr>
-      </w:pPr>
     </w:p>
     <w:p>
       <w:pPr>
@@ -2432,7 +2403,6 @@
         <w:t xml:space="preserve"> e </w:t>
       </w:r>
       <w:proofErr w:type="spellStart"/>
-      <w:proofErr w:type="gramStart"/>
       <w:r>
         <w:rPr>
           <w:rFonts w:cstheme="minorHAnsi"/>
@@ -2442,7 +2412,6 @@
         <w:t>PostoMoto</w:t>
       </w:r>
       <w:proofErr w:type="spellEnd"/>
-      <w:proofErr w:type="gramEnd"/>
       <w:r>
         <w:rPr>
           <w:rFonts w:cstheme="minorHAnsi"/>
@@ -2589,6 +2558,14 @@
           <w:szCs w:val="28"/>
         </w:rPr>
       </w:pPr>
+      <w:r>
+        <w:rPr>
+          <w:rFonts w:cstheme="minorHAnsi"/>
+          <w:sz w:val="28"/>
+          <w:szCs w:val="28"/>
+        </w:rPr>
+        <w:t>Per ultimo i parcheggi verranno contenuti nella classe GestioneParcheggi insieme agli abbonamenti. La classe si interfaccia ad ogni Parcheggio e fornirà gli abbonamenti ai parcheggi. Il controller si occupa di prelevare i dati e di fornirli a GestioneParcheggi e a lanciare la parte di interfaccia verso l’utente.</w:t>
+      </w:r>
     </w:p>
     <w:p>
       <w:pPr>
@@ -2662,17 +2639,7 @@
     </w:p>
     <w:p>
       <w:pPr>
-        <w:jc w:val="both"/>
-        <w:rPr>
-          <w:rFonts w:cstheme="minorHAnsi"/>
-          <w:sz w:val="28"/>
-          <w:szCs w:val="28"/>
-        </w:rPr>
-      </w:pPr>
-    </w:p>
-    <w:p>
-      <w:pPr>
-        <w:jc w:val="both"/>
+        <w:jc w:val="center"/>
         <w:rPr>
           <w:rFonts w:cstheme="minorHAnsi"/>
           <w:sz w:val="28"/>
@@ -2694,31 +2661,19 @@
     </w:p>
     <w:p>
       <w:pPr>
+        <w:pStyle w:val="Titolo2"/>
         <w:jc w:val="center"/>
         <w:rPr>
-          <w:rFonts w:cstheme="minorHAnsi"/>
-          <w:b/>
-          <w:bCs/>
           <w:sz w:val="36"/>
           <w:szCs w:val="36"/>
         </w:rPr>
       </w:pPr>
-    </w:p>
-    <w:p>
-      <w:pPr>
-        <w:pStyle w:val="Titolo2"/>
-        <w:jc w:val="center"/>
+      <w:bookmarkStart w:id="5" w:name="_Toc95062560"/>
+      <w:r>
         <w:rPr>
           <w:sz w:val="36"/>
           <w:szCs w:val="36"/>
         </w:rPr>
-      </w:pPr>
-      <w:bookmarkStart w:id="5" w:name="_Toc95062560"/>
-      <w:r>
-        <w:rPr>
-          <w:sz w:val="36"/>
-          <w:szCs w:val="36"/>
-        </w:rPr>
         <w:lastRenderedPageBreak/>
         <w:t>2.1 Architettura</w:t>
       </w:r>
@@ -2762,23 +2717,7 @@
           <w:sz w:val="28"/>
           <w:szCs w:val="28"/>
         </w:rPr>
-        <w:t xml:space="preserve">Il model è una descrizione dei tipi usati per risolvere il problema e per fornire le funzionalità, mentre il </w:t>
-      </w:r>
-      <w:proofErr w:type="spellStart"/>
-      <w:r>
-        <w:rPr>
-          <w:sz w:val="28"/>
-          <w:szCs w:val="28"/>
-        </w:rPr>
-        <w:t>view</w:t>
-      </w:r>
-      <w:proofErr w:type="spellEnd"/>
-      <w:r>
-        <w:rPr>
-          <w:sz w:val="28"/>
-          <w:szCs w:val="28"/>
-        </w:rPr>
-        <w:t xml:space="preserve"> è l’interfaccia grafica che si presenta all’utente.</w:t>
+        <w:t>Il model è una descrizione dei tipi usati per risolvere il problema e per fornire le funzionalità, mentre il view è l’interfaccia grafica che si presenta all’utente.</w:t>
       </w:r>
     </w:p>
     <w:p>
@@ -3189,25 +3128,7 @@
           <w:sz w:val="28"/>
           <w:szCs w:val="28"/>
         </w:rPr>
-        <w:t xml:space="preserve">Si è deciso che i parcheggi alla fine vengono inseriti tramite file. Per questo si è reso necessario l’uso di </w:t>
-      </w:r>
-      <w:proofErr w:type="gramStart"/>
-      <w:r>
-        <w:rPr>
-          <w:rFonts w:cstheme="minorHAnsi"/>
-          <w:sz w:val="28"/>
-          <w:szCs w:val="28"/>
-        </w:rPr>
-        <w:t>un interfaccia</w:t>
-      </w:r>
-      <w:proofErr w:type="gramEnd"/>
-      <w:r>
-        <w:rPr>
-          <w:rFonts w:cstheme="minorHAnsi"/>
-          <w:sz w:val="28"/>
-          <w:szCs w:val="28"/>
-        </w:rPr>
-        <w:t xml:space="preserve"> che si occupa di ciò: ReaderWriter.java;</w:t>
+        <w:t>Si è deciso che i parcheggi alla fine vengono inseriti tramite file. Per questo si è reso necessario l’uso di un interfaccia che si occupa di ciò: ReaderWriter.java;</w:t>
       </w:r>
       <w:r>
         <w:rPr>
@@ -3286,25 +3207,7 @@
           <w:sz w:val="28"/>
           <w:szCs w:val="28"/>
         </w:rPr>
-        <w:t xml:space="preserve">Chi si occupa di gestire entrambe le cose è la classe Controller.java che si tiene una istanza del lettore e del gestore e passa all’interfaccia grafica (spiegato successivamente) gli oggetti necessari al funzionamento. </w:t>
-      </w:r>
-      <w:proofErr w:type="gramStart"/>
-      <w:r>
-        <w:rPr>
-          <w:rFonts w:cstheme="minorHAnsi"/>
-          <w:sz w:val="28"/>
-          <w:szCs w:val="28"/>
-        </w:rPr>
-        <w:t>Infatti</w:t>
-      </w:r>
-      <w:proofErr w:type="gramEnd"/>
-      <w:r>
-        <w:rPr>
-          <w:rFonts w:cstheme="minorHAnsi"/>
-          <w:sz w:val="28"/>
-          <w:szCs w:val="28"/>
-        </w:rPr>
-        <w:t xml:space="preserve"> il controller si occupa pure di far partire l’interfaccia grafica.</w:t>
+        <w:t>Chi si occupa di gestire entrambe le cose è la classe Controller.java che si tiene una istanza del lettore e del gestore e passa all’interfaccia grafica (spiegato successivamente) gli oggetti necessari al funzionamento. Infatti il controller si occupa pure di far partire l’interfaccia grafica.</w:t>
       </w:r>
     </w:p>
     <w:p>
@@ -3316,23 +3219,13 @@
           <w:szCs w:val="28"/>
         </w:rPr>
       </w:pPr>
-      <w:proofErr w:type="gramStart"/>
-      <w:r>
-        <w:rPr>
-          <w:rFonts w:cstheme="minorHAnsi"/>
-          <w:sz w:val="28"/>
-          <w:szCs w:val="28"/>
-        </w:rPr>
-        <w:t>GestioneParcheggi</w:t>
-      </w:r>
-      <w:proofErr w:type="gramEnd"/>
-      <w:r>
-        <w:rPr>
-          <w:rFonts w:cstheme="minorHAnsi"/>
-          <w:sz w:val="28"/>
-          <w:szCs w:val="28"/>
-        </w:rPr>
-        <w:t xml:space="preserve"> è l’unica classe nella Model a non implementare un’interfaccia</w:t>
+      <w:r>
+        <w:rPr>
+          <w:rFonts w:cstheme="minorHAnsi"/>
+          <w:sz w:val="28"/>
+          <w:szCs w:val="28"/>
+        </w:rPr>
+        <w:t>GestioneParcheggi è l’unica classe nella Model a non implementare un’interfaccia</w:t>
       </w:r>
       <w:r>
         <w:rPr>
@@ -3366,25 +3259,7 @@
           <w:sz w:val="28"/>
           <w:szCs w:val="28"/>
         </w:rPr>
-        <w:t xml:space="preserve">Il controller, come spiegato nella sezione precedente, si occupa di tenersi il lettore e scrittore e di tenersi la classe GestioneParcheggi; esso fa la lettura dei dati, crea </w:t>
-      </w:r>
-      <w:proofErr w:type="gramStart"/>
-      <w:r>
-        <w:rPr>
-          <w:rFonts w:cstheme="minorHAnsi"/>
-          <w:sz w:val="28"/>
-          <w:szCs w:val="28"/>
-        </w:rPr>
-        <w:t>un istanza</w:t>
-      </w:r>
-      <w:proofErr w:type="gramEnd"/>
-      <w:r>
-        <w:rPr>
-          <w:rFonts w:cstheme="minorHAnsi"/>
-          <w:sz w:val="28"/>
-          <w:szCs w:val="28"/>
-        </w:rPr>
-        <w:t xml:space="preserve"> dei parcheggi che son presenti e con essi apre l’interfaccia grafica che ottiene i dati che gli servono. </w:t>
+        <w:t xml:space="preserve">Il controller, come spiegato nella sezione precedente, si occupa di tenersi il lettore e scrittore e di tenersi la classe GestioneParcheggi; esso fa la lettura dei dati, crea un istanza dei parcheggi che son presenti e con essi apre l’interfaccia grafica che ottiene i dati che gli servono. </w:t>
       </w:r>
     </w:p>
     <w:p>
@@ -3454,6 +3329,51 @@
         </w:rPr>
         <w:t>lavorerà</w:t>
       </w:r>
+    </w:p>
+    <w:p>
+      <w:pPr>
+        <w:rPr>
+          <w:rFonts w:cstheme="minorHAnsi"/>
+          <w:sz w:val="28"/>
+          <w:szCs w:val="28"/>
+        </w:rPr>
+      </w:pPr>
+    </w:p>
+    <w:p>
+      <w:pPr>
+        <w:rPr>
+          <w:rFonts w:cstheme="minorHAnsi"/>
+          <w:sz w:val="28"/>
+          <w:szCs w:val="28"/>
+        </w:rPr>
+      </w:pPr>
+    </w:p>
+    <w:p>
+      <w:pPr>
+        <w:rPr>
+          <w:rFonts w:cstheme="minorHAnsi"/>
+          <w:sz w:val="28"/>
+          <w:szCs w:val="28"/>
+        </w:rPr>
+      </w:pPr>
+    </w:p>
+    <w:p>
+      <w:pPr>
+        <w:rPr>
+          <w:rFonts w:cstheme="minorHAnsi"/>
+          <w:sz w:val="28"/>
+          <w:szCs w:val="28"/>
+        </w:rPr>
+      </w:pPr>
+    </w:p>
+    <w:p>
+      <w:pPr>
+        <w:rPr>
+          <w:rFonts w:cstheme="minorHAnsi"/>
+          <w:sz w:val="28"/>
+          <w:szCs w:val="28"/>
+        </w:rPr>
+      </w:pPr>
     </w:p>
     <w:p>
       <w:pPr>
@@ -3479,6 +3399,7 @@
           <w:sz w:val="32"/>
           <w:szCs w:val="32"/>
         </w:rPr>
+        <w:lastRenderedPageBreak/>
         <w:t>Tommaso</w:t>
       </w:r>
       <w:r>
@@ -3497,7 +3418,6 @@
           <w:rFonts w:cstheme="minorHAnsi"/>
           <w:sz w:val="28"/>
           <w:szCs w:val="28"/>
-          <w:u w:val="single"/>
         </w:rPr>
       </w:pPr>
       <w:r>
@@ -3507,7 +3427,6 @@
           <w:iCs/>
           <w:sz w:val="28"/>
           <w:szCs w:val="28"/>
-          <w:u w:val="single"/>
         </w:rPr>
         <w:t>Classi</w:t>
       </w:r>
@@ -3516,7 +3435,6 @@
           <w:rFonts w:cstheme="minorHAnsi"/>
           <w:sz w:val="28"/>
           <w:szCs w:val="28"/>
-          <w:u w:val="single"/>
         </w:rPr>
         <w:t xml:space="preserve"> e </w:t>
       </w:r>
@@ -3527,7 +3445,6 @@
           <w:iCs/>
           <w:sz w:val="28"/>
           <w:szCs w:val="28"/>
-          <w:u w:val="single"/>
         </w:rPr>
         <w:t>Interfacce</w:t>
       </w:r>
@@ -3536,7 +3453,6 @@
           <w:rFonts w:cstheme="minorHAnsi"/>
           <w:sz w:val="28"/>
           <w:szCs w:val="28"/>
-          <w:u w:val="single"/>
         </w:rPr>
         <w:t xml:space="preserve"> realizzate:</w:t>
       </w:r>
@@ -3661,7 +3577,6 @@
           <w:sz w:val="28"/>
           <w:szCs w:val="28"/>
         </w:rPr>
-        <w:lastRenderedPageBreak/>
         <w:t>PostoMoto.java</w:t>
       </w:r>
     </w:p>
@@ -3937,25 +3852,7 @@
           <w:sz w:val="28"/>
           <w:szCs w:val="28"/>
         </w:rPr>
-        <w:t xml:space="preserve">La soluzione valutata più positivamente per risolvere tale problema è stata quella di generalizzare il concetto di posto e renderlo indipendente da ciò che dovrà ospitare, in quanto anche nell’enunciato del problema non si dichiarano vincoli dovuti alla tipologia del veicolo che richiede la sosta. Utilizzando questo approccio è possibile sfruttare appieno il vantaggio della programmazione in </w:t>
-      </w:r>
-      <w:proofErr w:type="gramStart"/>
-      <w:r>
-        <w:rPr>
-          <w:rFonts w:cstheme="minorHAnsi"/>
-          <w:sz w:val="28"/>
-          <w:szCs w:val="28"/>
-        </w:rPr>
-        <w:t>team</w:t>
-      </w:r>
-      <w:proofErr w:type="gramEnd"/>
-      <w:r>
-        <w:rPr>
-          <w:rFonts w:cstheme="minorHAnsi"/>
-          <w:sz w:val="28"/>
-          <w:szCs w:val="28"/>
-        </w:rPr>
-        <w:t xml:space="preserve"> in quanto si applica una netta separazione tra le diverse sezioni in cui è stato diviso il lavoro. Si vuole risolvere questo problema andando a costruire delle entità da utilizzare in classi più generali e che implementano le logiche di gestione dei parcheggi. Come altro vantaggio abbiamo che una soluzione di questo tipo mi consente di utilizzare il noto design pattern detto </w:t>
+        <w:t xml:space="preserve">La soluzione valutata più positivamente per risolvere tale problema è stata quella di generalizzare il concetto di posto e renderlo indipendente da ciò che dovrà ospitare, in quanto anche nell’enunciato del problema non si dichiarano vincoli dovuti alla tipologia del veicolo che richiede la sosta. Utilizzando questo approccio è possibile sfruttare appieno il vantaggio della programmazione in team in quanto si applica una netta separazione tra le diverse sezioni in cui è stato diviso il lavoro. Si vuole risolvere questo problema andando a costruire delle entità da utilizzare in classi più generali e che implementano le logiche di gestione dei parcheggi. Come altro vantaggio abbiamo che una soluzione di questo tipo mi consente di utilizzare il noto design pattern detto </w:t>
       </w:r>
       <w:r>
         <w:rPr>
@@ -4012,6 +3909,7 @@
           <w:sz w:val="28"/>
           <w:szCs w:val="28"/>
         </w:rPr>
+        <w:lastRenderedPageBreak/>
         <w:t>Passiamo ora a vedere come possiamo implementare questa soluzione e come possiamo legare tutte le entità che concorrono alla risoluzione del problema. A questo proposito useremo uno schema UML:</w:t>
       </w:r>
     </w:p>
@@ -4032,7 +3930,6 @@
           <w:sz w:val="28"/>
           <w:szCs w:val="28"/>
         </w:rPr>
-        <w:lastRenderedPageBreak/>
         <w:drawing>
           <wp:inline distT="0" distB="0" distL="0" distR="0" wp14:anchorId="41B5171C" wp14:editId="5B446536">
             <wp:extent cx="5672723" cy="2725964"/>
@@ -4179,7 +4076,6 @@
         <w:t xml:space="preserve"> </w:t>
       </w:r>
       <w:proofErr w:type="spellStart"/>
-      <w:proofErr w:type="gramStart"/>
       <w:r>
         <w:rPr>
           <w:rFonts w:ascii="Courier New" w:hAnsi="Courier New" w:cs="Courier New"/>
@@ -4195,24 +4091,33 @@
           <w:sz w:val="28"/>
           <w:szCs w:val="28"/>
         </w:rPr>
-        <w:t>(</w:t>
-      </w:r>
-      <w:proofErr w:type="gramEnd"/>
+        <w:t>()</w:t>
+      </w:r>
+      <w:r>
+        <w:rPr>
+          <w:rFonts w:cstheme="minorHAnsi"/>
+          <w:sz w:val="28"/>
+          <w:szCs w:val="28"/>
+        </w:rPr>
+        <w:t xml:space="preserve"> che viene dichiarato </w:t>
+      </w:r>
+      <w:proofErr w:type="spellStart"/>
       <w:r>
         <w:rPr>
           <w:rFonts w:ascii="Courier New" w:hAnsi="Courier New" w:cs="Courier New"/>
           <w:sz w:val="28"/>
           <w:szCs w:val="28"/>
         </w:rPr>
-        <w:t>)</w:t>
-      </w:r>
-      <w:r>
-        <w:rPr>
-          <w:rFonts w:cstheme="minorHAnsi"/>
-          <w:sz w:val="28"/>
-          <w:szCs w:val="28"/>
-        </w:rPr>
-        <w:t xml:space="preserve"> che viene dichiarato </w:t>
+        <w:t>final</w:t>
+      </w:r>
+      <w:proofErr w:type="spellEnd"/>
+      <w:r>
+        <w:rPr>
+          <w:rFonts w:cstheme="minorHAnsi"/>
+          <w:sz w:val="28"/>
+          <w:szCs w:val="28"/>
+        </w:rPr>
+        <w:t xml:space="preserve"> per ribadire l’immutabilità della struttura essenziale dell’algoritmo. Le sottoclassi che estendono la classe astratta sono </w:t>
       </w:r>
       <w:proofErr w:type="spellStart"/>
       <w:r>
@@ -4221,7 +4126,7 @@
           <w:sz w:val="28"/>
           <w:szCs w:val="28"/>
         </w:rPr>
-        <w:t>final</w:t>
+        <w:t>PostoAuto</w:t>
       </w:r>
       <w:proofErr w:type="spellEnd"/>
       <w:r>
@@ -4230,7 +4135,7 @@
           <w:sz w:val="28"/>
           <w:szCs w:val="28"/>
         </w:rPr>
-        <w:t xml:space="preserve"> per ribadire l’immutabilità della struttura essenziale dell’algoritmo. Le sottoclassi che estendono la classe astratta sono </w:t>
+        <w:t xml:space="preserve">, </w:t>
       </w:r>
       <w:proofErr w:type="spellStart"/>
       <w:r>
@@ -4239,7 +4144,7 @@
           <w:sz w:val="28"/>
           <w:szCs w:val="28"/>
         </w:rPr>
-        <w:t>PostoAuto</w:t>
+        <w:t>PostoElettrico</w:t>
       </w:r>
       <w:proofErr w:type="spellEnd"/>
       <w:r>
@@ -4248,7 +4153,7 @@
           <w:sz w:val="28"/>
           <w:szCs w:val="28"/>
         </w:rPr>
-        <w:t xml:space="preserve">, </w:t>
+        <w:t xml:space="preserve"> e </w:t>
       </w:r>
       <w:proofErr w:type="spellStart"/>
       <w:r>
@@ -4257,7 +4162,7 @@
           <w:sz w:val="28"/>
           <w:szCs w:val="28"/>
         </w:rPr>
-        <w:t>PostoElettrico</w:t>
+        <w:t>PostoMoto</w:t>
       </w:r>
       <w:proofErr w:type="spellEnd"/>
       <w:r>
@@ -4266,38 +4171,52 @@
           <w:sz w:val="28"/>
           <w:szCs w:val="28"/>
         </w:rPr>
-        <w:t xml:space="preserve"> e </w:t>
-      </w:r>
+        <w:t>, che rispettivamente specializzano il concetto di posto in posto per autovetture, posto per auto a motore elettrico ed in posto per motocicli. Di nuovo in accordo con il pattern, queste sottoclassi hanno il compito di implementare le operazioni primitive dell’algoritmo che devono essere ridefinite, oltre ovviamente a definire nuovi metodi specifici.</w:t>
+      </w:r>
+    </w:p>
+    <w:p>
+      <w:pPr>
+        <w:jc w:val="both"/>
+        <w:rPr>
+          <w:rFonts w:cstheme="minorHAnsi"/>
+          <w:sz w:val="28"/>
+          <w:szCs w:val="28"/>
+          <w:u w:val="single"/>
+        </w:rPr>
+      </w:pPr>
+    </w:p>
+    <w:p>
+      <w:pPr>
+        <w:jc w:val="both"/>
+        <w:rPr>
+          <w:rFonts w:cstheme="minorHAnsi"/>
+          <w:sz w:val="28"/>
+          <w:szCs w:val="28"/>
+          <w:u w:val="single"/>
+        </w:rPr>
+      </w:pPr>
+    </w:p>
+    <w:p>
+      <w:pPr>
+        <w:jc w:val="both"/>
+        <w:rPr>
+          <w:rFonts w:cstheme="minorHAnsi"/>
+          <w:sz w:val="28"/>
+          <w:szCs w:val="28"/>
+        </w:rPr>
+      </w:pPr>
       <w:proofErr w:type="spellStart"/>
-      <w:proofErr w:type="gramStart"/>
-      <w:r>
-        <w:rPr>
-          <w:rFonts w:ascii="Courier New" w:hAnsi="Courier New" w:cs="Courier New"/>
-          <w:sz w:val="28"/>
-          <w:szCs w:val="28"/>
-        </w:rPr>
-        <w:t>PostoMoto</w:t>
+      <w:r>
+        <w:rPr>
+          <w:rFonts w:cstheme="minorHAnsi"/>
+          <w:sz w:val="28"/>
+          <w:szCs w:val="28"/>
+          <w:u w:val="single"/>
+        </w:rPr>
+        <w:lastRenderedPageBreak/>
+        <w:t>Supercharger</w:t>
       </w:r>
       <w:proofErr w:type="spellEnd"/>
-      <w:proofErr w:type="gramEnd"/>
-      <w:r>
-        <w:rPr>
-          <w:rFonts w:cstheme="minorHAnsi"/>
-          <w:sz w:val="28"/>
-          <w:szCs w:val="28"/>
-        </w:rPr>
-        <w:t>, che rispettivamente specializzano il concetto di posto in posto per autovetture, posto per auto a motore elettrico ed in posto per motocicli. Di nuovo in accordo con il pattern, queste sottoclassi hanno il compito di implementare le operazioni primitive dell’algoritmo che devono essere ridefinite, oltre ovviamente a definire nuovi metodi specifici.</w:t>
-      </w:r>
-    </w:p>
-    <w:p>
-      <w:pPr>
-        <w:jc w:val="both"/>
-        <w:rPr>
-          <w:rFonts w:cstheme="minorHAnsi"/>
-          <w:sz w:val="28"/>
-          <w:szCs w:val="28"/>
-        </w:rPr>
-      </w:pPr>
       <w:r>
         <w:rPr>
           <w:rFonts w:cstheme="minorHAnsi"/>
@@ -4305,7 +4224,7 @@
           <w:szCs w:val="28"/>
           <w:u w:val="single"/>
         </w:rPr>
-        <w:t>Supercharger per l’elettrico</w:t>
+        <w:t xml:space="preserve"> per l’elettrico</w:t>
       </w:r>
     </w:p>
     <w:p>
@@ -4361,7 +4280,6 @@
           <w:sz w:val="28"/>
           <w:szCs w:val="28"/>
         </w:rPr>
-        <w:lastRenderedPageBreak/>
         <w:t xml:space="preserve">Da come viene posto il problema si sceglie di adottare come </w:t>
       </w:r>
       <w:r>
@@ -4417,7 +4335,6 @@
         <w:t xml:space="preserve"> fornito dal paradigma della programmazione a oggetti. Infatti, viene specificato che le auto elettriche potranno ricaricarsi non in un qualsiasi posto ma solo in quelli riservati all’elettrico. Allora possiamo specializzare la classe </w:t>
       </w:r>
       <w:proofErr w:type="spellStart"/>
-      <w:proofErr w:type="gramStart"/>
       <w:r>
         <w:rPr>
           <w:rFonts w:ascii="Courier New" w:hAnsi="Courier New" w:cs="Courier New"/>
@@ -4427,7 +4344,6 @@
         <w:t>PostoElettrico</w:t>
       </w:r>
       <w:proofErr w:type="spellEnd"/>
-      <w:proofErr w:type="gramEnd"/>
       <w:r>
         <w:rPr>
           <w:rFonts w:cstheme="minorHAnsi"/>
@@ -4667,7 +4583,6 @@
         <w:t xml:space="preserve"> In tale classe vediamo aggiungersi altri metodi che serviranno ad esempio, se consideriamo </w:t>
       </w:r>
       <w:proofErr w:type="spellStart"/>
-      <w:proofErr w:type="gramStart"/>
       <w:r>
         <w:rPr>
           <w:rFonts w:ascii="Courier New" w:hAnsi="Courier New" w:cs="Courier New"/>
@@ -4683,16 +4598,7 @@
           <w:sz w:val="28"/>
           <w:szCs w:val="28"/>
         </w:rPr>
-        <w:t>(</w:t>
-      </w:r>
-      <w:proofErr w:type="gramEnd"/>
-      <w:r>
-        <w:rPr>
-          <w:rFonts w:ascii="Courier New" w:hAnsi="Courier New" w:cs="Courier New"/>
-          <w:sz w:val="28"/>
-          <w:szCs w:val="28"/>
-        </w:rPr>
-        <w:t>)</w:t>
+        <w:t>()</w:t>
       </w:r>
       <w:r>
         <w:rPr>
@@ -4715,36 +4621,6 @@
         </w:rPr>
         <w:t>.</w:t>
       </w:r>
-    </w:p>
-    <w:p>
-      <w:pPr>
-        <w:jc w:val="center"/>
-        <w:rPr>
-          <w:rFonts w:cstheme="minorHAnsi"/>
-          <w:sz w:val="32"/>
-          <w:szCs w:val="32"/>
-        </w:rPr>
-      </w:pPr>
-    </w:p>
-    <w:p>
-      <w:pPr>
-        <w:jc w:val="center"/>
-        <w:rPr>
-          <w:rFonts w:cstheme="minorHAnsi"/>
-          <w:sz w:val="32"/>
-          <w:szCs w:val="32"/>
-        </w:rPr>
-      </w:pPr>
-    </w:p>
-    <w:p>
-      <w:pPr>
-        <w:jc w:val="center"/>
-        <w:rPr>
-          <w:rFonts w:cstheme="minorHAnsi"/>
-          <w:sz w:val="32"/>
-          <w:szCs w:val="32"/>
-        </w:rPr>
-      </w:pPr>
     </w:p>
     <w:p>
       <w:pPr>
@@ -4954,120 +4830,75 @@
           <w:szCs w:val="28"/>
           <w:u w:val="single"/>
         </w:rPr>
-        <w:t xml:space="preserve">Parcheggio e </w:t>
+        <w:t>Parcheggio e ParcheggioImpl:</w:t>
+      </w:r>
+    </w:p>
+    <w:p>
+      <w:pPr>
+        <w:jc w:val="both"/>
+        <w:rPr>
+          <w:rFonts w:cstheme="minorHAnsi"/>
+          <w:sz w:val="28"/>
+          <w:szCs w:val="28"/>
+        </w:rPr>
+      </w:pPr>
+      <w:r>
+        <w:rPr>
+          <w:rFonts w:cstheme="minorHAnsi"/>
+          <w:sz w:val="28"/>
+          <w:szCs w:val="28"/>
+        </w:rPr>
+        <w:t>La classe presa in considerazione è il cuore dell’intero sistema, in quanto è colei che va ad utilizzare tutte le altre componenti realizzate. In esse sono presenti un numero finito di posti generic</w:t>
+      </w:r>
+      <w:r>
+        <w:rPr>
+          <w:rFonts w:cstheme="minorHAnsi"/>
+          <w:sz w:val="28"/>
+          <w:szCs w:val="28"/>
+        </w:rPr>
+        <w:t>i</w:t>
+      </w:r>
+      <w:r>
+        <w:rPr>
+          <w:rFonts w:cstheme="minorHAnsi"/>
+          <w:sz w:val="28"/>
+          <w:szCs w:val="28"/>
+        </w:rPr>
+        <w:t xml:space="preserve"> (per le auto o per le moto), un insieme di abbonamenti e anche un numero di monopattini disponibili per il noleggio. Tutte queste componenti che vanno ad astrarre il parcheggio in sé sono gestite in maniere dinamica, tramite l’utilizzo di collezioni che il linguaggio ci mette a disposizione. Il parcheggio è definito con caratteristiche il cui numero può variare a seconda di come viene richiesta l’istanza di un nuovo oggetto. La classe Parcheggio.java non è altro che l’interfaccia dove al suo interno sono presenti i messaggi che più comunemente un parcheggio scambierà con altre entità.  Un parcheggio permette di aggiungere un nuovo veicolo e quindi di parcheggiarlo, liberare un posto occupato, noleggiare un monopattino e, di conseguenza, anche di restituirlo, fornire una lista di veicoli parcheggiati in esso e fornire anche il numero di posti specifici al suo interno. In particolare quest</w:t>
+      </w:r>
+      <w:r>
+        <w:rPr>
+          <w:rFonts w:cstheme="minorHAnsi"/>
+          <w:sz w:val="28"/>
+          <w:szCs w:val="28"/>
+        </w:rPr>
+        <w:t>’</w:t>
+      </w:r>
+      <w:r>
+        <w:rPr>
+          <w:rFonts w:cstheme="minorHAnsi"/>
+          <w:sz w:val="28"/>
+          <w:szCs w:val="28"/>
+        </w:rPr>
+        <w:t xml:space="preserve">ultimi messaggi sono stati realizzati sfruttando l’esistenza degli </w:t>
+      </w:r>
+      <w:r>
+        <w:rPr>
+          <w:rFonts w:cstheme="minorHAnsi"/>
+          <w:sz w:val="28"/>
+          <w:szCs w:val="28"/>
+        </w:rPr>
+        <w:t>s</w:t>
+      </w:r>
+      <w:r>
+        <w:rPr>
+          <w:rFonts w:cstheme="minorHAnsi"/>
+          <w:sz w:val="28"/>
+          <w:szCs w:val="28"/>
+        </w:rPr>
+        <w:t xml:space="preserve">tream a cui veniva applicato un filtro. Alcuni filtri sono stati implementati seguendo il Pattern Strategy, infatti ad essi gli viene passata una strategia generica permettendo al singolo metodo di funzionare per diverse situazioni (es. </w:t>
       </w:r>
       <w:proofErr w:type="spellStart"/>
-      <w:r>
-        <w:rPr>
-          <w:rFonts w:cstheme="minorHAnsi"/>
-          <w:b/>
-          <w:bCs/>
-          <w:color w:val="FF0000"/>
-          <w:sz w:val="28"/>
-          <w:szCs w:val="28"/>
-          <w:u w:val="single"/>
-        </w:rPr>
-        <w:t>ParcheggioImpl</w:t>
-      </w:r>
-      <w:proofErr w:type="spellEnd"/>
-      <w:r>
-        <w:rPr>
-          <w:rFonts w:cstheme="minorHAnsi"/>
-          <w:b/>
-          <w:bCs/>
-          <w:color w:val="FF0000"/>
-          <w:sz w:val="28"/>
-          <w:szCs w:val="28"/>
-          <w:u w:val="single"/>
-        </w:rPr>
-        <w:t>:</w:t>
-      </w:r>
-    </w:p>
-    <w:p>
-      <w:pPr>
-        <w:jc w:val="both"/>
-        <w:rPr>
-          <w:rFonts w:cstheme="minorHAnsi"/>
-          <w:sz w:val="28"/>
-          <w:szCs w:val="28"/>
-        </w:rPr>
-      </w:pPr>
-      <w:r>
-        <w:rPr>
-          <w:rFonts w:cstheme="minorHAnsi"/>
-          <w:sz w:val="28"/>
-          <w:szCs w:val="28"/>
-        </w:rPr>
-        <w:t>La classe presa in considerazione è il cuore dell’intero sistema, in quanto è colei che va ad utilizzare tutte le altre componenti realizzate. In esse sono presenti un numero finito di posti generic</w:t>
-      </w:r>
-      <w:r>
-        <w:rPr>
-          <w:rFonts w:cstheme="minorHAnsi"/>
-          <w:sz w:val="28"/>
-          <w:szCs w:val="28"/>
-        </w:rPr>
-        <w:t>i</w:t>
-      </w:r>
-      <w:r>
-        <w:rPr>
-          <w:rFonts w:cstheme="minorHAnsi"/>
-          <w:sz w:val="28"/>
-          <w:szCs w:val="28"/>
-        </w:rPr>
-        <w:t xml:space="preserve"> (per le auto o per le moto), un insieme di abbonamenti e anche un numero di monopattini disponibili per il noleggio. Tutte queste componenti che vanno ad astrarre il parcheggio in sé sono gestite in maniere dinamica, tramite l’utilizzo di collezioni che il linguaggio ci mette a disposizione. Il parcheggio è definito con caratteristiche il cui numero può variare a seconda di come viene richiesta l’istanza di un nuovo oggetto. La classe Parcheggio.java non è altro che l’interfaccia dove al suo interno sono presenti i messaggi che più comunemente un parcheggio scambierà con altre entità.  Un parcheggio permette di aggiungere un nuovo veicolo e quindi di parcheggiarlo, liberare un posto occupato, noleggiare un monopattino e, di conseguenza, anche di restituirlo, fornire una lista di veicoli parcheggiati in esso e fornire anche il numero di posti specifici al suo interno. </w:t>
-      </w:r>
-      <w:proofErr w:type="gramStart"/>
-      <w:r>
-        <w:rPr>
-          <w:rFonts w:cstheme="minorHAnsi"/>
-          <w:sz w:val="28"/>
-          <w:szCs w:val="28"/>
-        </w:rPr>
-        <w:t>In particolare</w:t>
-      </w:r>
-      <w:proofErr w:type="gramEnd"/>
-      <w:r>
-        <w:rPr>
-          <w:rFonts w:cstheme="minorHAnsi"/>
-          <w:sz w:val="28"/>
-          <w:szCs w:val="28"/>
-        </w:rPr>
-        <w:t xml:space="preserve"> quest</w:t>
-      </w:r>
-      <w:r>
-        <w:rPr>
-          <w:rFonts w:cstheme="minorHAnsi"/>
-          <w:sz w:val="28"/>
-          <w:szCs w:val="28"/>
-        </w:rPr>
-        <w:t>’</w:t>
-      </w:r>
-      <w:r>
-        <w:rPr>
-          <w:rFonts w:cstheme="minorHAnsi"/>
-          <w:sz w:val="28"/>
-          <w:szCs w:val="28"/>
-        </w:rPr>
-        <w:t xml:space="preserve">ultimi messaggi sono stati realizzati sfruttando l’esistenza degli </w:t>
-      </w:r>
-      <w:r>
-        <w:rPr>
-          <w:rFonts w:cstheme="minorHAnsi"/>
-          <w:sz w:val="28"/>
-          <w:szCs w:val="28"/>
-        </w:rPr>
-        <w:t>s</w:t>
-      </w:r>
-      <w:r>
-        <w:rPr>
-          <w:rFonts w:cstheme="minorHAnsi"/>
-          <w:sz w:val="28"/>
-          <w:szCs w:val="28"/>
-        </w:rPr>
-        <w:t xml:space="preserve">tream a cui veniva applicato un filtro. Alcuni filtri sono stati implementati seguendo il Pattern Strategy, infatti ad essi gli viene passata una strategia generica permettendo al singolo metodo di funzionare per diverse situazioni (es. </w:t>
-      </w:r>
-      <w:proofErr w:type="spellStart"/>
-      <w:proofErr w:type="gramStart"/>
       <w:r>
         <w:rPr>
           <w:rFonts w:cstheme="minorHAnsi"/>
@@ -5087,18 +4918,7 @@
           <w:sz w:val="28"/>
           <w:szCs w:val="28"/>
         </w:rPr>
-        <w:t>(</w:t>
-      </w:r>
-      <w:proofErr w:type="gramEnd"/>
-      <w:r>
-        <w:rPr>
-          <w:rFonts w:cstheme="minorHAnsi"/>
-          <w:i/>
-          <w:iCs/>
-          <w:sz w:val="28"/>
-          <w:szCs w:val="28"/>
-        </w:rPr>
-        <w:t>Predicate&lt;Posto&gt; filtro)</w:t>
+        <w:t>(Predicate&lt;Posto&gt; filtro)</w:t>
       </w:r>
       <w:r>
         <w:rPr>
@@ -5339,7 +5159,6 @@
         <w:t xml:space="preserve">Per evitare di implementare metodi diversi per ciascun tipo di veicolo (auto, auto elettrica e moto) ho realizzato un unico metodo dove al suo interno andrà a invocare un metodo privato chiamato </w:t>
       </w:r>
       <w:proofErr w:type="spellStart"/>
-      <w:proofErr w:type="gramStart"/>
       <w:r>
         <w:rPr>
           <w:rFonts w:cstheme="minorHAnsi"/>
@@ -5359,18 +5178,7 @@
           <w:sz w:val="28"/>
           <w:szCs w:val="28"/>
         </w:rPr>
-        <w:t>(</w:t>
-      </w:r>
-      <w:proofErr w:type="gramEnd"/>
-      <w:r>
-        <w:rPr>
-          <w:rFonts w:cstheme="minorHAnsi"/>
-          <w:i/>
-          <w:iCs/>
-          <w:sz w:val="28"/>
-          <w:szCs w:val="28"/>
-        </w:rPr>
-        <w:t>)</w:t>
+        <w:t>()</w:t>
       </w:r>
       <w:r>
         <w:rPr>
@@ -5743,7 +5551,6 @@
         <w:t xml:space="preserve"> capire se il monopattino è già stato noleggiato o meno. Anche in questo caso l’uso degli stream è stato fondamentale per poter identificare i monopattini disponibili e per poi restituirli (es. </w:t>
       </w:r>
       <w:proofErr w:type="spellStart"/>
-      <w:proofErr w:type="gramStart"/>
       <w:r>
         <w:rPr>
           <w:rFonts w:cstheme="minorHAnsi"/>
@@ -5763,137 +5570,126 @@
           <w:sz w:val="28"/>
           <w:szCs w:val="28"/>
         </w:rPr>
-        <w:t>(</w:t>
+        <w:t>()</w:t>
+      </w:r>
+      <w:r>
+        <w:rPr>
+          <w:rFonts w:cstheme="minorHAnsi"/>
+          <w:sz w:val="28"/>
+          <w:szCs w:val="28"/>
+        </w:rPr>
+        <w:t xml:space="preserve">). </w:t>
+      </w:r>
+    </w:p>
+    <w:p>
+      <w:pPr>
+        <w:jc w:val="both"/>
+        <w:rPr>
+          <w:rFonts w:cstheme="minorHAnsi"/>
+          <w:color w:val="FF0000"/>
+          <w:sz w:val="28"/>
+          <w:szCs w:val="28"/>
+          <w:u w:val="single"/>
+        </w:rPr>
+      </w:pPr>
+      <w:r>
+        <w:rPr>
+          <w:rFonts w:cstheme="minorHAnsi"/>
+          <w:color w:val="FF0000"/>
+          <w:sz w:val="28"/>
+          <w:szCs w:val="28"/>
+          <w:u w:val="single"/>
+        </w:rPr>
+        <w:t>Rilevazione carburante</w:t>
+      </w:r>
+    </w:p>
+    <w:p>
+      <w:pPr>
+        <w:jc w:val="both"/>
+        <w:rPr>
+          <w:rFonts w:cstheme="minorHAnsi"/>
+          <w:sz w:val="28"/>
+          <w:szCs w:val="28"/>
+        </w:rPr>
+      </w:pPr>
+      <w:r>
+        <w:rPr>
+          <w:rFonts w:cstheme="minorHAnsi"/>
+          <w:sz w:val="28"/>
+          <w:szCs w:val="28"/>
+        </w:rPr>
+        <w:t>Ogni singolo posto auto è munito di un sensore che effettuerà una rilevazione non appena si cerca di parcheggiare un veicolo. A seconda della tipologia di parcheggio (sotterraneo o esterno) la rilevazione avrà un effetto diverso.</w:t>
+      </w:r>
+    </w:p>
+    <w:p>
+      <w:pPr>
+        <w:jc w:val="both"/>
+        <w:rPr>
+          <w:rFonts w:cstheme="minorHAnsi"/>
+          <w:sz w:val="28"/>
+          <w:szCs w:val="28"/>
+        </w:rPr>
+      </w:pPr>
+      <w:r>
+        <w:rPr>
+          <w:rFonts w:cstheme="minorHAnsi"/>
+          <w:color w:val="FF0000"/>
+          <w:sz w:val="28"/>
+          <w:szCs w:val="28"/>
+        </w:rPr>
+        <w:t>Gestione</w:t>
+      </w:r>
+    </w:p>
+    <w:p>
+      <w:pPr>
+        <w:jc w:val="both"/>
+        <w:rPr>
+          <w:rFonts w:cstheme="minorHAnsi"/>
+          <w:sz w:val="28"/>
+          <w:szCs w:val="28"/>
+        </w:rPr>
+      </w:pPr>
+      <w:r>
+        <w:rPr>
+          <w:rFonts w:cstheme="minorHAnsi"/>
+          <w:sz w:val="28"/>
+          <w:szCs w:val="28"/>
+        </w:rPr>
+        <w:t>Nel caso di un parcheggio esterno il sensore non influirà in nessun modo sul</w:t>
+      </w:r>
+      <w:r>
+        <w:rPr>
+          <w:rFonts w:cstheme="minorHAnsi"/>
+          <w:sz w:val="28"/>
+          <w:szCs w:val="28"/>
+        </w:rPr>
+        <w:t>l’azione di parcheggiare</w:t>
+      </w:r>
+      <w:r>
+        <w:rPr>
+          <w:rFonts w:cstheme="minorHAnsi"/>
+          <w:sz w:val="28"/>
+          <w:szCs w:val="28"/>
+        </w:rPr>
+        <w:t xml:space="preserve">. La situazione cambia nel caso di un parcheggio sotterraneo, una volta rilevato il carburante (operazione simulata eseguendo un get() sul tipo di carburante del veicolo) se quest’ultimo dovesse essere a metano </w:t>
+      </w:r>
+      <w:proofErr w:type="gramStart"/>
+      <w:r>
+        <w:rPr>
+          <w:rFonts w:cstheme="minorHAnsi"/>
+          <w:sz w:val="28"/>
+          <w:szCs w:val="28"/>
+        </w:rPr>
+        <w:t>verrà generata</w:t>
       </w:r>
       <w:proofErr w:type="gramEnd"/>
       <w:r>
         <w:rPr>
           <w:rFonts w:cstheme="minorHAnsi"/>
-          <w:i/>
-          <w:iCs/>
-          <w:sz w:val="28"/>
-          <w:szCs w:val="28"/>
-        </w:rPr>
-        <w:t>)</w:t>
-      </w:r>
-      <w:r>
-        <w:rPr>
-          <w:rFonts w:cstheme="minorHAnsi"/>
-          <w:sz w:val="28"/>
-          <w:szCs w:val="28"/>
-        </w:rPr>
-        <w:t xml:space="preserve">). </w:t>
-      </w:r>
-    </w:p>
-    <w:p>
-      <w:pPr>
-        <w:jc w:val="both"/>
-        <w:rPr>
-          <w:rFonts w:cstheme="minorHAnsi"/>
-          <w:color w:val="FF0000"/>
-          <w:sz w:val="28"/>
-          <w:szCs w:val="28"/>
-          <w:u w:val="single"/>
-        </w:rPr>
-      </w:pPr>
-      <w:r>
-        <w:rPr>
-          <w:rFonts w:cstheme="minorHAnsi"/>
-          <w:color w:val="FF0000"/>
-          <w:sz w:val="28"/>
-          <w:szCs w:val="28"/>
-          <w:u w:val="single"/>
-        </w:rPr>
-        <w:t>Rilevazione carburante</w:t>
-      </w:r>
-    </w:p>
-    <w:p>
-      <w:pPr>
-        <w:jc w:val="both"/>
-        <w:rPr>
-          <w:rFonts w:cstheme="minorHAnsi"/>
-          <w:sz w:val="28"/>
-          <w:szCs w:val="28"/>
-        </w:rPr>
-      </w:pPr>
-      <w:r>
-        <w:rPr>
-          <w:rFonts w:cstheme="minorHAnsi"/>
-          <w:sz w:val="28"/>
-          <w:szCs w:val="28"/>
-        </w:rPr>
-        <w:t>Ogni singolo posto auto è munito di un sensore che effettuerà una rilevazione non appena si cerca di parcheggiare un veicolo. A seconda della tipologia di parcheggio (sotterraneo o esterno) la rilevazione avrà un effetto diverso.</w:t>
-      </w:r>
-    </w:p>
-    <w:p>
-      <w:pPr>
-        <w:jc w:val="both"/>
-        <w:rPr>
-          <w:rFonts w:cstheme="minorHAnsi"/>
-          <w:sz w:val="28"/>
-          <w:szCs w:val="28"/>
-        </w:rPr>
-      </w:pPr>
-      <w:r>
-        <w:rPr>
-          <w:rFonts w:cstheme="minorHAnsi"/>
-          <w:color w:val="FF0000"/>
-          <w:sz w:val="28"/>
-          <w:szCs w:val="28"/>
-        </w:rPr>
-        <w:t>Gestione</w:t>
-      </w:r>
-    </w:p>
-    <w:p>
-      <w:pPr>
-        <w:jc w:val="both"/>
-        <w:rPr>
-          <w:rFonts w:cstheme="minorHAnsi"/>
-          <w:sz w:val="28"/>
-          <w:szCs w:val="28"/>
-        </w:rPr>
-      </w:pPr>
-      <w:r>
-        <w:rPr>
-          <w:rFonts w:cstheme="minorHAnsi"/>
-          <w:sz w:val="28"/>
-          <w:szCs w:val="28"/>
-        </w:rPr>
-        <w:t>Nel caso di un parcheggio esterno il sensore non influirà in nessun modo sul</w:t>
-      </w:r>
-      <w:r>
-        <w:rPr>
-          <w:rFonts w:cstheme="minorHAnsi"/>
-          <w:sz w:val="28"/>
-          <w:szCs w:val="28"/>
-        </w:rPr>
-        <w:t>l’azione di parcheggiare</w:t>
-      </w:r>
-      <w:r>
-        <w:rPr>
-          <w:rFonts w:cstheme="minorHAnsi"/>
-          <w:sz w:val="28"/>
-          <w:szCs w:val="28"/>
-        </w:rPr>
-        <w:t xml:space="preserve">. La situazione cambia nel caso di un parcheggio sotterraneo, una volta rilevato il carburante (operazione simulata eseguendo un </w:t>
-      </w:r>
-      <w:proofErr w:type="gramStart"/>
-      <w:r>
-        <w:rPr>
-          <w:rFonts w:cstheme="minorHAnsi"/>
-          <w:sz w:val="28"/>
-          <w:szCs w:val="28"/>
-        </w:rPr>
-        <w:t>get(</w:t>
-      </w:r>
-      <w:proofErr w:type="gramEnd"/>
-      <w:r>
-        <w:rPr>
-          <w:rFonts w:cstheme="minorHAnsi"/>
-          <w:sz w:val="28"/>
-          <w:szCs w:val="28"/>
-        </w:rPr>
-        <w:t>) sul tipo di carburante del veicolo) se quest’ultimo dovesse essere a metano verrà generata un eccezione e l’auto non verrà parcheggiata.</w:t>
+          <w:sz w:val="28"/>
+          <w:szCs w:val="28"/>
+        </w:rPr>
+        <w:t xml:space="preserve"> un eccezione e l’auto non verrà parcheggiata.</w:t>
       </w:r>
     </w:p>
     <w:p>
@@ -6203,7 +5999,6 @@
         <w:t>Il sensore non è altro che un’interfaccia parametrizzata con un unico metodo al suo interno anch’esso parametrizzato, chiamato ‘</w:t>
       </w:r>
       <w:proofErr w:type="spellStart"/>
-      <w:proofErr w:type="gramStart"/>
       <w:r>
         <w:rPr>
           <w:rFonts w:cstheme="minorHAnsi"/>
@@ -6223,9 +6018,8 @@
           <w:sz w:val="28"/>
           <w:szCs w:val="28"/>
         </w:rPr>
-        <w:t>(</w:t>
-      </w:r>
-      <w:proofErr w:type="gramEnd"/>
+        <w:t>()</w:t>
+      </w:r>
       <w:r>
         <w:rPr>
           <w:rFonts w:cstheme="minorHAnsi"/>
@@ -6234,16 +6028,6 @@
           <w:sz w:val="28"/>
           <w:szCs w:val="28"/>
         </w:rPr>
-        <w:t>)</w:t>
-      </w:r>
-      <w:r>
-        <w:rPr>
-          <w:rFonts w:cstheme="minorHAnsi"/>
-          <w:i/>
-          <w:iCs/>
-          <w:sz w:val="28"/>
-          <w:szCs w:val="28"/>
-        </w:rPr>
         <w:t>’</w:t>
       </w:r>
       <w:r>
@@ -6252,25 +6036,7 @@
           <w:sz w:val="28"/>
           <w:szCs w:val="28"/>
         </w:rPr>
-        <w:t xml:space="preserve">. La scelta di utilizzare una classe parametrizzata è dovuta perché i due sensori presi in questione avranno scambieranno con il resto del sistema lo stesso messaggio, ma esso avrà un valore di ritorno differente a seconda della tipologia del sensore. </w:t>
-      </w:r>
-      <w:proofErr w:type="gramStart"/>
-      <w:r>
-        <w:rPr>
-          <w:rFonts w:cstheme="minorHAnsi"/>
-          <w:sz w:val="28"/>
-          <w:szCs w:val="28"/>
-        </w:rPr>
-        <w:t>Infatti</w:t>
-      </w:r>
-      <w:proofErr w:type="gramEnd"/>
-      <w:r>
-        <w:rPr>
-          <w:rFonts w:cstheme="minorHAnsi"/>
-          <w:sz w:val="28"/>
-          <w:szCs w:val="28"/>
-        </w:rPr>
-        <w:t xml:space="preserve"> nel caso del sensore d’altezza, il metodo restituirà un valore di tipo Double (classe wrapper in quanto le classi parametrizzate non accettano tipi di dato primitivi). Mentre l’altro </w:t>
+        <w:t xml:space="preserve">. La scelta di utilizzare una classe parametrizzata è dovuta perché i due sensori presi in questione avranno scambieranno con il resto del sistema lo stesso messaggio, ma esso avrà un valore di ritorno differente a seconda della tipologia del sensore. Infatti nel caso del sensore d’altezza, il metodo restituirà un valore di tipo Double (classe wrapper in quanto le classi parametrizzate non accettano tipi di dato primitivi). Mentre l’altro </w:t>
       </w:r>
       <w:r>
         <w:rPr>
@@ -6762,6 +6528,9 @@
       </w:pPr>
       <w:bookmarkStart w:id="7" w:name="_Toc95062562"/>
     </w:p>
+    <w:p/>
+    <w:p/>
+    <w:p/>
     <w:p>
       <w:pPr>
         <w:pStyle w:val="Titolo1"/>
@@ -6780,6 +6549,7 @@
           <w:sz w:val="48"/>
           <w:szCs w:val="48"/>
         </w:rPr>
+        <w:lastRenderedPageBreak/>
         <w:t>3 Sviluppo</w:t>
       </w:r>
       <w:bookmarkEnd w:id="7"/>
@@ -6796,7 +6566,6 @@
     </w:p>
     <w:p>
       <w:r>
-        <w:lastRenderedPageBreak/>
         <w:t>.</w:t>
       </w:r>
     </w:p>
@@ -6902,46 +6671,14 @@
           <w:sz w:val="28"/>
           <w:szCs w:val="28"/>
         </w:rPr>
-        <w:t xml:space="preserve">Il lavoro è iniziato con una riunione che è stata svolta da tutti i componenti </w:t>
-      </w:r>
-      <w:proofErr w:type="gramStart"/>
-      <w:r>
-        <w:rPr>
-          <w:sz w:val="28"/>
-          <w:szCs w:val="28"/>
-        </w:rPr>
-        <w:t>del team</w:t>
-      </w:r>
-      <w:proofErr w:type="gramEnd"/>
-      <w:r>
-        <w:rPr>
-          <w:sz w:val="28"/>
-          <w:szCs w:val="28"/>
-        </w:rPr>
-        <w:t>, in cui si sono prese le decisioni principali, la parte di analisi del problema e successivamente la suddivisione dell’implementazione software</w:t>
-      </w:r>
-      <w:r>
-        <w:rPr>
-          <w:sz w:val="28"/>
-          <w:szCs w:val="28"/>
-        </w:rPr>
-        <w:t xml:space="preserve">. Sfruttando GitHub siamo riusciti a realizzare ognuno la propria parte senza incorrere in rilevanti problemi. Durante il corso dello sviluppo ci siamo confrontati spesso per cercare di risolvere determinati problemi di conflitto che si verificavano durante l’utilizzo di classi implementate da un altro componente </w:t>
-      </w:r>
-      <w:proofErr w:type="gramStart"/>
-      <w:r>
-        <w:rPr>
-          <w:sz w:val="28"/>
-          <w:szCs w:val="28"/>
-        </w:rPr>
-        <w:t>del team</w:t>
-      </w:r>
-      <w:proofErr w:type="gramEnd"/>
-      <w:r>
-        <w:rPr>
-          <w:sz w:val="28"/>
-          <w:szCs w:val="28"/>
-        </w:rPr>
-        <w:t>. Nonostante ciò</w:t>
+        <w:t>Il lavoro è iniziato con una riunione che è stata svolta da tutti i componenti del team, in cui si sono prese le decisioni principali, la parte di analisi del problema e successivamente la suddivisione dell’implementazione software</w:t>
+      </w:r>
+      <w:r>
+        <w:rPr>
+          <w:sz w:val="28"/>
+          <w:szCs w:val="28"/>
+        </w:rPr>
+        <w:t>. Sfruttando GitHub siamo riusciti a realizzare ognuno la propria parte senza incorrere in rilevanti problemi. Durante il corso dello sviluppo ci siamo confrontati spesso per cercare di risolvere determinati problemi di conflitto che si verificavano durante l’utilizzo di classi implementate da un altro componente del team. Nonostante ciò</w:t>
       </w:r>
       <w:r>
         <w:rPr>
@@ -6988,32 +6725,60 @@
     </w:p>
     <w:p>
       <w:pPr>
-        <w:rPr>
-          <w:rFonts w:cstheme="minorHAnsi"/>
-          <w:sz w:val="28"/>
-          <w:szCs w:val="28"/>
-        </w:rPr>
-      </w:pPr>
-      <w:r>
-        <w:rPr>
-          <w:rFonts w:cstheme="minorHAnsi"/>
-          <w:sz w:val="28"/>
-          <w:szCs w:val="28"/>
-        </w:rPr>
-        <w:t>Funzionalità avanzate di Java utilizzate per la realizzazione delle classi implementate:</w:t>
-      </w:r>
-    </w:p>
-    <w:p>
-      <w:pPr>
-        <w:rPr>
-          <w:rFonts w:cstheme="minorHAnsi"/>
-          <w:sz w:val="28"/>
-          <w:szCs w:val="28"/>
-        </w:rPr>
-      </w:pPr>
-    </w:p>
-    <w:p>
-      <w:pPr>
+        <w:jc w:val="both"/>
+        <w:rPr>
+          <w:rFonts w:cstheme="minorHAnsi"/>
+          <w:sz w:val="28"/>
+          <w:szCs w:val="28"/>
+        </w:rPr>
+      </w:pPr>
+      <w:r>
+        <w:rPr>
+          <w:rFonts w:cstheme="minorHAnsi"/>
+          <w:sz w:val="28"/>
+          <w:szCs w:val="28"/>
+        </w:rPr>
+        <w:t>Funzionalità avanzate di Java utilizzate per la realizzazione delle classi implementate</w:t>
+      </w:r>
+      <w:r>
+        <w:rPr>
+          <w:rFonts w:cstheme="minorHAnsi"/>
+          <w:sz w:val="28"/>
+          <w:szCs w:val="28"/>
+        </w:rPr>
+        <w:t>:</w:t>
+      </w:r>
+    </w:p>
+    <w:p>
+      <w:pPr>
+        <w:jc w:val="both"/>
+        <w:rPr>
+          <w:rFonts w:cstheme="minorHAnsi"/>
+          <w:b/>
+          <w:bCs/>
+          <w:sz w:val="28"/>
+          <w:szCs w:val="28"/>
+        </w:rPr>
+      </w:pPr>
+      <w:r>
+        <w:rPr>
+          <w:rFonts w:cstheme="minorHAnsi"/>
+          <w:b/>
+          <w:bCs/>
+          <w:sz w:val="28"/>
+          <w:szCs w:val="28"/>
+        </w:rPr>
+        <w:t>Arlind Pecmarkaj</w:t>
+      </w:r>
+    </w:p>
+    <w:p>
+      <w:pPr>
+        <w:pStyle w:val="Paragrafoelenco"/>
+        <w:numPr>
+          <w:ilvl w:val="0"/>
+          <w:numId w:val="34"/>
+        </w:numPr>
+        <w:jc w:val="both"/>
         <w:rPr>
           <w:rFonts w:cstheme="minorHAnsi"/>
           <w:sz w:val="28"/>
@@ -7026,7 +6791,126 @@
           <w:rFonts w:cstheme="minorHAnsi"/>
           <w:sz w:val="28"/>
           <w:szCs w:val="28"/>
+        </w:rPr>
+        <w:t xml:space="preserve">Optional: per evitare ove possibile l’uso della keyword </w:t>
+      </w:r>
+      <w:proofErr w:type="spellStart"/>
+      <w:r>
+        <w:rPr>
+          <w:rFonts w:cstheme="minorHAnsi"/>
+          <w:i/>
+          <w:iCs/>
+          <w:sz w:val="28"/>
+          <w:szCs w:val="28"/>
+        </w:rPr>
+        <w:t>null</w:t>
+      </w:r>
+      <w:proofErr w:type="spellEnd"/>
+      <w:r>
+        <w:rPr>
+          <w:rFonts w:cstheme="minorHAnsi"/>
+          <w:sz w:val="28"/>
+          <w:szCs w:val="28"/>
+        </w:rPr>
+        <w:t>.</w:t>
+      </w:r>
+    </w:p>
+    <w:p>
+      <w:pPr>
+        <w:pStyle w:val="Paragrafoelenco"/>
+        <w:numPr>
+          <w:ilvl w:val="0"/>
+          <w:numId w:val="34"/>
+        </w:numPr>
+        <w:jc w:val="both"/>
+        <w:rPr>
+          <w:rFonts w:cstheme="minorHAnsi"/>
+          <w:sz w:val="28"/>
+          <w:szCs w:val="28"/>
           <w:u w:val="single"/>
+        </w:rPr>
+      </w:pPr>
+      <w:proofErr w:type="spellStart"/>
+      <w:r>
+        <w:rPr>
+          <w:rFonts w:cstheme="minorHAnsi"/>
+          <w:sz w:val="28"/>
+          <w:szCs w:val="28"/>
+        </w:rPr>
+        <w:t>ArrayList</w:t>
+      </w:r>
+      <w:proofErr w:type="spellEnd"/>
+      <w:r>
+        <w:rPr>
+          <w:rFonts w:cstheme="minorHAnsi"/>
+          <w:sz w:val="28"/>
+          <w:szCs w:val="28"/>
+        </w:rPr>
+        <w:t xml:space="preserve"> e Collection in generale: per tenersi la collezione dei parcheggi e degli utenti</w:t>
+      </w:r>
+    </w:p>
+    <w:p>
+      <w:pPr>
+        <w:pStyle w:val="Paragrafoelenco"/>
+        <w:numPr>
+          <w:ilvl w:val="0"/>
+          <w:numId w:val="34"/>
+        </w:numPr>
+        <w:jc w:val="both"/>
+        <w:rPr>
+          <w:rFonts w:cstheme="minorHAnsi"/>
+          <w:sz w:val="28"/>
+          <w:szCs w:val="28"/>
+          <w:u w:val="single"/>
+        </w:rPr>
+      </w:pPr>
+      <w:r>
+        <w:rPr>
+          <w:rFonts w:cstheme="minorHAnsi"/>
+          <w:sz w:val="28"/>
+          <w:szCs w:val="28"/>
+        </w:rPr>
+        <w:t xml:space="preserve">Classi di lettura e scrittura da file di </w:t>
+      </w:r>
+      <w:proofErr w:type="spellStart"/>
+      <w:r>
+        <w:rPr>
+          <w:rFonts w:cstheme="minorHAnsi"/>
+          <w:i/>
+          <w:iCs/>
+          <w:sz w:val="28"/>
+          <w:szCs w:val="28"/>
+        </w:rPr>
+        <w:t>java.io</w:t>
+      </w:r>
+      <w:proofErr w:type="spellEnd"/>
+      <w:r>
+        <w:rPr>
+          <w:rFonts w:cstheme="minorHAnsi"/>
+          <w:sz w:val="28"/>
+          <w:szCs w:val="28"/>
+        </w:rPr>
+        <w:t>: per permettere il prelievo e la scrittura dei dati</w:t>
+      </w:r>
+    </w:p>
+    <w:p>
+      <w:pPr>
+        <w:jc w:val="both"/>
+        <w:rPr>
+          <w:rFonts w:cstheme="minorHAnsi"/>
+          <w:b/>
+          <w:bCs/>
+          <w:sz w:val="28"/>
+          <w:szCs w:val="28"/>
+        </w:rPr>
+      </w:pPr>
+      <w:r>
+        <w:rPr>
+          <w:rFonts w:cstheme="minorHAnsi"/>
+          <w:b/>
+          <w:bCs/>
+          <w:sz w:val="28"/>
+          <w:szCs w:val="28"/>
         </w:rPr>
         <w:t>Tommaso Petrelli</w:t>
       </w:r>
@@ -7056,7 +6940,7 @@
       <w:proofErr w:type="spellStart"/>
       <w:r>
         <w:rPr>
-          <w:rFonts w:ascii="Courier New" w:hAnsi="Courier New" w:cs="Courier New"/>
+          <w:rFonts w:cstheme="minorHAnsi"/>
           <w:sz w:val="28"/>
           <w:szCs w:val="28"/>
         </w:rPr>
@@ -7092,30 +6976,29 @@
           <w:sz w:val="28"/>
           <w:szCs w:val="28"/>
         </w:rPr>
-        <w:t xml:space="preserve">Labda </w:t>
+        <w:lastRenderedPageBreak/>
+        <w:t>La</w:t>
+      </w:r>
+      <w:r>
+        <w:rPr>
+          <w:rFonts w:cstheme="minorHAnsi"/>
+          <w:sz w:val="28"/>
+          <w:szCs w:val="28"/>
+        </w:rPr>
+        <w:t>m</w:t>
+      </w:r>
+      <w:r>
+        <w:rPr>
+          <w:rFonts w:cstheme="minorHAnsi"/>
+          <w:sz w:val="28"/>
+          <w:szCs w:val="28"/>
+        </w:rPr>
+        <w:t xml:space="preserve">bda Expressions: utilizzati per definire i filtri di ricerca degli stream. Utilizzate nella classe </w:t>
       </w:r>
       <w:proofErr w:type="spellStart"/>
       <w:r>
         <w:rPr>
           <w:rFonts w:cstheme="minorHAnsi"/>
-          <w:sz w:val="28"/>
-          <w:szCs w:val="28"/>
-        </w:rPr>
-        <w:t>Expressions</w:t>
-      </w:r>
-      <w:proofErr w:type="spellEnd"/>
-      <w:r>
-        <w:rPr>
-          <w:rFonts w:cstheme="minorHAnsi"/>
-          <w:sz w:val="28"/>
-          <w:szCs w:val="28"/>
-        </w:rPr>
-        <w:t xml:space="preserve">: utilizzati per definire i filtri di ricerca degli stream. Utilizzate nella classe </w:t>
-      </w:r>
-      <w:proofErr w:type="spellStart"/>
-      <w:r>
-        <w:rPr>
-          <w:rFonts w:ascii="Courier New" w:hAnsi="Courier New" w:cs="Courier New"/>
           <w:sz w:val="28"/>
           <w:szCs w:val="28"/>
         </w:rPr>
@@ -7156,7 +7039,7 @@
       <w:proofErr w:type="spellStart"/>
       <w:r>
         <w:rPr>
-          <w:rFonts w:ascii="Courier New" w:hAnsi="Courier New" w:cs="Courier New"/>
+          <w:rFonts w:cstheme="minorHAnsi"/>
           <w:sz w:val="28"/>
           <w:szCs w:val="28"/>
         </w:rPr>
@@ -7205,7 +7088,7 @@
       <w:proofErr w:type="spellStart"/>
       <w:r>
         <w:rPr>
-          <w:rFonts w:ascii="Courier New" w:hAnsi="Courier New" w:cs="Courier New"/>
+          <w:rFonts w:cstheme="minorHAnsi"/>
           <w:sz w:val="28"/>
           <w:szCs w:val="28"/>
         </w:rPr>
@@ -7223,31 +7106,23 @@
     </w:p>
     <w:p>
       <w:pPr>
-        <w:rPr>
-          <w:rFonts w:cstheme="minorHAnsi"/>
-          <w:sz w:val="28"/>
-          <w:szCs w:val="28"/>
-          <w:u w:val="single"/>
-        </w:rPr>
-      </w:pPr>
-    </w:p>
-    <w:p>
-      <w:pPr>
-        <w:rPr>
-          <w:rFonts w:cstheme="minorHAnsi"/>
-          <w:sz w:val="28"/>
-          <w:szCs w:val="28"/>
-          <w:u w:val="single"/>
-        </w:rPr>
-      </w:pPr>
-      <w:r>
-        <w:rPr>
-          <w:rFonts w:cstheme="minorHAnsi"/>
-          <w:sz w:val="28"/>
-          <w:szCs w:val="28"/>
-          <w:u w:val="single"/>
-        </w:rPr>
-        <w:lastRenderedPageBreak/>
+        <w:jc w:val="both"/>
+        <w:rPr>
+          <w:rFonts w:cstheme="minorHAnsi"/>
+          <w:b/>
+          <w:bCs/>
+          <w:sz w:val="28"/>
+          <w:szCs w:val="28"/>
+        </w:rPr>
+      </w:pPr>
+      <w:r>
+        <w:rPr>
+          <w:rFonts w:cstheme="minorHAnsi"/>
+          <w:b/>
+          <w:bCs/>
+          <w:sz w:val="28"/>
+          <w:szCs w:val="28"/>
+        </w:rPr>
         <w:t>Leonardo Bigelli</w:t>
       </w:r>
     </w:p>
@@ -7258,35 +7133,52 @@
           <w:ilvl w:val="0"/>
           <w:numId w:val="24"/>
         </w:numPr>
-        <w:rPr>
-          <w:rFonts w:cstheme="minorHAnsi"/>
-          <w:sz w:val="28"/>
-          <w:szCs w:val="28"/>
-        </w:rPr>
-      </w:pPr>
-      <w:r>
-        <w:rPr>
-          <w:rFonts w:cstheme="minorHAnsi"/>
-          <w:sz w:val="28"/>
-          <w:szCs w:val="28"/>
-        </w:rPr>
-        <w:t xml:space="preserve">Stream </w:t>
-      </w:r>
-      <w:r>
-        <w:rPr>
-          <w:rFonts w:cstheme="minorHAnsi"/>
-          <w:sz w:val="28"/>
-          <w:szCs w:val="28"/>
-        </w:rPr>
-        <w:sym w:font="Wingdings" w:char="F0E0"/>
-      </w:r>
-      <w:r>
-        <w:rPr>
-          <w:rFonts w:cstheme="minorHAnsi"/>
-          <w:sz w:val="28"/>
-          <w:szCs w:val="28"/>
-        </w:rPr>
-        <w:t xml:space="preserve"> fondamentali per la ricerca nelle collezioni. Utilizzati in:</w:t>
+        <w:jc w:val="both"/>
+        <w:rPr>
+          <w:rFonts w:cstheme="minorHAnsi"/>
+          <w:sz w:val="28"/>
+          <w:szCs w:val="28"/>
+        </w:rPr>
+      </w:pPr>
+      <w:r>
+        <w:rPr>
+          <w:rFonts w:cstheme="minorHAnsi"/>
+          <w:sz w:val="28"/>
+          <w:szCs w:val="28"/>
+        </w:rPr>
+        <w:t>Stream</w:t>
+      </w:r>
+      <w:r>
+        <w:rPr>
+          <w:rFonts w:cstheme="minorHAnsi"/>
+          <w:sz w:val="28"/>
+          <w:szCs w:val="28"/>
+        </w:rPr>
+        <w:t>:</w:t>
+      </w:r>
+      <w:r>
+        <w:rPr>
+          <w:rFonts w:cstheme="minorHAnsi"/>
+          <w:sz w:val="28"/>
+          <w:szCs w:val="28"/>
+        </w:rPr>
+        <w:t xml:space="preserve"> fondamentali per la ricerca nelle collezioni</w:t>
+      </w:r>
+      <w:r>
+        <w:rPr>
+          <w:rFonts w:cstheme="minorHAnsi"/>
+          <w:sz w:val="28"/>
+          <w:szCs w:val="28"/>
+        </w:rPr>
+        <w:t>, u</w:t>
+      </w:r>
+      <w:r>
+        <w:rPr>
+          <w:rFonts w:cstheme="minorHAnsi"/>
+          <w:sz w:val="28"/>
+          <w:szCs w:val="28"/>
+        </w:rPr>
+        <w:t>tilizzati in:</w:t>
       </w:r>
     </w:p>
     <w:p>
@@ -7296,6 +7188,7 @@
           <w:ilvl w:val="1"/>
           <w:numId w:val="24"/>
         </w:numPr>
+        <w:jc w:val="both"/>
         <w:rPr>
           <w:rFonts w:cstheme="minorHAnsi"/>
           <w:sz w:val="28"/>
@@ -7318,6 +7211,7 @@
           <w:ilvl w:val="1"/>
           <w:numId w:val="24"/>
         </w:numPr>
+        <w:jc w:val="both"/>
         <w:rPr>
           <w:rFonts w:cstheme="minorHAnsi"/>
           <w:sz w:val="28"/>
@@ -7340,46 +7234,29 @@
           <w:ilvl w:val="0"/>
           <w:numId w:val="24"/>
         </w:numPr>
-        <w:rPr>
-          <w:rFonts w:cstheme="minorHAnsi"/>
-          <w:sz w:val="28"/>
-          <w:szCs w:val="28"/>
-        </w:rPr>
-      </w:pPr>
-      <w:r>
-        <w:rPr>
-          <w:rFonts w:cstheme="minorHAnsi"/>
-          <w:sz w:val="28"/>
-          <w:szCs w:val="28"/>
-        </w:rPr>
-        <w:t>La</w:t>
-      </w:r>
-      <w:r>
-        <w:rPr>
-          <w:rFonts w:cstheme="minorHAnsi"/>
-          <w:sz w:val="28"/>
-          <w:szCs w:val="28"/>
-        </w:rPr>
-        <w:t xml:space="preserve">mbda </w:t>
-      </w:r>
-      <w:proofErr w:type="spellStart"/>
-      <w:r>
-        <w:rPr>
-          <w:rFonts w:cstheme="minorHAnsi"/>
-          <w:sz w:val="28"/>
-          <w:szCs w:val="28"/>
-        </w:rPr>
-        <w:t>E</w:t>
-      </w:r>
-      <w:r>
-        <w:rPr>
-          <w:rFonts w:cstheme="minorHAnsi"/>
-          <w:sz w:val="28"/>
-          <w:szCs w:val="28"/>
-        </w:rPr>
-        <w:t>xpressions</w:t>
-      </w:r>
-      <w:proofErr w:type="spellEnd"/>
+        <w:jc w:val="both"/>
+        <w:rPr>
+          <w:rFonts w:cstheme="minorHAnsi"/>
+          <w:sz w:val="28"/>
+          <w:szCs w:val="28"/>
+        </w:rPr>
+      </w:pPr>
+      <w:r>
+        <w:rPr>
+          <w:rFonts w:cstheme="minorHAnsi"/>
+          <w:sz w:val="28"/>
+          <w:szCs w:val="28"/>
+        </w:rPr>
+        <w:t>Lambda Expressions</w:t>
+      </w:r>
+      <w:r>
+        <w:rPr>
+          <w:rFonts w:cstheme="minorHAnsi"/>
+          <w:sz w:val="28"/>
+          <w:szCs w:val="28"/>
+        </w:rPr>
+        <w:t>: per</w:t>
+      </w:r>
       <w:r>
         <w:rPr>
           <w:rFonts w:cstheme="minorHAnsi"/>
@@ -7394,15 +7271,31 @@
           <w:sz w:val="28"/>
           <w:szCs w:val="28"/>
         </w:rPr>
-        <w:sym w:font="Wingdings" w:char="F0E0"/>
-      </w:r>
-      <w:r>
-        <w:rPr>
-          <w:rFonts w:cstheme="minorHAnsi"/>
-          <w:sz w:val="28"/>
-          <w:szCs w:val="28"/>
-        </w:rPr>
-        <w:t xml:space="preserve"> nei filtri di ricerca degli stream. Utilizzati in:</w:t>
+        <w:t xml:space="preserve">i </w:t>
+      </w:r>
+      <w:r>
+        <w:rPr>
+          <w:rFonts w:cstheme="minorHAnsi"/>
+          <w:sz w:val="28"/>
+          <w:szCs w:val="28"/>
+        </w:rPr>
+        <w:t>filtri di ricerca degli stream</w:t>
+      </w:r>
+      <w:r>
+        <w:rPr>
+          <w:rFonts w:cstheme="minorHAnsi"/>
+          <w:sz w:val="28"/>
+          <w:szCs w:val="28"/>
+        </w:rPr>
+        <w:t xml:space="preserve"> e u</w:t>
+      </w:r>
+      <w:r>
+        <w:rPr>
+          <w:rFonts w:cstheme="minorHAnsi"/>
+          <w:sz w:val="28"/>
+          <w:szCs w:val="28"/>
+        </w:rPr>
+        <w:t>tilizzati in:</w:t>
       </w:r>
     </w:p>
     <w:p>
@@ -7412,6 +7305,7 @@
           <w:ilvl w:val="1"/>
           <w:numId w:val="24"/>
         </w:numPr>
+        <w:jc w:val="both"/>
         <w:rPr>
           <w:rFonts w:cstheme="minorHAnsi"/>
           <w:sz w:val="28"/>
@@ -7434,6 +7328,7 @@
           <w:ilvl w:val="1"/>
           <w:numId w:val="24"/>
         </w:numPr>
+        <w:jc w:val="both"/>
         <w:rPr>
           <w:rFonts w:cstheme="minorHAnsi"/>
           <w:sz w:val="28"/>
@@ -7456,43 +7351,52 @@
           <w:ilvl w:val="0"/>
           <w:numId w:val="24"/>
         </w:numPr>
-        <w:rPr>
-          <w:rFonts w:cstheme="minorHAnsi"/>
-          <w:sz w:val="28"/>
-          <w:szCs w:val="28"/>
-        </w:rPr>
-      </w:pPr>
-      <w:r>
-        <w:rPr>
-          <w:rFonts w:cstheme="minorHAnsi"/>
-          <w:sz w:val="28"/>
-          <w:szCs w:val="28"/>
-        </w:rPr>
-        <w:t xml:space="preserve">Optional </w:t>
-      </w:r>
-      <w:r>
-        <w:rPr>
-          <w:rFonts w:cstheme="minorHAnsi"/>
-          <w:sz w:val="28"/>
-          <w:szCs w:val="28"/>
-        </w:rPr>
-        <w:sym w:font="Wingdings" w:char="F0E0"/>
-      </w:r>
-      <w:r>
-        <w:rPr>
-          <w:rFonts w:cstheme="minorHAnsi"/>
-          <w:sz w:val="28"/>
-          <w:szCs w:val="28"/>
-        </w:rPr>
-        <w:t xml:space="preserve"> sfruttati per la presenza o meno di posti, veicoli e monopattini disponibili.</w:t>
-      </w:r>
-      <w:r>
-        <w:rPr>
-          <w:rFonts w:cstheme="minorHAnsi"/>
-          <w:sz w:val="28"/>
-          <w:szCs w:val="28"/>
-        </w:rPr>
-        <w:t xml:space="preserve"> Utilizzati in:</w:t>
+        <w:jc w:val="both"/>
+        <w:rPr>
+          <w:rFonts w:cstheme="minorHAnsi"/>
+          <w:sz w:val="28"/>
+          <w:szCs w:val="28"/>
+        </w:rPr>
+      </w:pPr>
+      <w:r>
+        <w:rPr>
+          <w:rFonts w:cstheme="minorHAnsi"/>
+          <w:sz w:val="28"/>
+          <w:szCs w:val="28"/>
+        </w:rPr>
+        <w:t>Optional</w:t>
+      </w:r>
+      <w:r>
+        <w:rPr>
+          <w:rFonts w:cstheme="minorHAnsi"/>
+          <w:sz w:val="28"/>
+          <w:szCs w:val="28"/>
+        </w:rPr>
+        <w:t xml:space="preserve">: </w:t>
+      </w:r>
+      <w:r>
+        <w:rPr>
+          <w:rFonts w:cstheme="minorHAnsi"/>
+          <w:sz w:val="28"/>
+          <w:szCs w:val="28"/>
+        </w:rPr>
+        <w:t>sfruttati per la presenza o meno di posti, veicoli e monopattini disponibili</w:t>
+      </w:r>
+      <w:r>
+        <w:rPr>
+          <w:rFonts w:cstheme="minorHAnsi"/>
+          <w:sz w:val="28"/>
+          <w:szCs w:val="28"/>
+        </w:rPr>
+        <w:t xml:space="preserve"> e u</w:t>
+      </w:r>
+      <w:r>
+        <w:rPr>
+          <w:rFonts w:cstheme="minorHAnsi"/>
+          <w:sz w:val="28"/>
+          <w:szCs w:val="28"/>
+        </w:rPr>
+        <w:t>tilizzati in:</w:t>
       </w:r>
     </w:p>
     <w:p>
@@ -7502,6 +7406,7 @@
           <w:ilvl w:val="1"/>
           <w:numId w:val="24"/>
         </w:numPr>
+        <w:jc w:val="both"/>
         <w:rPr>
           <w:rFonts w:cstheme="minorHAnsi"/>
           <w:sz w:val="28"/>
@@ -7524,35 +7429,68 @@
           <w:ilvl w:val="0"/>
           <w:numId w:val="24"/>
         </w:numPr>
-        <w:rPr>
-          <w:rFonts w:cstheme="minorHAnsi"/>
-          <w:sz w:val="28"/>
-          <w:szCs w:val="28"/>
-        </w:rPr>
-      </w:pPr>
-      <w:r>
-        <w:rPr>
-          <w:rFonts w:cstheme="minorHAnsi"/>
-          <w:sz w:val="28"/>
-          <w:szCs w:val="28"/>
-        </w:rPr>
-        <w:t xml:space="preserve">Classi generiche </w:t>
-      </w:r>
-      <w:r>
-        <w:rPr>
-          <w:rFonts w:cstheme="minorHAnsi"/>
-          <w:sz w:val="28"/>
-          <w:szCs w:val="28"/>
-        </w:rPr>
-        <w:sym w:font="Wingdings" w:char="F0E0"/>
-      </w:r>
-      <w:r>
-        <w:rPr>
-          <w:rFonts w:cstheme="minorHAnsi"/>
-          <w:sz w:val="28"/>
-          <w:szCs w:val="28"/>
-        </w:rPr>
-        <w:t xml:space="preserve"> per gestire diversi tipi di valori di ritorno. Utilizzato in:</w:t>
+        <w:jc w:val="both"/>
+        <w:rPr>
+          <w:rFonts w:cstheme="minorHAnsi"/>
+          <w:sz w:val="28"/>
+          <w:szCs w:val="28"/>
+        </w:rPr>
+      </w:pPr>
+      <w:r>
+        <w:rPr>
+          <w:rFonts w:cstheme="minorHAnsi"/>
+          <w:sz w:val="28"/>
+          <w:szCs w:val="28"/>
+        </w:rPr>
+        <w:t>Classi generiche</w:t>
+      </w:r>
+      <w:r>
+        <w:rPr>
+          <w:rFonts w:cstheme="minorHAnsi"/>
+          <w:sz w:val="28"/>
+          <w:szCs w:val="28"/>
+        </w:rPr>
+        <w:t xml:space="preserve">: </w:t>
+      </w:r>
+      <w:r>
+        <w:rPr>
+          <w:rFonts w:cstheme="minorHAnsi"/>
+          <w:sz w:val="28"/>
+          <w:szCs w:val="28"/>
+        </w:rPr>
+        <w:t>per gestire diversi tipi di valori di ritorno</w:t>
+      </w:r>
+      <w:r>
+        <w:rPr>
+          <w:rFonts w:cstheme="minorHAnsi"/>
+          <w:sz w:val="28"/>
+          <w:szCs w:val="28"/>
+        </w:rPr>
+        <w:t>, u</w:t>
+      </w:r>
+      <w:r>
+        <w:rPr>
+          <w:rFonts w:cstheme="minorHAnsi"/>
+          <w:sz w:val="28"/>
+          <w:szCs w:val="28"/>
+        </w:rPr>
+        <w:t>tilizzat</w:t>
+      </w:r>
+      <w:r>
+        <w:rPr>
+          <w:rFonts w:cstheme="minorHAnsi"/>
+          <w:sz w:val="28"/>
+          <w:szCs w:val="28"/>
+        </w:rPr>
+        <w:t>e</w:t>
+      </w:r>
+      <w:r>
+        <w:rPr>
+          <w:rFonts w:cstheme="minorHAnsi"/>
+          <w:sz w:val="28"/>
+          <w:szCs w:val="28"/>
+        </w:rPr>
+        <w:t xml:space="preserve"> in:</w:t>
       </w:r>
     </w:p>
     <w:p>
@@ -7562,6 +7500,7 @@
           <w:ilvl w:val="1"/>
           <w:numId w:val="24"/>
         </w:numPr>
+        <w:jc w:val="both"/>
         <w:rPr>
           <w:rFonts w:cstheme="minorHAnsi"/>
           <w:sz w:val="28"/>
@@ -9126,6 +9065,119 @@
     </w:lvl>
   </w:abstractNum>
   <w:abstractNum w:abstractNumId="14" w15:restartNumberingAfterBreak="0">
+    <w:nsid w:val="409C6B8C"/>
+    <w:multiLevelType w:val="hybridMultilevel"/>
+    <w:tmpl w:val="332C9674"/>
+    <w:lvl w:ilvl="0" w:tplc="04100001">
+      <w:start w:val="1"/>
+      <w:numFmt w:val="bullet"/>
+      <w:lvlText w:val=""/>
+      <w:lvlJc w:val="left"/>
+      <w:pPr>
+        <w:ind w:left="720" w:hanging="360"/>
+      </w:pPr>
+      <w:rPr>
+        <w:rFonts w:ascii="Symbol" w:hAnsi="Symbol" w:hint="default"/>
+      </w:rPr>
+    </w:lvl>
+    <w:lvl w:ilvl="1" w:tplc="04100003" w:tentative="1">
+      <w:start w:val="1"/>
+      <w:numFmt w:val="bullet"/>
+      <w:lvlText w:val="o"/>
+      <w:lvlJc w:val="left"/>
+      <w:pPr>
+        <w:ind w:left="1440" w:hanging="360"/>
+      </w:pPr>
+      <w:rPr>
+        <w:rFonts w:ascii="Courier New" w:hAnsi="Courier New" w:cs="Courier New" w:hint="default"/>
+      </w:rPr>
+    </w:lvl>
+    <w:lvl w:ilvl="2" w:tplc="04100005" w:tentative="1">
+      <w:start w:val="1"/>
+      <w:numFmt w:val="bullet"/>
+      <w:lvlText w:val=""/>
+      <w:lvlJc w:val="left"/>
+      <w:pPr>
+        <w:ind w:left="2160" w:hanging="360"/>
+      </w:pPr>
+      <w:rPr>
+        <w:rFonts w:ascii="Wingdings" w:hAnsi="Wingdings" w:hint="default"/>
+      </w:rPr>
+    </w:lvl>
+    <w:lvl w:ilvl="3" w:tplc="04100001" w:tentative="1">
+      <w:start w:val="1"/>
+      <w:numFmt w:val="bullet"/>
+      <w:lvlText w:val=""/>
+      <w:lvlJc w:val="left"/>
+      <w:pPr>
+        <w:ind w:left="2880" w:hanging="360"/>
+      </w:pPr>
+      <w:rPr>
+        <w:rFonts w:ascii="Symbol" w:hAnsi="Symbol" w:hint="default"/>
+      </w:rPr>
+    </w:lvl>
+    <w:lvl w:ilvl="4" w:tplc="04100003" w:tentative="1">
+      <w:start w:val="1"/>
+      <w:numFmt w:val="bullet"/>
+      <w:lvlText w:val="o"/>
+      <w:lvlJc w:val="left"/>
+      <w:pPr>
+        <w:ind w:left="3600" w:hanging="360"/>
+      </w:pPr>
+      <w:rPr>
+        <w:rFonts w:ascii="Courier New" w:hAnsi="Courier New" w:cs="Courier New" w:hint="default"/>
+      </w:rPr>
+    </w:lvl>
+    <w:lvl w:ilvl="5" w:tplc="04100005" w:tentative="1">
+      <w:start w:val="1"/>
+      <w:numFmt w:val="bullet"/>
+      <w:lvlText w:val=""/>
+      <w:lvlJc w:val="left"/>
+      <w:pPr>
+        <w:ind w:left="4320" w:hanging="360"/>
+      </w:pPr>
+      <w:rPr>
+        <w:rFonts w:ascii="Wingdings" w:hAnsi="Wingdings" w:hint="default"/>
+      </w:rPr>
+    </w:lvl>
+    <w:lvl w:ilvl="6" w:tplc="04100001" w:tentative="1">
+      <w:start w:val="1"/>
+      <w:numFmt w:val="bullet"/>
+      <w:lvlText w:val=""/>
+      <w:lvlJc w:val="left"/>
+      <w:pPr>
+        <w:ind w:left="5040" w:hanging="360"/>
+      </w:pPr>
+      <w:rPr>
+        <w:rFonts w:ascii="Symbol" w:hAnsi="Symbol" w:hint="default"/>
+      </w:rPr>
+    </w:lvl>
+    <w:lvl w:ilvl="7" w:tplc="04100003" w:tentative="1">
+      <w:start w:val="1"/>
+      <w:numFmt w:val="bullet"/>
+      <w:lvlText w:val="o"/>
+      <w:lvlJc w:val="left"/>
+      <w:pPr>
+        <w:ind w:left="5760" w:hanging="360"/>
+      </w:pPr>
+      <w:rPr>
+        <w:rFonts w:ascii="Courier New" w:hAnsi="Courier New" w:cs="Courier New" w:hint="default"/>
+      </w:rPr>
+    </w:lvl>
+    <w:lvl w:ilvl="8" w:tplc="04100005" w:tentative="1">
+      <w:start w:val="1"/>
+      <w:numFmt w:val="bullet"/>
+      <w:lvlText w:val=""/>
+      <w:lvlJc w:val="left"/>
+      <w:pPr>
+        <w:ind w:left="6480" w:hanging="360"/>
+      </w:pPr>
+      <w:rPr>
+        <w:rFonts w:ascii="Wingdings" w:hAnsi="Wingdings" w:hint="default"/>
+      </w:rPr>
+    </w:lvl>
+  </w:abstractNum>
+  <w:abstractNum w:abstractNumId="15" w15:restartNumberingAfterBreak="0">
     <w:nsid w:val="48603DB1"/>
     <w:multiLevelType w:val="hybridMultilevel"/>
     <w:tmpl w:val="2C82EB5C"/>
@@ -9214,7 +9266,7 @@
       </w:pPr>
     </w:lvl>
   </w:abstractNum>
-  <w:abstractNum w:abstractNumId="15" w15:restartNumberingAfterBreak="0">
+  <w:abstractNum w:abstractNumId="16" w15:restartNumberingAfterBreak="0">
     <w:nsid w:val="489551E7"/>
     <w:multiLevelType w:val="hybridMultilevel"/>
     <w:tmpl w:val="1478ADD4"/>
@@ -9327,7 +9379,7 @@
       </w:rPr>
     </w:lvl>
   </w:abstractNum>
-  <w:abstractNum w:abstractNumId="16" w15:restartNumberingAfterBreak="0">
+  <w:abstractNum w:abstractNumId="17" w15:restartNumberingAfterBreak="0">
     <w:nsid w:val="53E820C4"/>
     <w:multiLevelType w:val="hybridMultilevel"/>
     <w:tmpl w:val="5F26B530"/>
@@ -9440,7 +9492,7 @@
       </w:rPr>
     </w:lvl>
   </w:abstractNum>
-  <w:abstractNum w:abstractNumId="17" w15:restartNumberingAfterBreak="0">
+  <w:abstractNum w:abstractNumId="18" w15:restartNumberingAfterBreak="0">
     <w:nsid w:val="54D12BB4"/>
     <w:multiLevelType w:val="hybridMultilevel"/>
     <w:tmpl w:val="F5A67086"/>
@@ -9529,7 +9581,7 @@
       </w:pPr>
     </w:lvl>
   </w:abstractNum>
-  <w:abstractNum w:abstractNumId="18" w15:restartNumberingAfterBreak="0">
+  <w:abstractNum w:abstractNumId="19" w15:restartNumberingAfterBreak="0">
     <w:nsid w:val="58E471DD"/>
     <w:multiLevelType w:val="multilevel"/>
     <w:tmpl w:val="0E9845D8"/>
@@ -9642,7 +9694,7 @@
       </w:rPr>
     </w:lvl>
   </w:abstractNum>
-  <w:abstractNum w:abstractNumId="19" w15:restartNumberingAfterBreak="0">
+  <w:abstractNum w:abstractNumId="20" w15:restartNumberingAfterBreak="0">
     <w:nsid w:val="5A2A47CC"/>
     <w:multiLevelType w:val="hybridMultilevel"/>
     <w:tmpl w:val="2CF401F0"/>
@@ -9755,7 +9807,7 @@
       </w:rPr>
     </w:lvl>
   </w:abstractNum>
-  <w:abstractNum w:abstractNumId="20" w15:restartNumberingAfterBreak="0">
+  <w:abstractNum w:abstractNumId="21" w15:restartNumberingAfterBreak="0">
     <w:nsid w:val="5B411E90"/>
     <w:multiLevelType w:val="hybridMultilevel"/>
     <w:tmpl w:val="13620F82"/>
@@ -9844,7 +9896,7 @@
       </w:pPr>
     </w:lvl>
   </w:abstractNum>
-  <w:abstractNum w:abstractNumId="21" w15:restartNumberingAfterBreak="0">
+  <w:abstractNum w:abstractNumId="22" w15:restartNumberingAfterBreak="0">
     <w:nsid w:val="605D1CF5"/>
     <w:multiLevelType w:val="hybridMultilevel"/>
     <w:tmpl w:val="E09438EA"/>
@@ -9954,7 +10006,7 @@
       </w:rPr>
     </w:lvl>
   </w:abstractNum>
-  <w:abstractNum w:abstractNumId="22" w15:restartNumberingAfterBreak="0">
+  <w:abstractNum w:abstractNumId="23" w15:restartNumberingAfterBreak="0">
     <w:nsid w:val="630D2817"/>
     <w:multiLevelType w:val="hybridMultilevel"/>
     <w:tmpl w:val="9200768C"/>
@@ -10064,7 +10116,7 @@
       </w:rPr>
     </w:lvl>
   </w:abstractNum>
-  <w:abstractNum w:abstractNumId="23" w15:restartNumberingAfterBreak="0">
+  <w:abstractNum w:abstractNumId="24" w15:restartNumberingAfterBreak="0">
     <w:nsid w:val="65430FB2"/>
     <w:multiLevelType w:val="hybridMultilevel"/>
     <w:tmpl w:val="F71C825E"/>
@@ -10153,7 +10205,7 @@
       </w:pPr>
     </w:lvl>
   </w:abstractNum>
-  <w:abstractNum w:abstractNumId="24" w15:restartNumberingAfterBreak="0">
+  <w:abstractNum w:abstractNumId="25" w15:restartNumberingAfterBreak="0">
     <w:nsid w:val="65455885"/>
     <w:multiLevelType w:val="hybridMultilevel"/>
     <w:tmpl w:val="5726D9BC"/>
@@ -10266,7 +10318,7 @@
       </w:rPr>
     </w:lvl>
   </w:abstractNum>
-  <w:abstractNum w:abstractNumId="25" w15:restartNumberingAfterBreak="0">
+  <w:abstractNum w:abstractNumId="26" w15:restartNumberingAfterBreak="0">
     <w:nsid w:val="6813623F"/>
     <w:multiLevelType w:val="multilevel"/>
     <w:tmpl w:val="BC2EE5B8"/>
@@ -10415,7 +10467,7 @@
       </w:rPr>
     </w:lvl>
   </w:abstractNum>
-  <w:abstractNum w:abstractNumId="26" w15:restartNumberingAfterBreak="0">
+  <w:abstractNum w:abstractNumId="27" w15:restartNumberingAfterBreak="0">
     <w:nsid w:val="68DC019C"/>
     <w:multiLevelType w:val="hybridMultilevel"/>
     <w:tmpl w:val="ED405F02"/>
@@ -10501,7 +10553,117 @@
       </w:pPr>
     </w:lvl>
   </w:abstractNum>
-  <w:abstractNum w:abstractNumId="27" w15:restartNumberingAfterBreak="0">
+  <w:abstractNum w:abstractNumId="28" w15:restartNumberingAfterBreak="0">
+    <w:nsid w:val="71E1169E"/>
+    <w:multiLevelType w:val="hybridMultilevel"/>
+    <w:tmpl w:val="E5FA5D98"/>
+    <w:lvl w:ilvl="0" w:tplc="FFFFFFFF">
+      <w:start w:val="1"/>
+      <w:numFmt w:val="bullet"/>
+      <w:lvlText w:val=""/>
+      <w:lvlJc w:val="left"/>
+      <w:rPr>
+        <w:rFonts w:ascii="Wingdings" w:hAnsi="Wingdings" w:hint="default"/>
+      </w:rPr>
+    </w:lvl>
+    <w:lvl w:ilvl="1" w:tplc="FFFFFFFF" w:tentative="1">
+      <w:start w:val="1"/>
+      <w:numFmt w:val="bullet"/>
+      <w:lvlText w:val="o"/>
+      <w:lvlJc w:val="left"/>
+      <w:pPr>
+        <w:ind w:left="1440" w:hanging="360"/>
+      </w:pPr>
+      <w:rPr>
+        <w:rFonts w:ascii="Courier New" w:hAnsi="Courier New" w:cs="Courier New" w:hint="default"/>
+      </w:rPr>
+    </w:lvl>
+    <w:lvl w:ilvl="2" w:tplc="FFFFFFFF" w:tentative="1">
+      <w:start w:val="1"/>
+      <w:numFmt w:val="bullet"/>
+      <w:lvlText w:val=""/>
+      <w:lvlJc w:val="left"/>
+      <w:pPr>
+        <w:ind w:left="2160" w:hanging="360"/>
+      </w:pPr>
+      <w:rPr>
+        <w:rFonts w:ascii="Wingdings" w:hAnsi="Wingdings" w:hint="default"/>
+      </w:rPr>
+    </w:lvl>
+    <w:lvl w:ilvl="3" w:tplc="FFFFFFFF" w:tentative="1">
+      <w:start w:val="1"/>
+      <w:numFmt w:val="bullet"/>
+      <w:lvlText w:val=""/>
+      <w:lvlJc w:val="left"/>
+      <w:pPr>
+        <w:ind w:left="2880" w:hanging="360"/>
+      </w:pPr>
+      <w:rPr>
+        <w:rFonts w:ascii="Symbol" w:hAnsi="Symbol" w:hint="default"/>
+      </w:rPr>
+    </w:lvl>
+    <w:lvl w:ilvl="4" w:tplc="FFFFFFFF" w:tentative="1">
+      <w:start w:val="1"/>
+      <w:numFmt w:val="bullet"/>
+      <w:lvlText w:val="o"/>
+      <w:lvlJc w:val="left"/>
+      <w:pPr>
+        <w:ind w:left="3600" w:hanging="360"/>
+      </w:pPr>
+      <w:rPr>
+        <w:rFonts w:ascii="Courier New" w:hAnsi="Courier New" w:cs="Courier New" w:hint="default"/>
+      </w:rPr>
+    </w:lvl>
+    <w:lvl w:ilvl="5" w:tplc="FFFFFFFF" w:tentative="1">
+      <w:start w:val="1"/>
+      <w:numFmt w:val="bullet"/>
+      <w:lvlText w:val=""/>
+      <w:lvlJc w:val="left"/>
+      <w:pPr>
+        <w:ind w:left="4320" w:hanging="360"/>
+      </w:pPr>
+      <w:rPr>
+        <w:rFonts w:ascii="Wingdings" w:hAnsi="Wingdings" w:hint="default"/>
+      </w:rPr>
+    </w:lvl>
+    <w:lvl w:ilvl="6" w:tplc="FFFFFFFF" w:tentative="1">
+      <w:start w:val="1"/>
+      <w:numFmt w:val="bullet"/>
+      <w:lvlText w:val=""/>
+      <w:lvlJc w:val="left"/>
+      <w:pPr>
+        <w:ind w:left="5040" w:hanging="360"/>
+      </w:pPr>
+      <w:rPr>
+        <w:rFonts w:ascii="Symbol" w:hAnsi="Symbol" w:hint="default"/>
+      </w:rPr>
+    </w:lvl>
+    <w:lvl w:ilvl="7" w:tplc="FFFFFFFF" w:tentative="1">
+      <w:start w:val="1"/>
+      <w:numFmt w:val="bullet"/>
+      <w:lvlText w:val="o"/>
+      <w:lvlJc w:val="left"/>
+      <w:pPr>
+        <w:ind w:left="5760" w:hanging="360"/>
+      </w:pPr>
+      <w:rPr>
+        <w:rFonts w:ascii="Courier New" w:hAnsi="Courier New" w:cs="Courier New" w:hint="default"/>
+      </w:rPr>
+    </w:lvl>
+    <w:lvl w:ilvl="8" w:tplc="FFFFFFFF" w:tentative="1">
+      <w:start w:val="1"/>
+      <w:numFmt w:val="bullet"/>
+      <w:lvlText w:val=""/>
+      <w:lvlJc w:val="left"/>
+      <w:pPr>
+        <w:ind w:left="6480" w:hanging="360"/>
+      </w:pPr>
+      <w:rPr>
+        <w:rFonts w:ascii="Wingdings" w:hAnsi="Wingdings" w:hint="default"/>
+      </w:rPr>
+    </w:lvl>
+  </w:abstractNum>
+  <w:abstractNum w:abstractNumId="29" w15:restartNumberingAfterBreak="0">
     <w:nsid w:val="72200125"/>
     <w:multiLevelType w:val="multilevel"/>
     <w:tmpl w:val="0410001F"/>
@@ -10587,7 +10749,7 @@
       </w:pPr>
     </w:lvl>
   </w:abstractNum>
-  <w:abstractNum w:abstractNumId="28" w15:restartNumberingAfterBreak="0">
+  <w:abstractNum w:abstractNumId="30" w15:restartNumberingAfterBreak="0">
     <w:nsid w:val="73472FF8"/>
     <w:multiLevelType w:val="multilevel"/>
     <w:tmpl w:val="090AFE78"/>
@@ -10708,7 +10870,7 @@
       </w:rPr>
     </w:lvl>
   </w:abstractNum>
-  <w:abstractNum w:abstractNumId="29" w15:restartNumberingAfterBreak="0">
+  <w:abstractNum w:abstractNumId="31" w15:restartNumberingAfterBreak="0">
     <w:nsid w:val="776D5F6A"/>
     <w:multiLevelType w:val="hybridMultilevel"/>
     <w:tmpl w:val="458426D2"/>
@@ -10821,7 +10983,7 @@
       </w:rPr>
     </w:lvl>
   </w:abstractNum>
-  <w:abstractNum w:abstractNumId="30" w15:restartNumberingAfterBreak="0">
+  <w:abstractNum w:abstractNumId="32" w15:restartNumberingAfterBreak="0">
     <w:nsid w:val="7879179B"/>
     <w:multiLevelType w:val="multilevel"/>
     <w:tmpl w:val="BA6405C6"/>
@@ -10934,7 +11096,7 @@
       </w:rPr>
     </w:lvl>
   </w:abstractNum>
-  <w:abstractNum w:abstractNumId="31" w15:restartNumberingAfterBreak="0">
+  <w:abstractNum w:abstractNumId="33" w15:restartNumberingAfterBreak="0">
     <w:nsid w:val="7F70354F"/>
     <w:multiLevelType w:val="hybridMultilevel"/>
     <w:tmpl w:val="E09438EA"/>
@@ -11045,10 +11207,10 @@
     </w:lvl>
   </w:abstractNum>
   <w:num w:numId="1">
-    <w:abstractNumId w:val="25"/>
+    <w:abstractNumId w:val="26"/>
   </w:num>
   <w:num w:numId="2">
-    <w:abstractNumId w:val="24"/>
+    <w:abstractNumId w:val="25"/>
   </w:num>
   <w:num w:numId="3">
     <w:abstractNumId w:val="3"/>
@@ -11057,22 +11219,22 @@
     <w:abstractNumId w:val="10"/>
   </w:num>
   <w:num w:numId="5">
-    <w:abstractNumId w:val="28"/>
+    <w:abstractNumId w:val="30"/>
   </w:num>
   <w:num w:numId="6">
-    <w:abstractNumId w:val="20"/>
+    <w:abstractNumId w:val="21"/>
   </w:num>
   <w:num w:numId="7">
-    <w:abstractNumId w:val="30"/>
+    <w:abstractNumId w:val="32"/>
   </w:num>
   <w:num w:numId="8">
     <w:abstractNumId w:val="8"/>
   </w:num>
   <w:num w:numId="9">
-    <w:abstractNumId w:val="18"/>
+    <w:abstractNumId w:val="19"/>
   </w:num>
   <w:num w:numId="10">
-    <w:abstractNumId w:val="27"/>
+    <w:abstractNumId w:val="29"/>
   </w:num>
   <w:num w:numId="11">
     <w:abstractNumId w:val="7"/>
@@ -11087,22 +11249,22 @@
     <w:abstractNumId w:val="9"/>
   </w:num>
   <w:num w:numId="15">
-    <w:abstractNumId w:val="14"/>
+    <w:abstractNumId w:val="15"/>
   </w:num>
   <w:num w:numId="16">
-    <w:abstractNumId w:val="16"/>
+    <w:abstractNumId w:val="17"/>
   </w:num>
   <w:num w:numId="17">
-    <w:abstractNumId w:val="22"/>
+    <w:abstractNumId w:val="23"/>
   </w:num>
   <w:num w:numId="18">
-    <w:abstractNumId w:val="31"/>
+    <w:abstractNumId w:val="33"/>
   </w:num>
   <w:num w:numId="19">
     <w:abstractNumId w:val="13"/>
   </w:num>
   <w:num w:numId="20">
-    <w:abstractNumId w:val="15"/>
+    <w:abstractNumId w:val="16"/>
   </w:num>
   <w:num w:numId="21">
     <w:abstractNumId w:val="0"/>
@@ -11111,10 +11273,10 @@
     <w:abstractNumId w:val="4"/>
   </w:num>
   <w:num w:numId="23">
-    <w:abstractNumId w:val="19"/>
+    <w:abstractNumId w:val="20"/>
   </w:num>
   <w:num w:numId="24">
-    <w:abstractNumId w:val="23"/>
+    <w:abstractNumId w:val="24"/>
   </w:num>
   <w:num w:numId="25">
     <w:abstractNumId w:val="1"/>
@@ -11126,19 +11288,25 @@
     <w:abstractNumId w:val="2"/>
   </w:num>
   <w:num w:numId="28">
-    <w:abstractNumId w:val="21"/>
+    <w:abstractNumId w:val="22"/>
   </w:num>
   <w:num w:numId="29">
     <w:abstractNumId w:val="5"/>
   </w:num>
   <w:num w:numId="30">
-    <w:abstractNumId w:val="17"/>
+    <w:abstractNumId w:val="18"/>
   </w:num>
   <w:num w:numId="31">
-    <w:abstractNumId w:val="26"/>
+    <w:abstractNumId w:val="27"/>
   </w:num>
   <w:num w:numId="32">
-    <w:abstractNumId w:val="29"/>
+    <w:abstractNumId w:val="31"/>
+  </w:num>
+  <w:num w:numId="33">
+    <w:abstractNumId w:val="28"/>
+  </w:num>
+  <w:num w:numId="34">
+    <w:abstractNumId w:val="14"/>
   </w:num>
 </w:numbering>
 </file>

</xml_diff>